<commit_message>
Cambios en tipografía e hipervinculos
</commit_message>
<xml_diff>
--- a/Definitivo Ubicua 2.docx
+++ b/Definitivo Ubicua 2.docx
@@ -1,6 +1,6 @@
 
 <file path=word/document.xml><?xml version="1.0" encoding="utf-8"?>
-<w:document xmlns:wpc="http://schemas.microsoft.com/office/word/2010/wordprocessingCanvas" xmlns:cx="http://schemas.microsoft.com/office/drawing/2014/chartex" xmlns:cx1="http://schemas.microsoft.com/office/drawing/2015/9/8/chartex" xmlns:cx2="http://schemas.microsoft.com/office/drawing/2015/10/21/chartex" xmlns:cx3="http://schemas.microsoft.com/office/drawing/2016/5/9/chartex" xmlns:cx4="http://schemas.microsoft.com/office/drawing/2016/5/10/chartex" xmlns:cx5="http://schemas.microsoft.com/office/drawing/2016/5/11/chartex" xmlns:cx6="http://schemas.microsoft.com/office/drawing/2016/5/12/chartex" xmlns:cx7="http://schemas.microsoft.com/office/drawing/2016/5/13/chartex" xmlns:cx8="http://schemas.microsoft.com/office/drawing/2016/5/14/chartex" xmlns:mc="http://schemas.openxmlformats.org/markup-compatibility/2006" xmlns:aink="http://schemas.microsoft.com/office/drawing/2016/ink" xmlns:am3d="http://schemas.microsoft.com/office/drawing/2017/model3d" xmlns:o="urn:schemas-microsoft-com:office:office" xmlns:r="http://schemas.openxmlformats.org/officeDocument/2006/relationships" xmlns:m="http://schemas.openxmlformats.org/officeDocument/2006/math" xmlns:v="urn:schemas-microsoft-com:vml" xmlns:wp14="http://schemas.microsoft.com/office/word/2010/wordprocessingDrawing" xmlns:wp="http://schemas.openxmlformats.org/drawingml/2006/wordprocessingDrawing" xmlns:w10="urn:schemas-microsoft-com:office:word" xmlns:w="http://schemas.openxmlformats.org/wordprocessingml/2006/main" xmlns:w14="http://schemas.microsoft.com/office/word/2010/wordml" xmlns:w15="http://schemas.microsoft.com/office/word/2012/wordml" xmlns:w16cex="http://schemas.microsoft.com/office/word/2018/wordml/cex" xmlns:w16cid="http://schemas.microsoft.com/office/word/2016/wordml/cid" xmlns:w16="http://schemas.microsoft.com/office/word/2018/wordml" xmlns:w16sdtdh="http://schemas.microsoft.com/office/word/2020/wordml/sdtdatahash" xmlns:w16se="http://schemas.microsoft.com/office/word/2015/wordml/symex" xmlns:wpg="http://schemas.microsoft.com/office/word/2010/wordprocessingGroup" xmlns:wpi="http://schemas.microsoft.com/office/word/2010/wordprocessingInk" xmlns:wne="http://schemas.microsoft.com/office/word/2006/wordml" xmlns:wps="http://schemas.microsoft.com/office/word/2010/wordprocessingShape" mc:Ignorable="w14 w15 w16se w16cid w16 w16cex w16sdtdh wp14">
+<w:document xmlns:wpc="http://schemas.microsoft.com/office/word/2010/wordprocessingCanvas" xmlns:cx="http://schemas.microsoft.com/office/drawing/2014/chartex" xmlns:cx1="http://schemas.microsoft.com/office/drawing/2015/9/8/chartex" xmlns:cx2="http://schemas.microsoft.com/office/drawing/2015/10/21/chartex" xmlns:cx3="http://schemas.microsoft.com/office/drawing/2016/5/9/chartex" xmlns:cx4="http://schemas.microsoft.com/office/drawing/2016/5/10/chartex" xmlns:cx5="http://schemas.microsoft.com/office/drawing/2016/5/11/chartex" xmlns:cx6="http://schemas.microsoft.com/office/drawing/2016/5/12/chartex" xmlns:cx7="http://schemas.microsoft.com/office/drawing/2016/5/13/chartex" xmlns:cx8="http://schemas.microsoft.com/office/drawing/2016/5/14/chartex" xmlns:mc="http://schemas.openxmlformats.org/markup-compatibility/2006" xmlns:aink="http://schemas.microsoft.com/office/drawing/2016/ink" xmlns:am3d="http://schemas.microsoft.com/office/drawing/2017/model3d" xmlns:o="urn:schemas-microsoft-com:office:office" xmlns:r="http://schemas.openxmlformats.org/officeDocument/2006/relationships" xmlns:m="http://schemas.openxmlformats.org/officeDocument/2006/math" xmlns:v="urn:schemas-microsoft-com:vml" xmlns:wp14="http://schemas.microsoft.com/office/word/2010/wordprocessingDrawing" xmlns:wp="http://schemas.openxmlformats.org/drawingml/2006/wordprocessingDrawing" xmlns:w10="urn:schemas-microsoft-com:office:word" xmlns:w="http://schemas.openxmlformats.org/wordprocessingml/2006/main" xmlns:w14="http://schemas.microsoft.com/office/word/2010/wordml" xmlns:w15="http://schemas.microsoft.com/office/word/2012/wordml" xmlns:w16cex="http://schemas.microsoft.com/office/word/2018/wordml/cex" xmlns:w16cid="http://schemas.microsoft.com/office/word/2016/wordml/cid" xmlns:w16="http://schemas.microsoft.com/office/word/2018/wordml" xmlns:w16se="http://schemas.microsoft.com/office/word/2015/wordml/symex" xmlns:wpg="http://schemas.microsoft.com/office/word/2010/wordprocessingGroup" xmlns:wpi="http://schemas.microsoft.com/office/word/2010/wordprocessingInk" xmlns:wne="http://schemas.microsoft.com/office/word/2006/wordml" xmlns:wps="http://schemas.microsoft.com/office/word/2010/wordprocessingShape" mc:Ignorable="w14 w15 w16se w16cid w16 w16cex wp14">
   <w:body>
     <w:p>
       <w:pPr>
@@ -338,7 +338,6 @@
           <w:rFonts w:ascii="Times New Roman" w:eastAsia="Times New Roman" w:hAnsi="Times New Roman" w:cs="Times New Roman"/>
           <w:b/>
           <w:bCs/>
-          <w:color w:val="FFFFFF" w:themeColor="background1"/>
           <w:sz w:val="70"/>
           <w:szCs w:val="70"/>
           <w:lang w:eastAsia="es-ES_tradnl"/>
@@ -349,7 +348,6 @@
           <w:rFonts w:ascii="Times New Roman" w:eastAsia="Times New Roman" w:hAnsi="Times New Roman" w:cs="Times New Roman"/>
           <w:b/>
           <w:bCs/>
-          <w:color w:val="FFFFFF" w:themeColor="background1"/>
           <w:sz w:val="70"/>
           <w:szCs w:val="70"/>
           <w:lang w:eastAsia="es-ES_tradnl"/>
@@ -364,7 +362,6 @@
           <w:rFonts w:ascii="Times New Roman" w:eastAsia="Times New Roman" w:hAnsi="Times New Roman" w:cs="Times New Roman"/>
           <w:b/>
           <w:bCs/>
-          <w:color w:val="FFFFFF" w:themeColor="background1"/>
           <w:sz w:val="70"/>
           <w:szCs w:val="70"/>
           <w:lang w:eastAsia="es-ES_tradnl"/>
@@ -376,14 +373,12 @@
         <w:jc w:val="center"/>
         <w:rPr>
           <w:rFonts w:ascii="Times New Roman" w:eastAsia="Times New Roman" w:hAnsi="Times New Roman" w:cs="Times New Roman"/>
-          <w:color w:val="FFFFFF" w:themeColor="background1"/>
-          <w:lang w:eastAsia="es-ES_tradnl"/>
-        </w:rPr>
-      </w:pPr>
-      <w:r>
-        <w:rPr>
-          <w:rFonts w:ascii="Times New Roman" w:eastAsia="Times New Roman" w:hAnsi="Times New Roman" w:cs="Times New Roman"/>
-          <w:color w:val="FFFFFF" w:themeColor="background1"/>
+          <w:lang w:eastAsia="es-ES_tradnl"/>
+        </w:rPr>
+      </w:pPr>
+      <w:r>
+        <w:rPr>
+          <w:rFonts w:ascii="Times New Roman" w:eastAsia="Times New Roman" w:hAnsi="Times New Roman" w:cs="Times New Roman"/>
           <w:sz w:val="60"/>
           <w:szCs w:val="60"/>
           <w:lang w:eastAsia="es-ES_tradnl"/>
@@ -396,7 +391,6 @@
         <w:jc w:val="center"/>
         <w:rPr>
           <w:rFonts w:ascii="Times New Roman" w:eastAsia="Times New Roman" w:hAnsi="Times New Roman" w:cs="Times New Roman"/>
-          <w:color w:val="FFFFFF" w:themeColor="background1"/>
           <w:sz w:val="60"/>
           <w:szCs w:val="60"/>
           <w:lang w:eastAsia="es-ES_tradnl"/>
@@ -405,7 +399,6 @@
       <w:r>
         <w:rPr>
           <w:rFonts w:ascii="Times New Roman" w:eastAsia="Times New Roman" w:hAnsi="Times New Roman" w:cs="Times New Roman"/>
-          <w:color w:val="FFFFFF" w:themeColor="background1"/>
           <w:sz w:val="60"/>
           <w:szCs w:val="60"/>
           <w:lang w:eastAsia="es-ES_tradnl"/>
@@ -418,7 +411,6 @@
         <w:jc w:val="center"/>
         <w:rPr>
           <w:rFonts w:ascii="Times New Roman" w:eastAsia="Times New Roman" w:hAnsi="Times New Roman" w:cs="Times New Roman"/>
-          <w:color w:val="FFFFFF" w:themeColor="background1"/>
           <w:sz w:val="42"/>
           <w:szCs w:val="42"/>
           <w:lang w:eastAsia="es-ES_tradnl"/>
@@ -427,7 +419,6 @@
       <w:r>
         <w:rPr>
           <w:rFonts w:ascii="Times New Roman" w:eastAsia="Times New Roman" w:hAnsi="Times New Roman" w:cs="Times New Roman"/>
-          <w:color w:val="FFFFFF" w:themeColor="background1"/>
           <w:sz w:val="42"/>
           <w:szCs w:val="42"/>
           <w:lang w:eastAsia="es-ES_tradnl"/>
@@ -440,7 +431,6 @@
         <w:jc w:val="center"/>
         <w:rPr>
           <w:rFonts w:ascii="Times New Roman" w:eastAsia="Times New Roman" w:hAnsi="Times New Roman" w:cs="Times New Roman"/>
-          <w:color w:val="FFFFFF" w:themeColor="background1"/>
           <w:sz w:val="42"/>
           <w:szCs w:val="42"/>
           <w:lang w:eastAsia="es-ES_tradnl"/>
@@ -452,7 +442,6 @@
         <w:jc w:val="center"/>
         <w:rPr>
           <w:rFonts w:ascii="Times New Roman" w:eastAsia="Times New Roman" w:hAnsi="Times New Roman" w:cs="Times New Roman"/>
-          <w:color w:val="FFFFFF" w:themeColor="background1"/>
           <w:sz w:val="42"/>
           <w:szCs w:val="42"/>
           <w:lang w:eastAsia="es-ES_tradnl"/>
@@ -466,7 +455,6 @@
           <w:rFonts w:ascii="Times New Roman" w:eastAsia="Times New Roman" w:hAnsi="Times New Roman" w:cs="Times New Roman"/>
           <w:i/>
           <w:iCs/>
-          <w:color w:val="FFFFFF" w:themeColor="background1"/>
           <w:sz w:val="38"/>
           <w:szCs w:val="38"/>
           <w:lang w:eastAsia="es-ES_tradnl"/>
@@ -483,7 +471,6 @@
           <w:rFonts w:ascii="Times New Roman" w:eastAsia="Times New Roman" w:hAnsi="Times New Roman" w:cs="Times New Roman"/>
           <w:i/>
           <w:iCs/>
-          <w:color w:val="FFFFFF" w:themeColor="background1"/>
           <w:sz w:val="38"/>
           <w:szCs w:val="38"/>
           <w:lang w:eastAsia="es-ES_tradnl"/>
@@ -500,7 +487,6 @@
           <w:rFonts w:ascii="Times New Roman" w:eastAsia="Times New Roman" w:hAnsi="Times New Roman" w:cs="Times New Roman"/>
           <w:i/>
           <w:iCs/>
-          <w:color w:val="FFFFFF" w:themeColor="background1"/>
           <w:sz w:val="36"/>
           <w:szCs w:val="36"/>
           <w:lang w:eastAsia="es-ES_tradnl"/>
@@ -511,7 +497,6 @@
           <w:rFonts w:ascii="Times New Roman" w:eastAsia="Times New Roman" w:hAnsi="Times New Roman" w:cs="Times New Roman"/>
           <w:i/>
           <w:iCs/>
-          <w:color w:val="FFFFFF" w:themeColor="background1"/>
           <w:sz w:val="36"/>
           <w:szCs w:val="36"/>
           <w:lang w:eastAsia="es-ES_tradnl"/>
@@ -523,7 +508,6 @@
           <w:rFonts w:ascii="Times New Roman" w:eastAsia="Times New Roman" w:hAnsi="Times New Roman" w:cs="Times New Roman"/>
           <w:i/>
           <w:iCs/>
-          <w:color w:val="FFFFFF" w:themeColor="background1"/>
           <w:sz w:val="36"/>
           <w:szCs w:val="36"/>
           <w:lang w:eastAsia="es-ES_tradnl"/>
@@ -535,7 +519,6 @@
           <w:rFonts w:ascii="Times New Roman" w:eastAsia="Times New Roman" w:hAnsi="Times New Roman" w:cs="Times New Roman"/>
           <w:i/>
           <w:iCs/>
-          <w:color w:val="FFFFFF" w:themeColor="background1"/>
           <w:sz w:val="32"/>
           <w:szCs w:val="32"/>
           <w:lang w:eastAsia="es-ES_tradnl"/>
@@ -551,7 +534,6 @@
         <w:jc w:val="center"/>
         <w:rPr>
           <w:rFonts w:ascii="Times New Roman" w:eastAsia="Times New Roman" w:hAnsi="Times New Roman" w:cs="Times New Roman"/>
-          <w:color w:val="FFFFFF" w:themeColor="background1"/>
           <w:sz w:val="21"/>
           <w:szCs w:val="21"/>
           <w:lang w:eastAsia="es-ES_tradnl"/>
@@ -562,7 +544,6 @@
           <w:rFonts w:ascii="Times New Roman" w:eastAsia="Times New Roman" w:hAnsi="Times New Roman" w:cs="Times New Roman"/>
           <w:i/>
           <w:iCs/>
-          <w:color w:val="FFFFFF" w:themeColor="background1"/>
           <w:sz w:val="32"/>
           <w:szCs w:val="32"/>
           <w:lang w:eastAsia="es-ES_tradnl"/>
@@ -574,7 +555,6 @@
           <w:rFonts w:ascii="Times New Roman" w:eastAsia="Times New Roman" w:hAnsi="Times New Roman" w:cs="Times New Roman"/>
           <w:i/>
           <w:iCs/>
-          <w:color w:val="FFFFFF" w:themeColor="background1"/>
           <w:sz w:val="32"/>
           <w:szCs w:val="32"/>
           <w:lang w:eastAsia="es-ES_tradnl"/>
@@ -590,7 +570,6 @@
         <w:jc w:val="center"/>
         <w:rPr>
           <w:rFonts w:ascii="Times New Roman" w:eastAsia="Times New Roman" w:hAnsi="Times New Roman" w:cs="Times New Roman"/>
-          <w:color w:val="FFFFFF" w:themeColor="background1"/>
           <w:sz w:val="21"/>
           <w:szCs w:val="21"/>
           <w:lang w:eastAsia="es-ES_tradnl"/>
@@ -601,7 +580,6 @@
           <w:rFonts w:ascii="Times New Roman" w:eastAsia="Times New Roman" w:hAnsi="Times New Roman" w:cs="Times New Roman"/>
           <w:i/>
           <w:iCs/>
-          <w:color w:val="FFFFFF" w:themeColor="background1"/>
           <w:sz w:val="32"/>
           <w:szCs w:val="32"/>
           <w:lang w:eastAsia="es-ES_tradnl"/>
@@ -613,38 +591,11 @@
           <w:rFonts w:ascii="Times New Roman" w:eastAsia="Times New Roman" w:hAnsi="Times New Roman" w:cs="Times New Roman"/>
           <w:i/>
           <w:iCs/>
-          <w:color w:val="FFFFFF" w:themeColor="background1"/>
           <w:sz w:val="32"/>
           <w:szCs w:val="32"/>
           <w:lang w:eastAsia="es-ES_tradnl"/>
         </w:rPr>
-        <w:t xml:space="preserve">Pablo Morales </w:t>
-      </w:r>
-      <w:proofErr w:type="spellStart"/>
-      <w:r>
-        <w:rPr>
-          <w:rFonts w:ascii="Times New Roman" w:eastAsia="Times New Roman" w:hAnsi="Times New Roman" w:cs="Times New Roman"/>
-          <w:i/>
-          <w:iCs/>
-          <w:color w:val="FFFFFF" w:themeColor="background1"/>
-          <w:sz w:val="32"/>
-          <w:szCs w:val="32"/>
-          <w:lang w:eastAsia="es-ES_tradnl"/>
-        </w:rPr>
-        <w:t>Ambrós</w:t>
-      </w:r>
-      <w:proofErr w:type="spellEnd"/>
-      <w:r>
-        <w:rPr>
-          <w:rFonts w:ascii="Times New Roman" w:eastAsia="Times New Roman" w:hAnsi="Times New Roman" w:cs="Times New Roman"/>
-          <w:i/>
-          <w:iCs/>
-          <w:color w:val="FFFFFF" w:themeColor="background1"/>
-          <w:sz w:val="32"/>
-          <w:szCs w:val="32"/>
-          <w:lang w:eastAsia="es-ES_tradnl"/>
-        </w:rPr>
-        <w:t xml:space="preserve"> - 03149950P</w:t>
+        <w:t>Pablo Morales Ambrós - 03149950P</w:t>
       </w:r>
     </w:p>
     <w:p>
@@ -655,7 +606,6 @@
         <w:jc w:val="center"/>
         <w:rPr>
           <w:rFonts w:ascii="Times New Roman" w:eastAsia="Times New Roman" w:hAnsi="Times New Roman" w:cs="Times New Roman"/>
-          <w:color w:val="FFFFFF" w:themeColor="background1"/>
           <w:sz w:val="21"/>
           <w:szCs w:val="21"/>
           <w:lang w:eastAsia="es-ES_tradnl"/>
@@ -666,7 +616,6 @@
           <w:rFonts w:ascii="Times New Roman" w:eastAsia="Times New Roman" w:hAnsi="Times New Roman" w:cs="Times New Roman"/>
           <w:i/>
           <w:iCs/>
-          <w:color w:val="FFFFFF" w:themeColor="background1"/>
           <w:sz w:val="32"/>
           <w:szCs w:val="32"/>
           <w:lang w:eastAsia="es-ES_tradnl"/>
@@ -678,7 +627,6 @@
           <w:rFonts w:ascii="Times New Roman" w:eastAsia="Times New Roman" w:hAnsi="Times New Roman" w:cs="Times New Roman"/>
           <w:i/>
           <w:iCs/>
-          <w:color w:val="FFFFFF" w:themeColor="background1"/>
           <w:sz w:val="32"/>
           <w:szCs w:val="32"/>
           <w:lang w:eastAsia="es-ES_tradnl"/>
@@ -691,7 +639,6 @@
         <w:spacing w:after="240"/>
         <w:rPr>
           <w:rFonts w:ascii="Times New Roman" w:eastAsia="Times New Roman" w:hAnsi="Times New Roman" w:cs="Times New Roman"/>
-          <w:color w:val="FFFFFF" w:themeColor="background1"/>
           <w:lang w:eastAsia="es-ES_tradnl"/>
         </w:rPr>
       </w:pPr>
@@ -771,7 +718,61 @@
             <w:sz w:val="36"/>
             <w:szCs w:val="36"/>
           </w:rPr>
-          <w:t>Introducción.</w:t>
+          <w:t>Intro</w:t>
+        </w:r>
+        <w:r>
+          <w:rPr>
+            <w:rStyle w:val="Hipervnculo"/>
+            <w:rFonts w:ascii="Times New Roman" w:hAnsi="Times New Roman" w:cs="Times New Roman"/>
+            <w:sz w:val="36"/>
+            <w:szCs w:val="36"/>
+          </w:rPr>
+          <w:t>d</w:t>
+        </w:r>
+        <w:r>
+          <w:rPr>
+            <w:rStyle w:val="Hipervnculo"/>
+            <w:rFonts w:ascii="Times New Roman" w:hAnsi="Times New Roman" w:cs="Times New Roman"/>
+            <w:sz w:val="36"/>
+            <w:szCs w:val="36"/>
+          </w:rPr>
+          <w:t>u</w:t>
+        </w:r>
+        <w:r>
+          <w:rPr>
+            <w:rStyle w:val="Hipervnculo"/>
+            <w:rFonts w:ascii="Times New Roman" w:hAnsi="Times New Roman" w:cs="Times New Roman"/>
+            <w:sz w:val="36"/>
+            <w:szCs w:val="36"/>
+          </w:rPr>
+          <w:t>c</w:t>
+        </w:r>
+        <w:r>
+          <w:rPr>
+            <w:rStyle w:val="Hipervnculo"/>
+            <w:rFonts w:ascii="Times New Roman" w:hAnsi="Times New Roman" w:cs="Times New Roman"/>
+            <w:sz w:val="36"/>
+            <w:szCs w:val="36"/>
+          </w:rPr>
+          <w:t>c</w:t>
+        </w:r>
+        <w:r>
+          <w:rPr>
+            <w:rStyle w:val="Hipervnculo"/>
+            <w:rFonts w:ascii="Times New Roman" w:hAnsi="Times New Roman" w:cs="Times New Roman"/>
+            <w:sz w:val="36"/>
+            <w:szCs w:val="36"/>
+          </w:rPr>
+          <w:t>i</w:t>
+        </w:r>
+        <w:r>
+          <w:rPr>
+            <w:rStyle w:val="Hipervnculo"/>
+            <w:rFonts w:ascii="Times New Roman" w:hAnsi="Times New Roman" w:cs="Times New Roman"/>
+            <w:sz w:val="36"/>
+            <w:szCs w:val="36"/>
+          </w:rPr>
+          <w:t>ón.</w:t>
         </w:r>
       </w:hyperlink>
     </w:p>
@@ -830,13 +831,123 @@
           <w:szCs w:val="36"/>
         </w:rPr>
       </w:pPr>
+      <w:hyperlink w:anchor="Objetivos" w:history="1">
+        <w:r>
+          <w:rPr>
+            <w:rStyle w:val="Hipervnculo"/>
+            <w:rFonts w:ascii="Times New Roman" w:hAnsi="Times New Roman" w:cs="Times New Roman"/>
+            <w:sz w:val="36"/>
+            <w:szCs w:val="36"/>
+          </w:rPr>
+          <w:t>Objetivos y</w:t>
+        </w:r>
+        <w:r>
+          <w:rPr>
+            <w:rStyle w:val="Hipervnculo"/>
+            <w:rFonts w:ascii="Times New Roman" w:hAnsi="Times New Roman" w:cs="Times New Roman"/>
+            <w:sz w:val="36"/>
+            <w:szCs w:val="36"/>
+          </w:rPr>
+          <w:t xml:space="preserve"> </w:t>
+        </w:r>
+        <w:r>
+          <w:rPr>
+            <w:rStyle w:val="Hipervnculo"/>
+            <w:rFonts w:ascii="Times New Roman" w:hAnsi="Times New Roman" w:cs="Times New Roman"/>
+            <w:sz w:val="36"/>
+            <w:szCs w:val="36"/>
+          </w:rPr>
+          <w:t>al</w:t>
+        </w:r>
+        <w:r>
+          <w:rPr>
+            <w:rStyle w:val="Hipervnculo"/>
+            <w:rFonts w:ascii="Times New Roman" w:hAnsi="Times New Roman" w:cs="Times New Roman"/>
+            <w:sz w:val="36"/>
+            <w:szCs w:val="36"/>
+          </w:rPr>
+          <w:t>c</w:t>
+        </w:r>
+        <w:r>
+          <w:rPr>
+            <w:rStyle w:val="Hipervnculo"/>
+            <w:rFonts w:ascii="Times New Roman" w:hAnsi="Times New Roman" w:cs="Times New Roman"/>
+            <w:sz w:val="36"/>
+            <w:szCs w:val="36"/>
+          </w:rPr>
+          <w:t>ance del proye</w:t>
+        </w:r>
+        <w:r>
+          <w:rPr>
+            <w:rStyle w:val="Hipervnculo"/>
+            <w:rFonts w:ascii="Times New Roman" w:hAnsi="Times New Roman" w:cs="Times New Roman"/>
+            <w:sz w:val="36"/>
+            <w:szCs w:val="36"/>
+          </w:rPr>
+          <w:t>c</w:t>
+        </w:r>
+        <w:r>
+          <w:rPr>
+            <w:rStyle w:val="Hipervnculo"/>
+            <w:rFonts w:ascii="Times New Roman" w:hAnsi="Times New Roman" w:cs="Times New Roman"/>
+            <w:sz w:val="36"/>
+            <w:szCs w:val="36"/>
+          </w:rPr>
+          <w:t>to</w:t>
+        </w:r>
+        <w:r>
+          <w:rPr>
+            <w:rStyle w:val="Hipervnculo"/>
+            <w:rFonts w:ascii="Times New Roman" w:hAnsi="Times New Roman" w:cs="Times New Roman"/>
+            <w:sz w:val="36"/>
+            <w:szCs w:val="36"/>
+          </w:rPr>
+          <w:t xml:space="preserve"> </w:t>
+        </w:r>
+        <w:r>
+          <w:rPr>
+            <w:rStyle w:val="Hipervnculo"/>
+            <w:rFonts w:ascii="Times New Roman" w:hAnsi="Times New Roman" w:cs="Times New Roman"/>
+            <w:sz w:val="36"/>
+            <w:szCs w:val="36"/>
+          </w:rPr>
+          <w:t>selec</w:t>
+        </w:r>
+        <w:r>
+          <w:rPr>
+            <w:rStyle w:val="Hipervnculo"/>
+            <w:rFonts w:ascii="Times New Roman" w:hAnsi="Times New Roman" w:cs="Times New Roman"/>
+            <w:sz w:val="36"/>
+            <w:szCs w:val="36"/>
+          </w:rPr>
+          <w:t>c</w:t>
+        </w:r>
+        <w:r>
+          <w:rPr>
+            <w:rStyle w:val="Hipervnculo"/>
+            <w:rFonts w:ascii="Times New Roman" w:hAnsi="Times New Roman" w:cs="Times New Roman"/>
+            <w:sz w:val="36"/>
+            <w:szCs w:val="36"/>
+          </w:rPr>
+          <w:t>i</w:t>
+        </w:r>
+        <w:r>
+          <w:rPr>
+            <w:rStyle w:val="Hipervnculo"/>
+            <w:rFonts w:ascii="Times New Roman" w:hAnsi="Times New Roman" w:cs="Times New Roman"/>
+            <w:sz w:val="36"/>
+            <w:szCs w:val="36"/>
+          </w:rPr>
+          <w:t>onado</w:t>
+        </w:r>
+      </w:hyperlink>
       <w:r>
         <w:rPr>
           <w:rFonts w:ascii="Times New Roman" w:hAnsi="Times New Roman" w:cs="Times New Roman"/>
           <w:sz w:val="36"/>
           <w:szCs w:val="36"/>
         </w:rPr>
-        <w:t>Objetivos y alcance del proyecto seleccionado.</w:t>
+        <w:t>.</w:t>
       </w:r>
     </w:p>
     <w:p>
@@ -892,24 +1003,46 @@
           <w:szCs w:val="36"/>
         </w:rPr>
       </w:pPr>
-      <w:proofErr w:type="gramStart"/>
-      <w:r>
-        <w:rPr>
-          <w:rFonts w:ascii="Times New Roman" w:hAnsi="Times New Roman" w:cs="Times New Roman"/>
-          <w:sz w:val="36"/>
-          <w:szCs w:val="36"/>
-        </w:rPr>
-        <w:t>Tecnología a utilizar</w:t>
-      </w:r>
-      <w:proofErr w:type="gramEnd"/>
-      <w:r>
-        <w:rPr>
-          <w:rFonts w:ascii="Times New Roman" w:hAnsi="Times New Roman" w:cs="Times New Roman"/>
-          <w:sz w:val="36"/>
-          <w:szCs w:val="36"/>
-        </w:rPr>
-        <w:t xml:space="preserve">. </w:t>
-      </w:r>
+      <w:hyperlink w:anchor="Tecno" w:history="1">
+        <w:proofErr w:type="gramStart"/>
+        <w:r>
+          <w:rPr>
+            <w:rStyle w:val="Hipervnculo"/>
+            <w:rFonts w:ascii="Times New Roman" w:hAnsi="Times New Roman" w:cs="Times New Roman"/>
+            <w:sz w:val="36"/>
+            <w:szCs w:val="36"/>
+          </w:rPr>
+          <w:t>Tecnología a u</w:t>
+        </w:r>
+        <w:r>
+          <w:rPr>
+            <w:rStyle w:val="Hipervnculo"/>
+            <w:rFonts w:ascii="Times New Roman" w:hAnsi="Times New Roman" w:cs="Times New Roman"/>
+            <w:sz w:val="36"/>
+            <w:szCs w:val="36"/>
+          </w:rPr>
+          <w:t>t</w:t>
+        </w:r>
+        <w:r>
+          <w:rPr>
+            <w:rStyle w:val="Hipervnculo"/>
+            <w:rFonts w:ascii="Times New Roman" w:hAnsi="Times New Roman" w:cs="Times New Roman"/>
+            <w:sz w:val="36"/>
+            <w:szCs w:val="36"/>
+          </w:rPr>
+          <w:t>ilizar</w:t>
+        </w:r>
+        <w:proofErr w:type="gramEnd"/>
+        <w:r>
+          <w:rPr>
+            <w:rStyle w:val="Hipervnculo"/>
+            <w:rFonts w:ascii="Times New Roman" w:hAnsi="Times New Roman" w:cs="Times New Roman"/>
+            <w:sz w:val="36"/>
+            <w:szCs w:val="36"/>
+          </w:rPr>
+          <w:t xml:space="preserve">. </w:t>
+        </w:r>
+      </w:hyperlink>
       <w:r>
         <w:rPr>
           <w:rFonts w:ascii="Arial" w:hAnsi="Arial" w:cs="Arial"/>
@@ -1414,12 +1547,15 @@
           <w:numId w:val="5"/>
         </w:numPr>
         <w:rPr>
+          <w:rFonts w:ascii="Times New Roman" w:hAnsi="Times New Roman" w:cs="Times New Roman"/>
           <w:sz w:val="52"/>
           <w:szCs w:val="52"/>
         </w:rPr>
       </w:pPr>
-      <w:r>
-        <w:rPr>
+      <w:bookmarkStart w:id="2" w:name="Objetivos"/>
+      <w:r>
+        <w:rPr>
+          <w:rFonts w:ascii="Times New Roman" w:hAnsi="Times New Roman" w:cs="Times New Roman"/>
           <w:sz w:val="52"/>
           <w:szCs w:val="52"/>
         </w:rPr>
@@ -1427,6 +1563,7 @@
         <w:t>Objetivos y alcance del proyecto seleccionado</w:t>
       </w:r>
     </w:p>
+    <w:bookmarkEnd w:id="2"/>
     <w:p>
       <w:pPr>
         <w:rPr>
@@ -1458,15 +1595,11 @@
       <w:pPr>
         <w:rPr>
           <w:rFonts w:ascii="Times New Roman" w:hAnsi="Times New Roman" w:cs="Times New Roman"/>
-          <w:sz w:val="20"/>
-          <w:szCs w:val="20"/>
-        </w:rPr>
-      </w:pPr>
-      <w:r>
-        <w:rPr>
-          <w:rFonts w:ascii="Times New Roman" w:hAnsi="Times New Roman" w:cs="Times New Roman"/>
-          <w:sz w:val="20"/>
-          <w:szCs w:val="20"/>
+        </w:rPr>
+      </w:pPr>
+      <w:r>
+        <w:rPr>
+          <w:rFonts w:ascii="Times New Roman" w:hAnsi="Times New Roman" w:cs="Times New Roman"/>
         </w:rPr>
         <w:t xml:space="preserve">A raíz de la pandemia del COVID-19 todo establecimiento público, como privado se han visto obligados a llevar un control muchas más preciso de los aforos y de quién los visita. </w:t>
       </w:r>
@@ -1475,24 +1608,18 @@
       <w:pPr>
         <w:rPr>
           <w:rFonts w:ascii="Times New Roman" w:hAnsi="Times New Roman" w:cs="Times New Roman"/>
-          <w:sz w:val="20"/>
-          <w:szCs w:val="20"/>
-        </w:rPr>
-      </w:pPr>
-    </w:p>
-    <w:p>
-      <w:pPr>
-        <w:rPr>
-          <w:rFonts w:ascii="Times New Roman" w:hAnsi="Times New Roman" w:cs="Times New Roman"/>
-          <w:sz w:val="20"/>
-          <w:szCs w:val="20"/>
-        </w:rPr>
-      </w:pPr>
-      <w:r>
-        <w:rPr>
-          <w:rFonts w:ascii="Times New Roman" w:hAnsi="Times New Roman" w:cs="Times New Roman"/>
-          <w:sz w:val="20"/>
-          <w:szCs w:val="20"/>
+        </w:rPr>
+      </w:pPr>
+    </w:p>
+    <w:p>
+      <w:pPr>
+        <w:rPr>
+          <w:rFonts w:ascii="Times New Roman" w:hAnsi="Times New Roman" w:cs="Times New Roman"/>
+        </w:rPr>
+      </w:pPr>
+      <w:r>
+        <w:rPr>
+          <w:rFonts w:ascii="Times New Roman" w:hAnsi="Times New Roman" w:cs="Times New Roman"/>
         </w:rPr>
         <w:t xml:space="preserve">Por ello, hemos decidido crear este proyecto "Control de aforo", donde los objetivos principales serán asegurarse de que no se supera en ningún momento el límite máximo de personas permitido y </w:t>
       </w:r>
@@ -1500,8 +1627,6 @@
       <w:r>
         <w:rPr>
           <w:rFonts w:ascii="Times New Roman" w:hAnsi="Times New Roman" w:cs="Times New Roman"/>
-          <w:sz w:val="20"/>
-          <w:szCs w:val="20"/>
         </w:rPr>
         <w:t>que</w:t>
       </w:r>
@@ -1509,8 +1634,6 @@
       <w:r>
         <w:rPr>
           <w:rFonts w:ascii="Times New Roman" w:hAnsi="Times New Roman" w:cs="Times New Roman"/>
-          <w:sz w:val="20"/>
-          <w:szCs w:val="20"/>
         </w:rPr>
         <w:t xml:space="preserve"> además, queda un registro de cada persona que ha entrado (y con quién ha coincidido dentro) todo esto llevado a cabo simultáneamente para garantizar la seguridad de cada ciudadano.</w:t>
       </w:r>
@@ -1519,24 +1642,18 @@
       <w:pPr>
         <w:rPr>
           <w:rFonts w:ascii="Times New Roman" w:hAnsi="Times New Roman" w:cs="Times New Roman"/>
-          <w:sz w:val="20"/>
-          <w:szCs w:val="20"/>
-        </w:rPr>
-      </w:pPr>
-    </w:p>
-    <w:p>
-      <w:pPr>
-        <w:rPr>
-          <w:rFonts w:ascii="Times New Roman" w:hAnsi="Times New Roman" w:cs="Times New Roman"/>
-          <w:sz w:val="20"/>
-          <w:szCs w:val="20"/>
-        </w:rPr>
-      </w:pPr>
-      <w:r>
-        <w:rPr>
-          <w:rFonts w:ascii="Times New Roman" w:hAnsi="Times New Roman" w:cs="Times New Roman"/>
-          <w:sz w:val="20"/>
-          <w:szCs w:val="20"/>
+        </w:rPr>
+      </w:pPr>
+    </w:p>
+    <w:p>
+      <w:pPr>
+        <w:rPr>
+          <w:rFonts w:ascii="Times New Roman" w:hAnsi="Times New Roman" w:cs="Times New Roman"/>
+        </w:rPr>
+      </w:pPr>
+      <w:r>
+        <w:rPr>
+          <w:rFonts w:ascii="Times New Roman" w:hAnsi="Times New Roman" w:cs="Times New Roman"/>
         </w:rPr>
         <w:t>Nuestro proyecto será creado para controlar una oficina. Donde los principales objetivos que queremos abordar son:</w:t>
       </w:r>
@@ -1545,24 +1662,18 @@
       <w:pPr>
         <w:rPr>
           <w:rFonts w:ascii="Times New Roman" w:hAnsi="Times New Roman" w:cs="Times New Roman"/>
-          <w:sz w:val="20"/>
-          <w:szCs w:val="20"/>
-        </w:rPr>
-      </w:pPr>
-    </w:p>
-    <w:p>
-      <w:pPr>
-        <w:rPr>
-          <w:rFonts w:ascii="Times New Roman" w:hAnsi="Times New Roman" w:cs="Times New Roman"/>
-          <w:sz w:val="20"/>
-          <w:szCs w:val="20"/>
-        </w:rPr>
-      </w:pPr>
-      <w:r>
-        <w:rPr>
-          <w:rFonts w:ascii="Times New Roman" w:hAnsi="Times New Roman" w:cs="Times New Roman"/>
-          <w:sz w:val="20"/>
-          <w:szCs w:val="20"/>
+        </w:rPr>
+      </w:pPr>
+    </w:p>
+    <w:p>
+      <w:pPr>
+        <w:rPr>
+          <w:rFonts w:ascii="Times New Roman" w:hAnsi="Times New Roman" w:cs="Times New Roman"/>
+        </w:rPr>
+      </w:pPr>
+      <w:r>
+        <w:rPr>
+          <w:rFonts w:ascii="Times New Roman" w:hAnsi="Times New Roman" w:cs="Times New Roman"/>
         </w:rPr>
         <w:tab/>
         <w:t>- Controlar el número de aforo mediante sensores NFC. Teniendo en cuenta si sale o entra la persona.</w:t>
@@ -1572,15 +1683,11 @@
       <w:pPr>
         <w:rPr>
           <w:rFonts w:ascii="Times New Roman" w:hAnsi="Times New Roman" w:cs="Times New Roman"/>
-          <w:sz w:val="20"/>
-          <w:szCs w:val="20"/>
-        </w:rPr>
-      </w:pPr>
-      <w:r>
-        <w:rPr>
-          <w:rFonts w:ascii="Times New Roman" w:hAnsi="Times New Roman" w:cs="Times New Roman"/>
-          <w:sz w:val="20"/>
-          <w:szCs w:val="20"/>
+        </w:rPr>
+      </w:pPr>
+      <w:r>
+        <w:rPr>
+          <w:rFonts w:ascii="Times New Roman" w:hAnsi="Times New Roman" w:cs="Times New Roman"/>
         </w:rPr>
         <w:tab/>
         <w:t>- Controlar quién esta entrando.</w:t>
@@ -1590,15 +1697,11 @@
       <w:pPr>
         <w:rPr>
           <w:rFonts w:ascii="Times New Roman" w:hAnsi="Times New Roman" w:cs="Times New Roman"/>
-          <w:sz w:val="20"/>
-          <w:szCs w:val="20"/>
-        </w:rPr>
-      </w:pPr>
-      <w:r>
-        <w:rPr>
-          <w:rFonts w:ascii="Times New Roman" w:hAnsi="Times New Roman" w:cs="Times New Roman"/>
-          <w:sz w:val="20"/>
-          <w:szCs w:val="20"/>
+        </w:rPr>
+      </w:pPr>
+      <w:r>
+        <w:rPr>
+          <w:rFonts w:ascii="Times New Roman" w:hAnsi="Times New Roman" w:cs="Times New Roman"/>
         </w:rPr>
         <w:tab/>
         <w:t>- Tener en una base de datos los datos de cada persona.</w:t>
@@ -1608,15 +1711,11 @@
       <w:pPr>
         <w:rPr>
           <w:rFonts w:ascii="Times New Roman" w:hAnsi="Times New Roman" w:cs="Times New Roman"/>
-          <w:sz w:val="20"/>
-          <w:szCs w:val="20"/>
-        </w:rPr>
-      </w:pPr>
-      <w:r>
-        <w:rPr>
-          <w:rFonts w:ascii="Times New Roman" w:hAnsi="Times New Roman" w:cs="Times New Roman"/>
-          <w:sz w:val="20"/>
-          <w:szCs w:val="20"/>
+        </w:rPr>
+      </w:pPr>
+      <w:r>
+        <w:rPr>
+          <w:rFonts w:ascii="Times New Roman" w:hAnsi="Times New Roman" w:cs="Times New Roman"/>
         </w:rPr>
         <w:tab/>
         <w:t>- Mediante una página web indicar el aforo libre disponible.</w:t>
@@ -1626,15 +1725,11 @@
       <w:pPr>
         <w:rPr>
           <w:rFonts w:ascii="Times New Roman" w:hAnsi="Times New Roman" w:cs="Times New Roman"/>
-          <w:sz w:val="20"/>
-          <w:szCs w:val="20"/>
-        </w:rPr>
-      </w:pPr>
-      <w:r>
-        <w:rPr>
-          <w:rFonts w:ascii="Times New Roman" w:hAnsi="Times New Roman" w:cs="Times New Roman"/>
-          <w:sz w:val="20"/>
-          <w:szCs w:val="20"/>
+        </w:rPr>
+      </w:pPr>
+      <w:r>
+        <w:rPr>
+          <w:rFonts w:ascii="Times New Roman" w:hAnsi="Times New Roman" w:cs="Times New Roman"/>
         </w:rPr>
         <w:tab/>
         <w:t>- Mediante una página web permitir el registro de un NFC no registrado.</w:t>
@@ -1644,15 +1739,11 @@
       <w:pPr>
         <w:rPr>
           <w:rFonts w:ascii="Times New Roman" w:hAnsi="Times New Roman" w:cs="Times New Roman"/>
-          <w:sz w:val="20"/>
-          <w:szCs w:val="20"/>
-        </w:rPr>
-      </w:pPr>
-      <w:r>
-        <w:rPr>
-          <w:rFonts w:ascii="Times New Roman" w:hAnsi="Times New Roman" w:cs="Times New Roman"/>
-          <w:sz w:val="20"/>
-          <w:szCs w:val="20"/>
+        </w:rPr>
+      </w:pPr>
+      <w:r>
+        <w:rPr>
+          <w:rFonts w:ascii="Times New Roman" w:hAnsi="Times New Roman" w:cs="Times New Roman"/>
         </w:rPr>
         <w:tab/>
         <w:t>- Poder acceder los usuarios a la página web para avisar de una emergencia.</w:t>
@@ -1662,68 +1753,26 @@
       <w:pPr>
         <w:rPr>
           <w:rFonts w:ascii="Times New Roman" w:hAnsi="Times New Roman" w:cs="Times New Roman"/>
-          <w:sz w:val="20"/>
-          <w:szCs w:val="20"/>
-        </w:rPr>
-      </w:pPr>
-    </w:p>
-    <w:p>
-      <w:pPr>
-        <w:rPr>
-          <w:rFonts w:ascii="Times New Roman" w:hAnsi="Times New Roman" w:cs="Times New Roman"/>
-          <w:sz w:val="20"/>
-          <w:szCs w:val="20"/>
-        </w:rPr>
-      </w:pPr>
-      <w:r>
-        <w:rPr>
-          <w:rFonts w:ascii="Times New Roman" w:hAnsi="Times New Roman" w:cs="Times New Roman"/>
-          <w:sz w:val="20"/>
-          <w:szCs w:val="20"/>
-        </w:rPr>
-        <w:t>Para controlar el aforo, utilizaremos un contador que se podrá comprobar desde la página web y a la vez se reflejar</w:t>
-      </w:r>
-      <w:r>
-        <w:rPr>
-          <w:rFonts w:ascii="Times New Roman" w:hAnsi="Times New Roman" w:cs="Times New Roman"/>
-          <w:sz w:val="20"/>
-          <w:szCs w:val="20"/>
-        </w:rPr>
-        <w:t>á</w:t>
-      </w:r>
-      <w:r>
-        <w:rPr>
-          <w:rFonts w:ascii="Times New Roman" w:hAnsi="Times New Roman" w:cs="Times New Roman"/>
-          <w:sz w:val="20"/>
-          <w:szCs w:val="20"/>
-        </w:rPr>
-        <w:t xml:space="preserve"> en el </w:t>
-      </w:r>
-      <w:proofErr w:type="spellStart"/>
-      <w:r>
-        <w:rPr>
-          <w:rFonts w:ascii="Times New Roman" w:hAnsi="Times New Roman" w:cs="Times New Roman"/>
-          <w:sz w:val="20"/>
-          <w:szCs w:val="20"/>
-        </w:rPr>
-        <w:t>Arduino</w:t>
-      </w:r>
-      <w:proofErr w:type="spellEnd"/>
-      <w:r>
-        <w:rPr>
-          <w:rFonts w:ascii="Times New Roman" w:hAnsi="Times New Roman" w:cs="Times New Roman"/>
-          <w:sz w:val="20"/>
-          <w:szCs w:val="20"/>
-        </w:rPr>
-        <w:t xml:space="preserve"> con un led verde si aun se puede seguir entrando. El contador aumentará si un NFC chequea en el control de entrada y disminuirá si lo hace en el de salida.</w:t>
-      </w:r>
-    </w:p>
-    <w:p>
-      <w:pPr>
-        <w:rPr>
-          <w:rFonts w:ascii="Times New Roman" w:hAnsi="Times New Roman" w:cs="Times New Roman"/>
-          <w:sz w:val="20"/>
-          <w:szCs w:val="20"/>
+        </w:rPr>
+      </w:pPr>
+    </w:p>
+    <w:p>
+      <w:pPr>
+        <w:rPr>
+          <w:rFonts w:ascii="Times New Roman" w:hAnsi="Times New Roman" w:cs="Times New Roman"/>
+        </w:rPr>
+      </w:pPr>
+      <w:r>
+        <w:rPr>
+          <w:rFonts w:ascii="Times New Roman" w:hAnsi="Times New Roman" w:cs="Times New Roman"/>
+        </w:rPr>
+        <w:t>Para controlar el aforo, utilizaremos un contador que se podrá comprobar desde la página web y a la vez se reflejará en el Arduino con un led verde si aun se puede seguir entrando. El contador aumentará si un NFC chequea en el control de entrada y disminuirá si lo hace en el de salida.</w:t>
+      </w:r>
+    </w:p>
+    <w:p>
+      <w:pPr>
+        <w:rPr>
+          <w:rFonts w:ascii="Times New Roman" w:hAnsi="Times New Roman" w:cs="Times New Roman"/>
         </w:rPr>
       </w:pPr>
     </w:p>
@@ -1732,16 +1781,12 @@
         <w:jc w:val="center"/>
         <w:rPr>
           <w:rFonts w:ascii="Times New Roman" w:hAnsi="Times New Roman" w:cs="Times New Roman"/>
-          <w:sz w:val="20"/>
-          <w:szCs w:val="20"/>
         </w:rPr>
       </w:pPr>
       <w:r>
         <w:rPr>
           <w:rFonts w:ascii="Times New Roman" w:hAnsi="Times New Roman" w:cs="Times New Roman"/>
           <w:noProof/>
-          <w:sz w:val="20"/>
-          <w:szCs w:val="20"/>
         </w:rPr>
         <w:drawing>
           <wp:inline distT="0" distB="0" distL="0" distR="0" wp14:anchorId="32FC4244" wp14:editId="73D46E10">
@@ -1790,24 +1835,18 @@
       <w:pPr>
         <w:rPr>
           <w:rFonts w:ascii="Times New Roman" w:hAnsi="Times New Roman" w:cs="Times New Roman"/>
-          <w:sz w:val="20"/>
-          <w:szCs w:val="20"/>
-        </w:rPr>
-      </w:pPr>
-    </w:p>
-    <w:p>
-      <w:pPr>
-        <w:rPr>
-          <w:rFonts w:ascii="Times New Roman" w:hAnsi="Times New Roman" w:cs="Times New Roman"/>
-          <w:sz w:val="20"/>
-          <w:szCs w:val="20"/>
-        </w:rPr>
-      </w:pPr>
-      <w:r>
-        <w:rPr>
-          <w:rFonts w:ascii="Times New Roman" w:hAnsi="Times New Roman" w:cs="Times New Roman"/>
-          <w:sz w:val="20"/>
-          <w:szCs w:val="20"/>
+        </w:rPr>
+      </w:pPr>
+    </w:p>
+    <w:p>
+      <w:pPr>
+        <w:rPr>
+          <w:rFonts w:ascii="Times New Roman" w:hAnsi="Times New Roman" w:cs="Times New Roman"/>
+        </w:rPr>
+      </w:pPr>
+      <w:r>
+        <w:rPr>
+          <w:rFonts w:ascii="Times New Roman" w:hAnsi="Times New Roman" w:cs="Times New Roman"/>
         </w:rPr>
         <w:t>Para controlar quién está entrando, se utilizará el número de NFC, cada número deberá estar asociado a una persona en la base de datos y así sabremos quien ha entrado.</w:t>
       </w:r>
@@ -1816,8 +1855,6 @@
       <w:pPr>
         <w:rPr>
           <w:rFonts w:ascii="Times New Roman" w:hAnsi="Times New Roman" w:cs="Times New Roman"/>
-          <w:sz w:val="20"/>
-          <w:szCs w:val="20"/>
         </w:rPr>
       </w:pPr>
     </w:p>
@@ -1826,17 +1863,14 @@
         <w:jc w:val="center"/>
         <w:rPr>
           <w:rFonts w:ascii="Times New Roman" w:hAnsi="Times New Roman" w:cs="Times New Roman"/>
-          <w:sz w:val="20"/>
-          <w:szCs w:val="20"/>
         </w:rPr>
       </w:pPr>
       <w:r>
         <w:rPr>
           <w:rFonts w:ascii="Times New Roman" w:hAnsi="Times New Roman" w:cs="Times New Roman"/>
           <w:noProof/>
-          <w:sz w:val="20"/>
-          <w:szCs w:val="20"/>
-        </w:rPr>
+        </w:rPr>
+        <w:lastRenderedPageBreak/>
         <w:drawing>
           <wp:inline distT="0" distB="0" distL="0" distR="0" wp14:anchorId="16A16053" wp14:editId="78B1267A">
             <wp:extent cx="1871134" cy="1497246"/>
@@ -1884,35 +1918,26 @@
       <w:pPr>
         <w:rPr>
           <w:rFonts w:ascii="Times New Roman" w:hAnsi="Times New Roman" w:cs="Times New Roman"/>
-          <w:sz w:val="20"/>
-          <w:szCs w:val="20"/>
-        </w:rPr>
-      </w:pPr>
-    </w:p>
-    <w:p>
-      <w:pPr>
-        <w:rPr>
-          <w:rFonts w:ascii="Times New Roman" w:hAnsi="Times New Roman" w:cs="Times New Roman"/>
-          <w:sz w:val="20"/>
-          <w:szCs w:val="20"/>
-        </w:rPr>
-      </w:pPr>
-    </w:p>
-    <w:p>
-      <w:pPr>
-        <w:rPr>
-          <w:rFonts w:ascii="Times New Roman" w:hAnsi="Times New Roman" w:cs="Times New Roman"/>
-          <w:sz w:val="20"/>
-          <w:szCs w:val="20"/>
-        </w:rPr>
-      </w:pPr>
-      <w:r>
-        <w:rPr>
-          <w:rFonts w:ascii="Times New Roman" w:hAnsi="Times New Roman" w:cs="Times New Roman"/>
-          <w:sz w:val="20"/>
-          <w:szCs w:val="20"/>
-        </w:rPr>
-        <w:lastRenderedPageBreak/>
+        </w:rPr>
+      </w:pPr>
+    </w:p>
+    <w:p>
+      <w:pPr>
+        <w:rPr>
+          <w:rFonts w:ascii="Times New Roman" w:hAnsi="Times New Roman" w:cs="Times New Roman"/>
+        </w:rPr>
+      </w:pPr>
+    </w:p>
+    <w:p>
+      <w:pPr>
+        <w:rPr>
+          <w:rFonts w:ascii="Times New Roman" w:hAnsi="Times New Roman" w:cs="Times New Roman"/>
+        </w:rPr>
+      </w:pPr>
+      <w:r>
+        <w:rPr>
+          <w:rFonts w:ascii="Times New Roman" w:hAnsi="Times New Roman" w:cs="Times New Roman"/>
+        </w:rPr>
         <w:t>Los datos que se deberán guardar de cada usuario serán: email y contraseña (para el registro), nombre, apellidos, DNI y teléfono (para avisarles en caso de emergencia).</w:t>
       </w:r>
     </w:p>
@@ -1920,8 +1945,6 @@
       <w:pPr>
         <w:rPr>
           <w:rFonts w:ascii="Times New Roman" w:hAnsi="Times New Roman" w:cs="Times New Roman"/>
-          <w:sz w:val="20"/>
-          <w:szCs w:val="20"/>
         </w:rPr>
       </w:pPr>
     </w:p>
@@ -1930,16 +1953,12 @@
         <w:jc w:val="center"/>
         <w:rPr>
           <w:rFonts w:ascii="Times New Roman" w:hAnsi="Times New Roman" w:cs="Times New Roman"/>
-          <w:sz w:val="20"/>
-          <w:szCs w:val="20"/>
         </w:rPr>
       </w:pPr>
       <w:r>
         <w:rPr>
           <w:rFonts w:ascii="Times New Roman" w:hAnsi="Times New Roman" w:cs="Times New Roman"/>
           <w:noProof/>
-          <w:sz w:val="20"/>
-          <w:szCs w:val="20"/>
         </w:rPr>
         <w:drawing>
           <wp:inline distT="0" distB="0" distL="0" distR="0" wp14:anchorId="46BC5D37" wp14:editId="5BF049A6">
@@ -1988,24 +2007,18 @@
       <w:pPr>
         <w:rPr>
           <w:rFonts w:ascii="Times New Roman" w:hAnsi="Times New Roman" w:cs="Times New Roman"/>
-          <w:sz w:val="20"/>
-          <w:szCs w:val="20"/>
-        </w:rPr>
-      </w:pPr>
-    </w:p>
-    <w:p>
-      <w:pPr>
-        <w:rPr>
-          <w:rFonts w:ascii="Times New Roman" w:hAnsi="Times New Roman" w:cs="Times New Roman"/>
-          <w:sz w:val="20"/>
-          <w:szCs w:val="20"/>
-        </w:rPr>
-      </w:pPr>
-      <w:r>
-        <w:rPr>
-          <w:rFonts w:ascii="Times New Roman" w:hAnsi="Times New Roman" w:cs="Times New Roman"/>
-          <w:sz w:val="20"/>
-          <w:szCs w:val="20"/>
+        </w:rPr>
+      </w:pPr>
+    </w:p>
+    <w:p>
+      <w:pPr>
+        <w:rPr>
+          <w:rFonts w:ascii="Times New Roman" w:hAnsi="Times New Roman" w:cs="Times New Roman"/>
+        </w:rPr>
+      </w:pPr>
+      <w:r>
+        <w:rPr>
+          <w:rFonts w:ascii="Times New Roman" w:hAnsi="Times New Roman" w:cs="Times New Roman"/>
         </w:rPr>
         <w:t>La página web, contendrá en la primera pantalla un contador con el número de aforo actual, contendrá una opción para iniciar sesión para usuarios ya registrados, ofrecerá la posibilidad de registro para nuevos usuarios y dispondrá de la opción de emergencia.</w:t>
       </w:r>
@@ -2014,24 +2027,18 @@
       <w:pPr>
         <w:rPr>
           <w:rFonts w:ascii="Times New Roman" w:hAnsi="Times New Roman" w:cs="Times New Roman"/>
-          <w:sz w:val="20"/>
-          <w:szCs w:val="20"/>
-        </w:rPr>
-      </w:pPr>
-    </w:p>
-    <w:p>
-      <w:pPr>
-        <w:rPr>
-          <w:rFonts w:ascii="Times New Roman" w:hAnsi="Times New Roman" w:cs="Times New Roman"/>
-          <w:sz w:val="20"/>
-          <w:szCs w:val="20"/>
-        </w:rPr>
-      </w:pPr>
-      <w:r>
-        <w:rPr>
-          <w:rFonts w:ascii="Times New Roman" w:hAnsi="Times New Roman" w:cs="Times New Roman"/>
-          <w:sz w:val="20"/>
-          <w:szCs w:val="20"/>
+        </w:rPr>
+      </w:pPr>
+    </w:p>
+    <w:p>
+      <w:pPr>
+        <w:rPr>
+          <w:rFonts w:ascii="Times New Roman" w:hAnsi="Times New Roman" w:cs="Times New Roman"/>
+        </w:rPr>
+      </w:pPr>
+      <w:r>
+        <w:rPr>
+          <w:rFonts w:ascii="Times New Roman" w:hAnsi="Times New Roman" w:cs="Times New Roman"/>
         </w:rPr>
         <w:t>Cuando se intente acceder con un NFC no reconocido, saltará la opción de ser registrado en la página web, asociando el número de NFC a la persona registrada.</w:t>
       </w:r>
@@ -2040,8 +2047,6 @@
       <w:pPr>
         <w:rPr>
           <w:rFonts w:ascii="Times New Roman" w:hAnsi="Times New Roman" w:cs="Times New Roman"/>
-          <w:sz w:val="20"/>
-          <w:szCs w:val="20"/>
         </w:rPr>
       </w:pPr>
     </w:p>
@@ -2050,16 +2055,12 @@
         <w:jc w:val="center"/>
         <w:rPr>
           <w:rFonts w:ascii="Times New Roman" w:hAnsi="Times New Roman" w:cs="Times New Roman"/>
-          <w:sz w:val="20"/>
-          <w:szCs w:val="20"/>
         </w:rPr>
       </w:pPr>
       <w:r>
         <w:rPr>
           <w:rFonts w:ascii="Times New Roman" w:hAnsi="Times New Roman" w:cs="Times New Roman"/>
           <w:noProof/>
-          <w:sz w:val="20"/>
-          <w:szCs w:val="20"/>
         </w:rPr>
         <w:drawing>
           <wp:inline distT="0" distB="0" distL="0" distR="0" wp14:anchorId="079C76E7" wp14:editId="33E51B95">
@@ -2108,42 +2109,30 @@
       <w:pPr>
         <w:rPr>
           <w:rFonts w:ascii="Times New Roman" w:hAnsi="Times New Roman" w:cs="Times New Roman"/>
-          <w:sz w:val="20"/>
-          <w:szCs w:val="20"/>
-        </w:rPr>
-      </w:pPr>
-    </w:p>
-    <w:p>
-      <w:pPr>
-        <w:rPr>
-          <w:rFonts w:ascii="Times New Roman" w:hAnsi="Times New Roman" w:cs="Times New Roman"/>
-          <w:sz w:val="20"/>
-          <w:szCs w:val="20"/>
-        </w:rPr>
-      </w:pPr>
-      <w:r>
-        <w:rPr>
-          <w:rFonts w:ascii="Times New Roman" w:hAnsi="Times New Roman" w:cs="Times New Roman"/>
-          <w:sz w:val="20"/>
-          <w:szCs w:val="20"/>
+        </w:rPr>
+      </w:pPr>
+    </w:p>
+    <w:p>
+      <w:pPr>
+        <w:rPr>
+          <w:rFonts w:ascii="Times New Roman" w:hAnsi="Times New Roman" w:cs="Times New Roman"/>
+        </w:rPr>
+      </w:pPr>
+      <w:r>
+        <w:rPr>
+          <w:rFonts w:ascii="Times New Roman" w:hAnsi="Times New Roman" w:cs="Times New Roman"/>
         </w:rPr>
         <w:t xml:space="preserve">Una de las opciones ofrecidas en la página web será la de avisar de una emergencia. Para ello, en el momento que un usuario de la oficina pulse el botón por ser positivo en COVID (este sería el caso más serio) se le enviará un </w:t>
       </w:r>
-      <w:proofErr w:type="spellStart"/>
-      <w:r>
-        <w:rPr>
-          <w:rFonts w:ascii="Times New Roman" w:hAnsi="Times New Roman" w:cs="Times New Roman"/>
-          <w:sz w:val="20"/>
-          <w:szCs w:val="20"/>
-        </w:rPr>
-        <w:t>sms</w:t>
-      </w:r>
-      <w:proofErr w:type="spellEnd"/>
-      <w:r>
-        <w:rPr>
-          <w:rFonts w:ascii="Times New Roman" w:hAnsi="Times New Roman" w:cs="Times New Roman"/>
-          <w:sz w:val="20"/>
-          <w:szCs w:val="20"/>
+      <w:r>
+        <w:rPr>
+          <w:rFonts w:ascii="Times New Roman" w:hAnsi="Times New Roman" w:cs="Times New Roman"/>
+        </w:rPr>
+        <w:t>correo o sms</w:t>
+      </w:r>
+      <w:r>
+        <w:rPr>
+          <w:rFonts w:ascii="Times New Roman" w:hAnsi="Times New Roman" w:cs="Times New Roman"/>
         </w:rPr>
         <w:t xml:space="preserve"> a los usuarios que hayan estado a las mismas horas oficina que dicha persona para que tomen medidas sanitarias.</w:t>
       </w:r>
@@ -2152,8 +2141,6 @@
       <w:pPr>
         <w:rPr>
           <w:rFonts w:ascii="Times New Roman" w:hAnsi="Times New Roman" w:cs="Times New Roman"/>
-          <w:sz w:val="20"/>
-          <w:szCs w:val="20"/>
         </w:rPr>
       </w:pPr>
     </w:p>
@@ -2162,17 +2149,14 @@
         <w:jc w:val="center"/>
         <w:rPr>
           <w:rFonts w:ascii="Times New Roman" w:hAnsi="Times New Roman" w:cs="Times New Roman"/>
-          <w:sz w:val="20"/>
-          <w:szCs w:val="20"/>
         </w:rPr>
       </w:pPr>
       <w:r>
         <w:rPr>
           <w:rFonts w:ascii="Times New Roman" w:hAnsi="Times New Roman" w:cs="Times New Roman"/>
           <w:noProof/>
-          <w:sz w:val="20"/>
-          <w:szCs w:val="20"/>
-        </w:rPr>
+        </w:rPr>
+        <w:lastRenderedPageBreak/>
         <w:drawing>
           <wp:inline distT="0" distB="0" distL="0" distR="0" wp14:anchorId="36E7B1A7" wp14:editId="77D363BB">
             <wp:extent cx="2480734" cy="1653823"/>
@@ -2220,33 +2204,25 @@
       <w:pPr>
         <w:rPr>
           <w:rFonts w:ascii="Times New Roman" w:hAnsi="Times New Roman" w:cs="Times New Roman"/>
-          <w:sz w:val="20"/>
-          <w:szCs w:val="20"/>
-        </w:rPr>
-      </w:pPr>
-    </w:p>
-    <w:p>
-      <w:pPr>
-        <w:rPr>
-          <w:rFonts w:ascii="Times New Roman" w:hAnsi="Times New Roman" w:cs="Times New Roman"/>
-          <w:sz w:val="20"/>
-          <w:szCs w:val="20"/>
-        </w:rPr>
-      </w:pPr>
-    </w:p>
-    <w:p>
-      <w:pPr>
-        <w:rPr>
-          <w:rFonts w:ascii="Times New Roman" w:hAnsi="Times New Roman" w:cs="Times New Roman"/>
-          <w:sz w:val="20"/>
-          <w:szCs w:val="20"/>
-        </w:rPr>
-      </w:pPr>
-      <w:r>
-        <w:rPr>
-          <w:rFonts w:ascii="Times New Roman" w:hAnsi="Times New Roman" w:cs="Times New Roman"/>
-          <w:sz w:val="20"/>
-          <w:szCs w:val="20"/>
+        </w:rPr>
+      </w:pPr>
+    </w:p>
+    <w:p>
+      <w:pPr>
+        <w:rPr>
+          <w:rFonts w:ascii="Times New Roman" w:hAnsi="Times New Roman" w:cs="Times New Roman"/>
+        </w:rPr>
+      </w:pPr>
+    </w:p>
+    <w:p>
+      <w:pPr>
+        <w:rPr>
+          <w:rFonts w:ascii="Times New Roman" w:hAnsi="Times New Roman" w:cs="Times New Roman"/>
+        </w:rPr>
+      </w:pPr>
+      <w:r>
+        <w:rPr>
+          <w:rFonts w:ascii="Times New Roman" w:hAnsi="Times New Roman" w:cs="Times New Roman"/>
         </w:rPr>
         <w:t>Por último, hablaremos del alcance que podría tener este proyecto. Aunque haya sido pensado y desarrollado para el control de aforo y registro de los integrantes de una oficina, podría ser perfectamente utilizado para diversos sectores y tipos de lugar.</w:t>
       </w:r>
@@ -2255,24 +2231,18 @@
       <w:pPr>
         <w:rPr>
           <w:rFonts w:ascii="Times New Roman" w:hAnsi="Times New Roman" w:cs="Times New Roman"/>
-          <w:sz w:val="20"/>
-          <w:szCs w:val="20"/>
-        </w:rPr>
-      </w:pPr>
-    </w:p>
-    <w:p>
-      <w:pPr>
-        <w:rPr>
-          <w:rFonts w:ascii="Times New Roman" w:hAnsi="Times New Roman" w:cs="Times New Roman"/>
-          <w:sz w:val="20"/>
-          <w:szCs w:val="20"/>
-        </w:rPr>
-      </w:pPr>
-      <w:r>
-        <w:rPr>
-          <w:rFonts w:ascii="Times New Roman" w:hAnsi="Times New Roman" w:cs="Times New Roman"/>
-          <w:sz w:val="20"/>
-          <w:szCs w:val="20"/>
+        </w:rPr>
+      </w:pPr>
+    </w:p>
+    <w:p>
+      <w:pPr>
+        <w:rPr>
+          <w:rFonts w:ascii="Times New Roman" w:hAnsi="Times New Roman" w:cs="Times New Roman"/>
+        </w:rPr>
+      </w:pPr>
+      <w:r>
+        <w:rPr>
+          <w:rFonts w:ascii="Times New Roman" w:hAnsi="Times New Roman" w:cs="Times New Roman"/>
         </w:rPr>
         <w:t>Sin ser modificado, serviría para controlar una nave de logística y añadiendo algo de información a la base de datos y la página web sabríamos en que puesto de trabajo nos tocaría trabajar ese día, por ejemplo.</w:t>
       </w:r>
@@ -2281,56 +2251,42 @@
       <w:pPr>
         <w:rPr>
           <w:rFonts w:ascii="Times New Roman" w:hAnsi="Times New Roman" w:cs="Times New Roman"/>
-          <w:sz w:val="20"/>
-          <w:szCs w:val="20"/>
-        </w:rPr>
-      </w:pPr>
-    </w:p>
-    <w:p>
-      <w:pPr>
-        <w:rPr>
-          <w:rFonts w:ascii="Times New Roman" w:hAnsi="Times New Roman" w:cs="Times New Roman"/>
-          <w:sz w:val="20"/>
-          <w:szCs w:val="20"/>
-        </w:rPr>
-      </w:pPr>
-      <w:r>
-        <w:rPr>
-          <w:rFonts w:ascii="Times New Roman" w:hAnsi="Times New Roman" w:cs="Times New Roman"/>
-          <w:sz w:val="20"/>
-          <w:szCs w:val="20"/>
+        </w:rPr>
+      </w:pPr>
+    </w:p>
+    <w:p>
+      <w:pPr>
+        <w:rPr>
+          <w:rFonts w:ascii="Times New Roman" w:hAnsi="Times New Roman" w:cs="Times New Roman"/>
+        </w:rPr>
+      </w:pPr>
+      <w:r>
+        <w:rPr>
+          <w:rFonts w:ascii="Times New Roman" w:hAnsi="Times New Roman" w:cs="Times New Roman"/>
         </w:rPr>
         <w:t>Para el control de un hospital, solo que en vez de usar el NFC se usaría como forma de registro la tarjeta sanitaria. Y como cliente dispongas de la información de planta de su cita y puedas ser notificado de posibles</w:t>
       </w:r>
       <w:r>
         <w:rPr>
           <w:rFonts w:ascii="Times New Roman" w:hAnsi="Times New Roman" w:cs="Times New Roman"/>
-          <w:sz w:val="20"/>
-          <w:szCs w:val="20"/>
         </w:rPr>
         <w:t xml:space="preserve"> </w:t>
       </w:r>
       <w:r>
         <w:rPr>
           <w:rFonts w:ascii="Times New Roman" w:hAnsi="Times New Roman" w:cs="Times New Roman"/>
-          <w:sz w:val="20"/>
-          <w:szCs w:val="20"/>
         </w:rPr>
         <w:t>caso</w:t>
       </w:r>
       <w:r>
         <w:rPr>
           <w:rFonts w:ascii="Times New Roman" w:hAnsi="Times New Roman" w:cs="Times New Roman"/>
-          <w:sz w:val="20"/>
-          <w:szCs w:val="20"/>
         </w:rPr>
         <w:t>s</w:t>
       </w:r>
       <w:r>
         <w:rPr>
           <w:rFonts w:ascii="Times New Roman" w:hAnsi="Times New Roman" w:cs="Times New Roman"/>
-          <w:sz w:val="20"/>
-          <w:szCs w:val="20"/>
         </w:rPr>
         <w:t xml:space="preserve"> de COVID también. Y como médico, notificar alguna incidencia o posible caso de positivo de algún paciente.</w:t>
       </w:r>
@@ -2339,32 +2295,24 @@
       <w:pPr>
         <w:rPr>
           <w:rFonts w:ascii="Times New Roman" w:hAnsi="Times New Roman" w:cs="Times New Roman"/>
-          <w:sz w:val="20"/>
-          <w:szCs w:val="20"/>
-        </w:rPr>
-      </w:pPr>
-    </w:p>
-    <w:p>
-      <w:pPr>
-        <w:rPr>
-          <w:rFonts w:ascii="Times New Roman" w:hAnsi="Times New Roman" w:cs="Times New Roman"/>
-          <w:sz w:val="20"/>
-          <w:szCs w:val="20"/>
-        </w:rPr>
-      </w:pPr>
-      <w:r>
-        <w:rPr>
-          <w:rFonts w:ascii="Times New Roman" w:hAnsi="Times New Roman" w:cs="Times New Roman"/>
-          <w:sz w:val="20"/>
-          <w:szCs w:val="20"/>
+        </w:rPr>
+      </w:pPr>
+    </w:p>
+    <w:p>
+      <w:pPr>
+        <w:rPr>
+          <w:rFonts w:ascii="Times New Roman" w:hAnsi="Times New Roman" w:cs="Times New Roman"/>
+        </w:rPr>
+      </w:pPr>
+      <w:r>
+        <w:rPr>
+          <w:rFonts w:ascii="Times New Roman" w:hAnsi="Times New Roman" w:cs="Times New Roman"/>
         </w:rPr>
         <w:t>Otro posible lugar de uso sería un colegio, donde los niños sería complicado que llevarán NFC por no decir imposible. Pero</w:t>
       </w:r>
       <w:r>
         <w:rPr>
           <w:rFonts w:ascii="Times New Roman" w:hAnsi="Times New Roman" w:cs="Times New Roman"/>
-          <w:sz w:val="20"/>
-          <w:szCs w:val="20"/>
         </w:rPr>
         <w:t xml:space="preserve">, si </w:t>
       </w:r>
@@ -2372,8 +2320,6 @@
       <w:r>
         <w:rPr>
           <w:rFonts w:ascii="Times New Roman" w:hAnsi="Times New Roman" w:cs="Times New Roman"/>
-          <w:sz w:val="20"/>
-          <w:szCs w:val="20"/>
         </w:rPr>
         <w:t>estarían</w:t>
       </w:r>
@@ -2381,52 +2327,26 @@
       <w:r>
         <w:rPr>
           <w:rFonts w:ascii="Times New Roman" w:hAnsi="Times New Roman" w:cs="Times New Roman"/>
-          <w:sz w:val="20"/>
-          <w:szCs w:val="20"/>
-        </w:rPr>
-        <w:t xml:space="preserve"> registrados en la base de datos, para que sus padres pudieran ser notificados por </w:t>
-      </w:r>
-      <w:proofErr w:type="spellStart"/>
-      <w:r>
-        <w:rPr>
-          <w:rFonts w:ascii="Times New Roman" w:hAnsi="Times New Roman" w:cs="Times New Roman"/>
-          <w:sz w:val="20"/>
-          <w:szCs w:val="20"/>
-        </w:rPr>
-        <w:t>sms</w:t>
-      </w:r>
-      <w:proofErr w:type="spellEnd"/>
-      <w:r>
-        <w:rPr>
-          <w:rFonts w:ascii="Times New Roman" w:hAnsi="Times New Roman" w:cs="Times New Roman"/>
-          <w:sz w:val="20"/>
-          <w:szCs w:val="20"/>
-        </w:rPr>
-        <w:t xml:space="preserve"> de los posibles casos de contagios.</w:t>
-      </w:r>
-    </w:p>
-    <w:p>
-      <w:pPr>
-        <w:rPr>
-          <w:rFonts w:ascii="Times New Roman" w:hAnsi="Times New Roman" w:cs="Times New Roman"/>
-          <w:sz w:val="20"/>
-          <w:szCs w:val="20"/>
-        </w:rPr>
-      </w:pPr>
-    </w:p>
-    <w:p>
-      <w:pPr>
-        <w:rPr>
-          <w:rFonts w:ascii="Times New Roman" w:hAnsi="Times New Roman" w:cs="Times New Roman"/>
-          <w:sz w:val="20"/>
-          <w:szCs w:val="20"/>
-        </w:rPr>
-      </w:pPr>
-      <w:r>
-        <w:rPr>
-          <w:rFonts w:ascii="Times New Roman" w:hAnsi="Times New Roman" w:cs="Times New Roman"/>
-          <w:sz w:val="20"/>
-          <w:szCs w:val="20"/>
+        </w:rPr>
+        <w:t xml:space="preserve"> registrados en la base de datos, para que sus padres pudieran ser notificados por sms de los posibles casos de contagios.</w:t>
+      </w:r>
+    </w:p>
+    <w:p>
+      <w:pPr>
+        <w:rPr>
+          <w:rFonts w:ascii="Times New Roman" w:hAnsi="Times New Roman" w:cs="Times New Roman"/>
+        </w:rPr>
+      </w:pPr>
+    </w:p>
+    <w:p>
+      <w:pPr>
+        <w:rPr>
+          <w:rFonts w:ascii="Times New Roman" w:hAnsi="Times New Roman" w:cs="Times New Roman"/>
+        </w:rPr>
+      </w:pPr>
+      <w:r>
+        <w:rPr>
+          <w:rFonts w:ascii="Times New Roman" w:hAnsi="Times New Roman" w:cs="Times New Roman"/>
         </w:rPr>
         <w:t>Otras opciones podrían ser universidades, supermercados, campos de fútbol, peluquerías… Hay muchas posibilidades siempre que sean lugares cerrados y con entradas específicas. Y solo cambiaría la forma de la aplicación web y la base de datos para cada caso.</w:t>
       </w:r>
@@ -2435,8 +2355,6 @@
       <w:pPr>
         <w:rPr>
           <w:rFonts w:ascii="Times New Roman" w:hAnsi="Times New Roman" w:cs="Times New Roman"/>
-          <w:sz w:val="20"/>
-          <w:szCs w:val="20"/>
         </w:rPr>
       </w:pPr>
     </w:p>
@@ -2445,16 +2363,12 @@
         <w:jc w:val="center"/>
         <w:rPr>
           <w:rFonts w:ascii="Times New Roman" w:hAnsi="Times New Roman" w:cs="Times New Roman"/>
-          <w:sz w:val="20"/>
-          <w:szCs w:val="20"/>
         </w:rPr>
       </w:pPr>
       <w:r>
         <w:rPr>
           <w:rFonts w:ascii="Times New Roman" w:hAnsi="Times New Roman" w:cs="Times New Roman"/>
           <w:noProof/>
-          <w:sz w:val="20"/>
-          <w:szCs w:val="20"/>
         </w:rPr>
         <w:drawing>
           <wp:inline distT="0" distB="0" distL="0" distR="0" wp14:anchorId="4FA3FDC3" wp14:editId="62DF431D">
@@ -2501,8 +2415,6 @@
       <w:r>
         <w:rPr>
           <w:rFonts w:ascii="Times New Roman" w:hAnsi="Times New Roman" w:cs="Times New Roman"/>
-          <w:sz w:val="20"/>
-          <w:szCs w:val="20"/>
         </w:rPr>
         <w:t xml:space="preserve">  </w:t>
       </w:r>
@@ -2510,8 +2422,6 @@
         <w:rPr>
           <w:rFonts w:ascii="Times New Roman" w:hAnsi="Times New Roman" w:cs="Times New Roman"/>
           <w:noProof/>
-          <w:sz w:val="20"/>
-          <w:szCs w:val="20"/>
         </w:rPr>
         <w:drawing>
           <wp:inline distT="0" distB="0" distL="0" distR="0" wp14:anchorId="63EE7943" wp14:editId="1F06949A">
@@ -2558,8 +2468,6 @@
       <w:r>
         <w:rPr>
           <w:rFonts w:ascii="Times New Roman" w:hAnsi="Times New Roman" w:cs="Times New Roman"/>
-          <w:sz w:val="20"/>
-          <w:szCs w:val="20"/>
         </w:rPr>
         <w:t xml:space="preserve">  </w:t>
       </w:r>
@@ -2567,8 +2475,6 @@
         <w:rPr>
           <w:rFonts w:ascii="Times New Roman" w:hAnsi="Times New Roman" w:cs="Times New Roman"/>
           <w:noProof/>
-          <w:sz w:val="20"/>
-          <w:szCs w:val="20"/>
         </w:rPr>
         <w:drawing>
           <wp:inline distT="0" distB="0" distL="0" distR="0" wp14:anchorId="74A00BE3" wp14:editId="6D660E54">
@@ -2617,41 +2523,33 @@
       <w:pPr>
         <w:rPr>
           <w:rFonts w:ascii="Times New Roman" w:hAnsi="Times New Roman" w:cs="Times New Roman"/>
+        </w:rPr>
+      </w:pPr>
+    </w:p>
+    <w:p>
+      <w:pPr>
+        <w:rPr>
+          <w:rFonts w:ascii="Times New Roman" w:hAnsi="Times New Roman" w:cs="Times New Roman"/>
+        </w:rPr>
+      </w:pPr>
+      <w:r>
+        <w:rPr>
+          <w:rFonts w:ascii="Times New Roman" w:hAnsi="Times New Roman" w:cs="Times New Roman"/>
+        </w:rPr>
+        <w:t xml:space="preserve">Al ser un tema tan actual y llevar una interfaz que no complica apenas al usuario, puede ser expandido a muchos ámbitos y sectores. </w:t>
+      </w:r>
+    </w:p>
+    <w:p>
+      <w:pPr>
+        <w:rPr>
+          <w:rFonts w:ascii="Times New Roman" w:hAnsi="Times New Roman" w:cs="Times New Roman"/>
           <w:sz w:val="20"/>
           <w:szCs w:val="20"/>
         </w:rPr>
       </w:pPr>
-    </w:p>
-    <w:p>
-      <w:pPr>
-        <w:rPr>
-          <w:rFonts w:ascii="Times New Roman" w:hAnsi="Times New Roman" w:cs="Times New Roman"/>
-          <w:sz w:val="20"/>
-          <w:szCs w:val="20"/>
-        </w:rPr>
-      </w:pPr>
-      <w:r>
-        <w:rPr>
-          <w:rFonts w:ascii="Times New Roman" w:hAnsi="Times New Roman" w:cs="Times New Roman"/>
-          <w:sz w:val="20"/>
-          <w:szCs w:val="20"/>
-        </w:rPr>
-        <w:t xml:space="preserve">Al ser un tema tan actual y llevar una interfaz que no complica apenas al usuario, puede ser expandido a muchos ámbitos y sectores. </w:t>
-      </w:r>
-    </w:p>
-    <w:p>
-      <w:pPr>
-        <w:rPr>
-          <w:rFonts w:ascii="Times New Roman" w:hAnsi="Times New Roman" w:cs="Times New Roman"/>
-          <w:sz w:val="20"/>
-          <w:szCs w:val="20"/>
-        </w:rPr>
-      </w:pPr>
-      <w:r>
-        <w:rPr>
-          <w:rFonts w:ascii="Times New Roman" w:hAnsi="Times New Roman" w:cs="Times New Roman"/>
-          <w:sz w:val="20"/>
-          <w:szCs w:val="20"/>
+      <w:r>
+        <w:rPr>
+          <w:rFonts w:ascii="Times New Roman" w:hAnsi="Times New Roman" w:cs="Times New Roman"/>
         </w:rPr>
         <w:t>En este caso, nosotros hemos decidido hacerlo de una oficina. Lo complicado del proyecto será coordinar correctamente los datos de casa usuario con las horas de entrada y salida, con las notificaciones con los que compartieron horas.</w:t>
       </w:r>
@@ -2687,6 +2585,7 @@
         </w:rPr>
         <w:t xml:space="preserve">5. </w:t>
       </w:r>
+      <w:bookmarkStart w:id="3" w:name="Tecno"/>
       <w:r>
         <w:rPr>
           <w:rFonts w:ascii="Times New Roman" w:hAnsi="Times New Roman" w:cs="Times New Roman"/>
@@ -2695,6 +2594,7 @@
         </w:rPr>
         <w:t>Tecnología a utilizar</w:t>
       </w:r>
+      <w:bookmarkEnd w:id="3"/>
     </w:p>
     <w:p>
       <w:pPr>
@@ -2715,7 +2615,7 @@
     <w:p>
       <w:pPr>
         <w:rPr>
-          <w:rFonts w:ascii="Arial" w:hAnsi="Arial" w:cs="Arial"/>
+          <w:rFonts w:ascii="Times New Roman" w:hAnsi="Times New Roman" w:cs="Times New Roman"/>
           <w:b/>
           <w:bCs/>
           <w:u w:val="single"/>
@@ -2723,7 +2623,7 @@
       </w:pPr>
       <w:r>
         <w:rPr>
-          <w:rFonts w:ascii="Arial" w:hAnsi="Arial" w:cs="Arial"/>
+          <w:rFonts w:ascii="Times New Roman" w:hAnsi="Times New Roman" w:cs="Times New Roman"/>
           <w:b/>
           <w:bCs/>
           <w:u w:val="single"/>
@@ -2734,7 +2634,7 @@
     <w:p>
       <w:pPr>
         <w:rPr>
-          <w:rFonts w:ascii="Arial" w:hAnsi="Arial" w:cs="Arial"/>
+          <w:rFonts w:ascii="Times New Roman" w:hAnsi="Times New Roman" w:cs="Times New Roman"/>
           <w:b/>
           <w:bCs/>
           <w:u w:val="single"/>
@@ -2744,73 +2644,39 @@
     <w:p>
       <w:pPr>
         <w:rPr>
-          <w:rFonts w:ascii="Arial" w:hAnsi="Arial" w:cs="Arial"/>
-        </w:rPr>
-      </w:pPr>
-      <w:r>
-        <w:rPr>
-          <w:rFonts w:ascii="Arial" w:hAnsi="Arial" w:cs="Arial"/>
-        </w:rPr>
-        <w:t xml:space="preserve">Para la realización del proyecto, nos hemos decantado por la utilización de tecnología </w:t>
-      </w:r>
-      <w:r>
-        <w:rPr>
-          <w:rFonts w:ascii="Arial" w:hAnsi="Arial" w:cs="Arial"/>
-        </w:rPr>
-        <w:t>NFC</w:t>
-      </w:r>
-      <w:r>
-        <w:rPr>
-          <w:rFonts w:ascii="Arial" w:hAnsi="Arial" w:cs="Arial"/>
-        </w:rPr>
-        <w:t xml:space="preserve"> para poder ser capaces de controlar el aforo de la oficina. En primer lugar, el usuario que desee acceder a </w:t>
-      </w:r>
-      <w:r>
-        <w:rPr>
-          <w:rFonts w:ascii="Arial" w:hAnsi="Arial" w:cs="Arial"/>
-        </w:rPr>
-        <w:t>é</w:t>
-      </w:r>
-      <w:r>
-        <w:rPr>
-          <w:rFonts w:ascii="Arial" w:hAnsi="Arial" w:cs="Arial"/>
-        </w:rPr>
-        <w:t xml:space="preserve">sta deberá pasar un pequeño llavero que lleva un identificador el cual se pasa por el chip </w:t>
-      </w:r>
-      <w:r>
-        <w:rPr>
-          <w:rFonts w:ascii="Arial" w:hAnsi="Arial" w:cs="Arial"/>
-        </w:rPr>
-        <w:t>NFC</w:t>
-      </w:r>
-      <w:r>
-        <w:rPr>
-          <w:rFonts w:ascii="Arial" w:hAnsi="Arial" w:cs="Arial"/>
-        </w:rPr>
-        <w:t xml:space="preserve"> y reconoce a este.</w:t>
-      </w:r>
-    </w:p>
-    <w:p>
-      <w:pPr>
-        <w:rPr>
-          <w:rFonts w:ascii="Arial" w:hAnsi="Arial" w:cs="Arial"/>
-        </w:rPr>
-      </w:pPr>
-      <w:r>
-        <w:rPr>
-          <w:rFonts w:ascii="Arial" w:hAnsi="Arial" w:cs="Arial"/>
-        </w:rPr>
-        <w:lastRenderedPageBreak/>
-        <w:t xml:space="preserve">                    </w:t>
-      </w:r>
-      <w:r>
-        <w:rPr>
+          <w:rFonts w:ascii="Times New Roman" w:hAnsi="Times New Roman" w:cs="Times New Roman"/>
+        </w:rPr>
+      </w:pPr>
+      <w:r>
+        <w:rPr>
+          <w:rFonts w:ascii="Times New Roman" w:hAnsi="Times New Roman" w:cs="Times New Roman"/>
+        </w:rPr>
+        <w:t>Para la realización del proyecto, nos hemos decantado por la utilización de tecnología NFC para poder ser capaces de controlar el aforo de la oficina. En primer lugar, el usuario que desee acceder a ésta deberá pasar un pequeño llavero que lleva un identificador el cual se pasa por el chip NFC y reconoce a este.</w:t>
+      </w:r>
+    </w:p>
+    <w:p>
+      <w:pPr>
+        <w:rPr>
+          <w:rFonts w:ascii="Times New Roman" w:hAnsi="Times New Roman" w:cs="Times New Roman"/>
+        </w:rPr>
+      </w:pPr>
+    </w:p>
+    <w:p>
+      <w:pPr>
+        <w:jc w:val="center"/>
+        <w:rPr>
+          <w:rFonts w:ascii="Times New Roman" w:hAnsi="Times New Roman" w:cs="Times New Roman"/>
+        </w:rPr>
+      </w:pPr>
+      <w:r>
+        <w:rPr>
+          <w:rFonts w:ascii="Times New Roman" w:hAnsi="Times New Roman" w:cs="Times New Roman"/>
           <w:noProof/>
         </w:rPr>
         <w:drawing>
-          <wp:inline distT="0" distB="0" distL="0" distR="0" wp14:anchorId="380FB1FE" wp14:editId="4D2C1F23">
-            <wp:extent cx="3903437" cy="3530379"/>
-            <wp:effectExtent l="0" t="0" r="1905" b="0"/>
+          <wp:inline distT="0" distB="0" distL="0" distR="0" wp14:anchorId="380FB1FE" wp14:editId="5104028A">
+            <wp:extent cx="1883391" cy="1703392"/>
+            <wp:effectExtent l="0" t="0" r="3175" b="0"/>
             <wp:docPr id="9" name="Imagen 9" descr="llavero NFC Mifare classic 1K"/>
             <wp:cNvGraphicFramePr>
               <a:graphicFrameLocks xmlns:a="http://schemas.openxmlformats.org/drawingml/2006/main" noChangeAspect="1"/>
@@ -2825,7 +2691,7 @@
                     </pic:cNvPicPr>
                   </pic:nvPicPr>
                   <pic:blipFill>
-                    <a:blip r:embed="rId18">
+                    <a:blip r:embed="rId18" cstate="print">
                       <a:extLst>
                         <a:ext uri="{28A0092B-C50C-407E-A947-70E740481C1C}">
                           <a14:useLocalDpi xmlns:a14="http://schemas.microsoft.com/office/drawing/2010/main" val="0"/>
@@ -2840,7 +2706,7 @@
                   <pic:spPr bwMode="auto">
                     <a:xfrm>
                       <a:off x="0" y="0"/>
-                      <a:ext cx="4017441" cy="3633487"/>
+                      <a:ext cx="1966741" cy="1778776"/>
                     </a:xfrm>
                     <a:prstGeom prst="rect">
                       <a:avLst/>
@@ -2856,186 +2722,71 @@
           </wp:inline>
         </w:drawing>
       </w:r>
-      <w:r>
-        <w:rPr>
-          <w:rFonts w:ascii="Arial" w:hAnsi="Arial" w:cs="Arial"/>
-        </w:rPr>
-        <w:t xml:space="preserve"> </w:t>
-      </w:r>
-    </w:p>
-    <w:p>
-      <w:pPr>
-        <w:rPr>
-          <w:rFonts w:ascii="Arial" w:hAnsi="Arial" w:cs="Arial"/>
-        </w:rPr>
-      </w:pPr>
-    </w:p>
-    <w:p>
-      <w:pPr>
-        <w:rPr>
-          <w:rFonts w:ascii="Arial" w:hAnsi="Arial" w:cs="Arial"/>
-        </w:rPr>
-      </w:pPr>
-    </w:p>
-    <w:p>
-      <w:pPr>
-        <w:rPr>
-          <w:rFonts w:ascii="Arial" w:hAnsi="Arial" w:cs="Arial"/>
-        </w:rPr>
-      </w:pPr>
-    </w:p>
-    <w:p>
-      <w:pPr>
-        <w:rPr>
-          <w:rFonts w:ascii="Arial" w:hAnsi="Arial" w:cs="Arial"/>
-        </w:rPr>
-      </w:pPr>
-    </w:p>
-    <w:p>
-      <w:pPr>
-        <w:rPr>
-          <w:rFonts w:ascii="Arial" w:hAnsi="Arial" w:cs="Arial"/>
-        </w:rPr>
-      </w:pPr>
-    </w:p>
-    <w:p>
-      <w:pPr>
-        <w:rPr>
-          <w:rFonts w:ascii="Arial" w:hAnsi="Arial" w:cs="Arial"/>
-        </w:rPr>
-      </w:pPr>
-    </w:p>
-    <w:p>
-      <w:pPr>
-        <w:rPr>
-          <w:rFonts w:ascii="Arial" w:hAnsi="Arial" w:cs="Arial"/>
-        </w:rPr>
-      </w:pPr>
-    </w:p>
-    <w:p>
-      <w:pPr>
-        <w:rPr>
-          <w:rFonts w:ascii="Arial" w:hAnsi="Arial" w:cs="Arial"/>
-        </w:rPr>
-      </w:pPr>
-    </w:p>
-    <w:p>
-      <w:pPr>
-        <w:rPr>
-          <w:rFonts w:ascii="Arial" w:hAnsi="Arial" w:cs="Arial"/>
+    </w:p>
+    <w:p>
+      <w:pPr>
+        <w:rPr>
+          <w:rFonts w:ascii="Times New Roman" w:hAnsi="Times New Roman" w:cs="Times New Roman"/>
+        </w:rPr>
+      </w:pPr>
+    </w:p>
+    <w:p>
+      <w:pPr>
+        <w:rPr>
+          <w:rFonts w:ascii="Times New Roman" w:hAnsi="Times New Roman" w:cs="Times New Roman"/>
+        </w:rPr>
+      </w:pPr>
+    </w:p>
+    <w:p>
+      <w:pPr>
+        <w:rPr>
+          <w:rFonts w:ascii="Times New Roman" w:hAnsi="Times New Roman" w:cs="Times New Roman"/>
           <w:color w:val="262626"/>
           <w:shd w:val="clear" w:color="auto" w:fill="FFFFFF"/>
         </w:rPr>
       </w:pPr>
       <w:r>
         <w:rPr>
-          <w:rFonts w:ascii="Arial" w:hAnsi="Arial" w:cs="Arial"/>
-        </w:rPr>
-        <w:t xml:space="preserve">El chip </w:t>
-      </w:r>
-      <w:r>
-        <w:rPr>
-          <w:rFonts w:ascii="Arial" w:hAnsi="Arial" w:cs="Arial"/>
-        </w:rPr>
-        <w:t>NFC</w:t>
-      </w:r>
-      <w:r>
-        <w:rPr>
-          <w:rFonts w:ascii="Arial" w:hAnsi="Arial" w:cs="Arial"/>
-        </w:rPr>
-        <w:t xml:space="preserve"> que vamos a utilizar es el </w:t>
-      </w:r>
-      <w:r>
-        <w:rPr>
-          <w:rFonts w:ascii="Arial" w:hAnsi="Arial" w:cs="Arial"/>
+          <w:rFonts w:ascii="Times New Roman" w:hAnsi="Times New Roman" w:cs="Times New Roman"/>
+        </w:rPr>
+        <w:t xml:space="preserve">El chip NFC que vamos a utilizar es el </w:t>
+      </w:r>
+      <w:r>
+        <w:rPr>
+          <w:rFonts w:ascii="Times New Roman" w:hAnsi="Times New Roman" w:cs="Times New Roman"/>
           <w:color w:val="262626"/>
           <w:shd w:val="clear" w:color="auto" w:fill="FFFFFF"/>
         </w:rPr>
-        <w:t xml:space="preserve">NFC RC522, </w:t>
-      </w:r>
-      <w:r>
-        <w:rPr>
-          <w:rFonts w:ascii="Arial" w:hAnsi="Arial" w:cs="Arial"/>
+        <w:t xml:space="preserve">NFC RC522, que será utilizado para simular una puerta en la oficina la cual sólo se abrirá si el usuario que quiere entrar está registrado en la base de datos y además hay sitio en la misma. </w:t>
+      </w:r>
+    </w:p>
+    <w:p>
+      <w:pPr>
+        <w:rPr>
+          <w:rFonts w:ascii="Times New Roman" w:hAnsi="Times New Roman" w:cs="Times New Roman"/>
           <w:color w:val="262626"/>
           <w:shd w:val="clear" w:color="auto" w:fill="FFFFFF"/>
         </w:rPr>
-        <w:t>que</w:t>
-      </w:r>
-      <w:r>
-        <w:rPr>
-          <w:rFonts w:ascii="Arial" w:hAnsi="Arial" w:cs="Arial"/>
+      </w:pPr>
+    </w:p>
+    <w:p>
+      <w:pPr>
+        <w:jc w:val="center"/>
+        <w:rPr>
+          <w:rFonts w:ascii="Times New Roman" w:hAnsi="Times New Roman" w:cs="Times New Roman"/>
           <w:color w:val="262626"/>
           <w:shd w:val="clear" w:color="auto" w:fill="FFFFFF"/>
         </w:rPr>
-        <w:t xml:space="preserve"> será utilizado para simular una puerta</w:t>
-      </w:r>
-      <w:r>
-        <w:rPr>
-          <w:rFonts w:ascii="Arial" w:hAnsi="Arial" w:cs="Arial"/>
-          <w:color w:val="262626"/>
-          <w:shd w:val="clear" w:color="auto" w:fill="FFFFFF"/>
-        </w:rPr>
-        <w:t xml:space="preserve"> en la oficina</w:t>
-      </w:r>
-      <w:r>
-        <w:rPr>
-          <w:rFonts w:ascii="Arial" w:hAnsi="Arial" w:cs="Arial"/>
-          <w:color w:val="262626"/>
-          <w:shd w:val="clear" w:color="auto" w:fill="FFFFFF"/>
-        </w:rPr>
-        <w:t xml:space="preserve"> la cual sólo se abrirá si el usuario que quiere entrar está registrado en la base de datos y además hay sitio en la</w:t>
-      </w:r>
-      <w:r>
-        <w:rPr>
-          <w:rFonts w:ascii="Arial" w:hAnsi="Arial" w:cs="Arial"/>
-          <w:color w:val="262626"/>
-          <w:shd w:val="clear" w:color="auto" w:fill="FFFFFF"/>
-        </w:rPr>
-        <w:t xml:space="preserve"> misma</w:t>
-      </w:r>
-      <w:r>
-        <w:rPr>
-          <w:rFonts w:ascii="Arial" w:hAnsi="Arial" w:cs="Arial"/>
-          <w:color w:val="262626"/>
-          <w:shd w:val="clear" w:color="auto" w:fill="FFFFFF"/>
-        </w:rPr>
-        <w:t>.</w:t>
-      </w:r>
-      <w:r>
-        <w:rPr>
-          <w:rFonts w:ascii="Arial" w:hAnsi="Arial" w:cs="Arial"/>
-          <w:color w:val="262626"/>
-          <w:shd w:val="clear" w:color="auto" w:fill="FFFFFF"/>
-        </w:rPr>
-        <w:t xml:space="preserve"> </w:t>
-      </w:r>
-    </w:p>
-    <w:p>
-      <w:pPr>
-        <w:rPr>
-          <w:rFonts w:ascii="Arial" w:hAnsi="Arial" w:cs="Arial"/>
-          <w:color w:val="262626"/>
-          <w:shd w:val="clear" w:color="auto" w:fill="FFFFFF"/>
-        </w:rPr>
-      </w:pPr>
-    </w:p>
-    <w:p>
-      <w:pPr>
-        <w:rPr>
-          <w:rFonts w:ascii="Arial" w:hAnsi="Arial" w:cs="Arial"/>
-          <w:color w:val="262626"/>
-          <w:shd w:val="clear" w:color="auto" w:fill="FFFFFF"/>
-        </w:rPr>
-      </w:pPr>
-      <w:r>
-        <w:rPr>
+      </w:pPr>
+      <w:r>
+        <w:rPr>
+          <w:rFonts w:ascii="Times New Roman" w:hAnsi="Times New Roman" w:cs="Times New Roman"/>
           <w:noProof/>
         </w:rPr>
-        <w:lastRenderedPageBreak/>
         <w:drawing>
-          <wp:inline distT="0" distB="0" distL="0" distR="0" wp14:anchorId="30B34E98" wp14:editId="69DADEA1">
-            <wp:extent cx="5400040" cy="4476585"/>
-            <wp:effectExtent l="0" t="0" r="0" b="635"/>
+          <wp:inline distT="0" distB="0" distL="0" distR="0" wp14:anchorId="30B34E98" wp14:editId="3D3C73D6">
+            <wp:extent cx="2483485" cy="2058788"/>
+            <wp:effectExtent l="0" t="0" r="0" b="0"/>
             <wp:docPr id="10" name="Imagen 10" descr="Módulo de lectura y escritura RFID RC522, NFC, escudo inteligente abierto,  Sensor de tarjeta RF IC + S50 RFID, tarjeta inteligente Compatible con  Arduino|rfid rc522|rfid smartrfid smart card - AliExpress"/>
             <wp:cNvGraphicFramePr>
               <a:graphicFrameLocks xmlns:a="http://schemas.openxmlformats.org/drawingml/2006/main" noChangeAspect="1"/>
@@ -3050,7 +2801,7 @@
                     </pic:cNvPicPr>
                   </pic:nvPicPr>
                   <pic:blipFill>
-                    <a:blip r:embed="rId19">
+                    <a:blip r:embed="rId19" cstate="print">
                       <a:extLst>
                         <a:ext uri="{28A0092B-C50C-407E-A947-70E740481C1C}">
                           <a14:useLocalDpi xmlns:a14="http://schemas.microsoft.com/office/drawing/2010/main" val="0"/>
@@ -3065,7 +2816,7 @@
                   <pic:spPr bwMode="auto">
                     <a:xfrm>
                       <a:off x="0" y="0"/>
-                      <a:ext cx="5408403" cy="4483518"/>
+                      <a:ext cx="2508584" cy="2079595"/>
                     </a:xfrm>
                     <a:prstGeom prst="rect">
                       <a:avLst/>
@@ -3085,7 +2836,7 @@
     <w:p>
       <w:pPr>
         <w:rPr>
-          <w:rFonts w:ascii="Arial" w:hAnsi="Arial" w:cs="Arial"/>
+          <w:rFonts w:ascii="Times New Roman" w:hAnsi="Times New Roman" w:cs="Times New Roman"/>
           <w:color w:val="262626"/>
           <w:shd w:val="clear" w:color="auto" w:fill="FFFFFF"/>
         </w:rPr>
@@ -3093,8 +2844,9 @@
     </w:p>
     <w:p>
       <w:pPr>
-        <w:rPr>
-          <w:rFonts w:ascii="Arial" w:hAnsi="Arial" w:cs="Arial"/>
+        <w:jc w:val="center"/>
+        <w:rPr>
+          <w:rFonts w:ascii="Times New Roman" w:hAnsi="Times New Roman" w:cs="Times New Roman"/>
           <w:b/>
           <w:bCs/>
           <w:color w:val="262626"/>
@@ -3103,70 +2855,37 @@
       </w:pPr>
       <w:r>
         <w:rPr>
-          <w:rFonts w:ascii="Arial" w:hAnsi="Arial" w:cs="Arial"/>
-          <w:color w:val="262626"/>
-          <w:shd w:val="clear" w:color="auto" w:fill="FFFFFF"/>
-        </w:rPr>
-        <w:tab/>
-      </w:r>
-      <w:r>
-        <w:rPr>
-          <w:rFonts w:ascii="Arial" w:hAnsi="Arial" w:cs="Arial"/>
-          <w:color w:val="262626"/>
-          <w:shd w:val="clear" w:color="auto" w:fill="FFFFFF"/>
-        </w:rPr>
-        <w:tab/>
-      </w:r>
-      <w:r>
-        <w:rPr>
-          <w:rFonts w:ascii="Arial" w:hAnsi="Arial" w:cs="Arial"/>
-          <w:color w:val="262626"/>
-          <w:shd w:val="clear" w:color="auto" w:fill="FFFFFF"/>
-        </w:rPr>
-        <w:tab/>
-      </w:r>
-      <w:r>
-        <w:rPr>
-          <w:rFonts w:ascii="Arial" w:hAnsi="Arial" w:cs="Arial"/>
-          <w:color w:val="262626"/>
-          <w:shd w:val="clear" w:color="auto" w:fill="FFFFFF"/>
-        </w:rPr>
-        <w:tab/>
-        <w:t xml:space="preserve">      </w:t>
-      </w:r>
-      <w:r>
-        <w:rPr>
-          <w:rFonts w:ascii="Arial" w:hAnsi="Arial" w:cs="Arial"/>
+          <w:rFonts w:ascii="Times New Roman" w:hAnsi="Times New Roman" w:cs="Times New Roman"/>
           <w:b/>
           <w:bCs/>
           <w:color w:val="262626"/>
           <w:shd w:val="clear" w:color="auto" w:fill="FFFFFF"/>
         </w:rPr>
-        <w:t>NFC RC522</w:t>
-      </w:r>
-    </w:p>
-    <w:p>
-      <w:pPr>
-        <w:rPr>
-          <w:rFonts w:ascii="Arial" w:hAnsi="Arial" w:cs="Arial"/>
+        <w:t>NFC RC52</w:t>
+      </w:r>
+    </w:p>
+    <w:p>
+      <w:pPr>
+        <w:rPr>
+          <w:rFonts w:ascii="Times New Roman" w:hAnsi="Times New Roman" w:cs="Times New Roman"/>
           <w:color w:val="262626"/>
           <w:shd w:val="clear" w:color="auto" w:fill="FFFFFF"/>
         </w:rPr>
       </w:pPr>
-    </w:p>
-    <w:p>
-      <w:pPr>
-        <w:rPr>
-          <w:rFonts w:ascii="Arial" w:hAnsi="Arial" w:cs="Arial"/>
+      <w:r>
+        <w:rPr>
+          <w:rFonts w:ascii="Times New Roman" w:hAnsi="Times New Roman" w:cs="Times New Roman"/>
           <w:color w:val="262626"/>
           <w:shd w:val="clear" w:color="auto" w:fill="FFFFFF"/>
         </w:rPr>
-      </w:pPr>
-    </w:p>
-    <w:p>
-      <w:pPr>
-        <w:rPr>
-          <w:rFonts w:ascii="Arial" w:hAnsi="Arial" w:cs="Arial"/>
+        <w:lastRenderedPageBreak/>
+        <w:t>Para poder transmitir esta información usaremos la placa ESP8266 la cual llevará conectado el chip NFC y a través del wifi que lleva incorporado podremos comunicarnos con nuestro pc dónde tramitaremos toda la información.</w:t>
+      </w:r>
+    </w:p>
+    <w:p>
+      <w:pPr>
+        <w:rPr>
+          <w:rFonts w:ascii="Times New Roman" w:hAnsi="Times New Roman" w:cs="Times New Roman"/>
           <w:color w:val="262626"/>
           <w:shd w:val="clear" w:color="auto" w:fill="FFFFFF"/>
         </w:rPr>
@@ -3174,161 +2893,21 @@
     </w:p>
     <w:p>
       <w:pPr>
-        <w:rPr>
-          <w:rFonts w:ascii="Arial" w:hAnsi="Arial" w:cs="Arial"/>
+        <w:jc w:val="center"/>
+        <w:rPr>
+          <w:rFonts w:ascii="Times New Roman" w:hAnsi="Times New Roman" w:cs="Times New Roman"/>
           <w:color w:val="262626"/>
           <w:shd w:val="clear" w:color="auto" w:fill="FFFFFF"/>
         </w:rPr>
       </w:pPr>
-    </w:p>
-    <w:p>
-      <w:pPr>
-        <w:rPr>
-          <w:rFonts w:ascii="Arial" w:hAnsi="Arial" w:cs="Arial"/>
-          <w:color w:val="262626"/>
-          <w:shd w:val="clear" w:color="auto" w:fill="FFFFFF"/>
-        </w:rPr>
-      </w:pPr>
-    </w:p>
-    <w:p>
-      <w:pPr>
-        <w:rPr>
-          <w:rFonts w:ascii="Arial" w:hAnsi="Arial" w:cs="Arial"/>
-          <w:color w:val="262626"/>
-          <w:shd w:val="clear" w:color="auto" w:fill="FFFFFF"/>
-        </w:rPr>
-      </w:pPr>
-    </w:p>
-    <w:p>
-      <w:pPr>
-        <w:rPr>
-          <w:rFonts w:ascii="Arial" w:hAnsi="Arial" w:cs="Arial"/>
-          <w:color w:val="262626"/>
-          <w:shd w:val="clear" w:color="auto" w:fill="FFFFFF"/>
-        </w:rPr>
-      </w:pPr>
-    </w:p>
-    <w:p>
-      <w:pPr>
-        <w:rPr>
-          <w:rFonts w:ascii="Arial" w:hAnsi="Arial" w:cs="Arial"/>
-          <w:color w:val="262626"/>
-          <w:shd w:val="clear" w:color="auto" w:fill="FFFFFF"/>
-        </w:rPr>
-      </w:pPr>
-    </w:p>
-    <w:p>
-      <w:pPr>
-        <w:rPr>
-          <w:rFonts w:ascii="Arial" w:hAnsi="Arial" w:cs="Arial"/>
-          <w:color w:val="262626"/>
-          <w:shd w:val="clear" w:color="auto" w:fill="FFFFFF"/>
-        </w:rPr>
-      </w:pPr>
-    </w:p>
-    <w:p>
-      <w:pPr>
-        <w:rPr>
-          <w:rFonts w:ascii="Arial" w:hAnsi="Arial" w:cs="Arial"/>
-          <w:color w:val="262626"/>
-          <w:shd w:val="clear" w:color="auto" w:fill="FFFFFF"/>
-        </w:rPr>
-      </w:pPr>
-    </w:p>
-    <w:p>
-      <w:pPr>
-        <w:rPr>
-          <w:rFonts w:ascii="Arial" w:hAnsi="Arial" w:cs="Arial"/>
-          <w:color w:val="262626"/>
-          <w:shd w:val="clear" w:color="auto" w:fill="FFFFFF"/>
-        </w:rPr>
-      </w:pPr>
-    </w:p>
-    <w:p>
-      <w:pPr>
-        <w:rPr>
-          <w:rFonts w:ascii="Arial" w:hAnsi="Arial" w:cs="Arial"/>
-          <w:color w:val="262626"/>
-          <w:shd w:val="clear" w:color="auto" w:fill="FFFFFF"/>
-        </w:rPr>
-      </w:pPr>
-    </w:p>
-    <w:p>
-      <w:pPr>
-        <w:rPr>
-          <w:rFonts w:ascii="Arial" w:hAnsi="Arial" w:cs="Arial"/>
-          <w:color w:val="262626"/>
-          <w:shd w:val="clear" w:color="auto" w:fill="FFFFFF"/>
-        </w:rPr>
-      </w:pPr>
-    </w:p>
-    <w:p>
-      <w:pPr>
-        <w:rPr>
-          <w:rFonts w:ascii="Arial" w:hAnsi="Arial" w:cs="Arial"/>
-          <w:color w:val="262626"/>
-          <w:shd w:val="clear" w:color="auto" w:fill="FFFFFF"/>
-        </w:rPr>
-      </w:pPr>
-      <w:r>
-        <w:rPr>
-          <w:rFonts w:ascii="Arial" w:hAnsi="Arial" w:cs="Arial"/>
-          <w:color w:val="262626"/>
-          <w:shd w:val="clear" w:color="auto" w:fill="FFFFFF"/>
-        </w:rPr>
-        <w:t xml:space="preserve">Para poder transmitir esta información usaremos la placa </w:t>
-      </w:r>
-      <w:r>
-        <w:rPr>
-          <w:rFonts w:ascii="Open Sans" w:hAnsi="Open Sans" w:cs="Open Sans"/>
-          <w:color w:val="262626"/>
-          <w:sz w:val="21"/>
-          <w:szCs w:val="21"/>
-          <w:shd w:val="clear" w:color="auto" w:fill="FFFFFF"/>
-        </w:rPr>
-        <w:t xml:space="preserve">ESP8266 </w:t>
-      </w:r>
-      <w:r>
-        <w:rPr>
-          <w:rFonts w:ascii="Arial" w:hAnsi="Arial" w:cs="Arial"/>
-          <w:color w:val="262626"/>
-          <w:shd w:val="clear" w:color="auto" w:fill="FFFFFF"/>
-        </w:rPr>
-        <w:t>la cual llevará conectado el chip NFC y a través del wifi que lleva incorporado podremos comunicarnos</w:t>
-      </w:r>
-      <w:r>
-        <w:rPr>
-          <w:rFonts w:ascii="Arial" w:hAnsi="Arial" w:cs="Arial"/>
-          <w:color w:val="262626"/>
-          <w:shd w:val="clear" w:color="auto" w:fill="FFFFFF"/>
-        </w:rPr>
-        <w:t xml:space="preserve"> con nuestro pc dónde tramitaremos toda la información.</w:t>
-      </w:r>
-    </w:p>
-    <w:p>
-      <w:pPr>
-        <w:rPr>
-          <w:rFonts w:ascii="Arial" w:hAnsi="Arial" w:cs="Arial"/>
-          <w:color w:val="262626"/>
-          <w:shd w:val="clear" w:color="auto" w:fill="FFFFFF"/>
-        </w:rPr>
-      </w:pPr>
-      <w:r>
-        <w:rPr>
-          <w:rFonts w:ascii="Arial" w:hAnsi="Arial" w:cs="Arial"/>
-          <w:color w:val="262626"/>
-          <w:shd w:val="clear" w:color="auto" w:fill="FFFFFF"/>
-        </w:rPr>
-        <w:lastRenderedPageBreak/>
-        <w:t xml:space="preserve">   </w:t>
-      </w:r>
-      <w:r>
-        <w:rPr>
+      <w:r>
+        <w:rPr>
+          <w:rFonts w:ascii="Times New Roman" w:hAnsi="Times New Roman" w:cs="Times New Roman"/>
           <w:noProof/>
         </w:rPr>
         <w:drawing>
-          <wp:inline distT="0" distB="0" distL="0" distR="0" wp14:anchorId="0C9BB649" wp14:editId="4CACC24B">
-            <wp:extent cx="5395829" cy="3069203"/>
+          <wp:inline distT="0" distB="0" distL="0" distR="0" wp14:anchorId="0C9BB649" wp14:editId="22F2B079">
+            <wp:extent cx="2784143" cy="1583649"/>
             <wp:effectExtent l="0" t="0" r="0" b="0"/>
             <wp:docPr id="11" name="Imagen 11" descr="NodeMCU v2 ESP8266 WiFi"/>
             <wp:cNvGraphicFramePr>
@@ -3359,7 +2938,7 @@
                   <pic:spPr bwMode="auto">
                     <a:xfrm>
                       <a:off x="0" y="0"/>
-                      <a:ext cx="5442620" cy="3095818"/>
+                      <a:ext cx="2821961" cy="1605160"/>
                     </a:xfrm>
                     <a:prstGeom prst="rect">
                       <a:avLst/>
@@ -3378,8 +2957,9 @@
     </w:p>
     <w:p>
       <w:pPr>
-        <w:rPr>
-          <w:rFonts w:ascii="Arial" w:hAnsi="Arial" w:cs="Arial"/>
+        <w:jc w:val="center"/>
+        <w:rPr>
+          <w:rFonts w:ascii="Times New Roman" w:hAnsi="Times New Roman" w:cs="Times New Roman"/>
           <w:b/>
           <w:bCs/>
           <w:color w:val="262626"/>
@@ -3388,40 +2968,7 @@
       </w:pPr>
       <w:r>
         <w:rPr>
-          <w:rFonts w:ascii="Arial" w:hAnsi="Arial" w:cs="Arial"/>
-          <w:color w:val="262626"/>
-          <w:shd w:val="clear" w:color="auto" w:fill="FFFFFF"/>
-        </w:rPr>
-        <w:tab/>
-      </w:r>
-      <w:r>
-        <w:rPr>
-          <w:rFonts w:ascii="Arial" w:hAnsi="Arial" w:cs="Arial"/>
-          <w:color w:val="262626"/>
-          <w:shd w:val="clear" w:color="auto" w:fill="FFFFFF"/>
-        </w:rPr>
-        <w:tab/>
-      </w:r>
-      <w:r>
-        <w:rPr>
-          <w:rFonts w:ascii="Arial" w:hAnsi="Arial" w:cs="Arial"/>
-          <w:color w:val="262626"/>
-          <w:shd w:val="clear" w:color="auto" w:fill="FFFFFF"/>
-        </w:rPr>
-        <w:tab/>
-      </w:r>
-      <w:r>
-        <w:rPr>
-          <w:rFonts w:ascii="Arial" w:hAnsi="Arial" w:cs="Arial"/>
-          <w:color w:val="262626"/>
-          <w:shd w:val="clear" w:color="auto" w:fill="FFFFFF"/>
-        </w:rPr>
-        <w:tab/>
-        <w:t xml:space="preserve">          </w:t>
-      </w:r>
-      <w:r>
-        <w:rPr>
-          <w:rFonts w:ascii="Arial" w:hAnsi="Arial" w:cs="Arial"/>
+          <w:rFonts w:ascii="Times New Roman" w:hAnsi="Times New Roman" w:cs="Times New Roman"/>
           <w:b/>
           <w:bCs/>
           <w:color w:val="262626"/>
@@ -3433,7 +2980,7 @@
     <w:p>
       <w:pPr>
         <w:rPr>
-          <w:rFonts w:ascii="Arial" w:hAnsi="Arial" w:cs="Arial"/>
+          <w:rFonts w:ascii="Times New Roman" w:hAnsi="Times New Roman" w:cs="Times New Roman"/>
           <w:b/>
           <w:bCs/>
           <w:color w:val="262626"/>
@@ -3445,7 +2992,7 @@
     <w:p>
       <w:pPr>
         <w:rPr>
-          <w:rFonts w:ascii="Arial" w:hAnsi="Arial" w:cs="Arial"/>
+          <w:rFonts w:ascii="Times New Roman" w:hAnsi="Times New Roman" w:cs="Times New Roman"/>
           <w:b/>
           <w:bCs/>
           <w:color w:val="262626"/>
@@ -3457,7 +3004,7 @@
     <w:p>
       <w:pPr>
         <w:rPr>
-          <w:rFonts w:ascii="Arial" w:hAnsi="Arial" w:cs="Arial"/>
+          <w:rFonts w:ascii="Times New Roman" w:hAnsi="Times New Roman" w:cs="Times New Roman"/>
           <w:b/>
           <w:bCs/>
           <w:color w:val="262626"/>
@@ -3467,104 +3014,70 @@
       </w:pPr>
       <w:r>
         <w:rPr>
-          <w:rFonts w:ascii="Arial" w:hAnsi="Arial" w:cs="Arial"/>
+          <w:rFonts w:ascii="Times New Roman" w:hAnsi="Times New Roman" w:cs="Times New Roman"/>
           <w:b/>
           <w:bCs/>
           <w:color w:val="262626"/>
           <w:u w:val="single"/>
           <w:shd w:val="clear" w:color="auto" w:fill="FFFFFF"/>
         </w:rPr>
-        <w:t>N</w:t>
-      </w:r>
-      <w:r>
-        <w:rPr>
-          <w:rFonts w:ascii="Arial" w:hAnsi="Arial" w:cs="Arial"/>
+        <w:t>Network Layer</w:t>
+      </w:r>
+    </w:p>
+    <w:p>
+      <w:pPr>
+        <w:rPr>
+          <w:rFonts w:ascii="Times New Roman" w:hAnsi="Times New Roman" w:cs="Times New Roman"/>
           <w:b/>
           <w:bCs/>
           <w:color w:val="262626"/>
           <w:u w:val="single"/>
           <w:shd w:val="clear" w:color="auto" w:fill="FFFFFF"/>
         </w:rPr>
-        <w:t>etwork Layer</w:t>
-      </w:r>
-    </w:p>
-    <w:p>
-      <w:pPr>
-        <w:rPr>
-          <w:rFonts w:ascii="Arial" w:hAnsi="Arial" w:cs="Arial"/>
-          <w:b/>
-          <w:bCs/>
+      </w:pPr>
+    </w:p>
+    <w:p>
+      <w:pPr>
+        <w:rPr>
+          <w:rFonts w:ascii="Times New Roman" w:hAnsi="Times New Roman" w:cs="Times New Roman"/>
           <w:color w:val="262626"/>
-          <w:u w:val="single"/>
-          <w:shd w:val="clear" w:color="auto" w:fill="FFFFFF"/>
-        </w:rPr>
-      </w:pPr>
-    </w:p>
-    <w:p>
-      <w:pPr>
-        <w:rPr>
-          <w:rFonts w:ascii="Arial" w:hAnsi="Arial" w:cs="Arial"/>
+          <w:shd w:val="clear" w:color="auto" w:fill="FFFFFF"/>
+        </w:rPr>
+      </w:pPr>
+      <w:r>
+        <w:rPr>
+          <w:rFonts w:ascii="Times New Roman" w:hAnsi="Times New Roman" w:cs="Times New Roman"/>
           <w:color w:val="262626"/>
           <w:shd w:val="clear" w:color="auto" w:fill="FFFFFF"/>
         </w:rPr>
-      </w:pPr>
-      <w:r>
-        <w:rPr>
-          <w:rFonts w:ascii="Arial" w:hAnsi="Arial" w:cs="Arial"/>
+        <w:t>Como hemos visto anteriormente, la placa ESP8266 lleva incorporado un chip WIFI de hasta 2.4 GHz de frecuencia. Esto nos servirá para poder comunicar la información del chip NFC a nuestro pc, donde podremos manejar la información y posteriormente almacenarla en una base de datos, la cuál será utilizada en la página web para comprobar si el usuario que ha accedido a la oficina dió positivo en Covid-19.</w:t>
+      </w:r>
+      <w:r>
+        <w:rPr>
+          <w:rFonts w:ascii="Times New Roman" w:hAnsi="Times New Roman" w:cs="Times New Roman"/>
+          <w:noProof/>
+        </w:rPr>
+        <w:t xml:space="preserve"> </w:t>
+      </w:r>
+    </w:p>
+    <w:p>
+      <w:pPr>
+        <w:jc w:val="center"/>
+        <w:rPr>
+          <w:rFonts w:ascii="Times New Roman" w:hAnsi="Times New Roman" w:cs="Times New Roman"/>
           <w:color w:val="262626"/>
           <w:shd w:val="clear" w:color="auto" w:fill="FFFFFF"/>
         </w:rPr>
-        <w:t xml:space="preserve">Como hemos visto anteriormente, la placa ESP8266 lleva incorporado un chip WIFI de hasta 2.4 GHz de frecuencia. Esto nos servirá para poder comunicar la información del chip NFC a nuestro pc, donde podremos manejar la información y posteriormente almacenarla en una base de datos, la cuál será utilizada en la página web para comprobar si el usuario que ha accedido a la oficina </w:t>
-      </w:r>
-      <w:proofErr w:type="spellStart"/>
-      <w:r>
-        <w:rPr>
-          <w:rFonts w:ascii="Arial" w:hAnsi="Arial" w:cs="Arial"/>
-          <w:color w:val="262626"/>
-          <w:shd w:val="clear" w:color="auto" w:fill="FFFFFF"/>
-        </w:rPr>
-        <w:t>dió</w:t>
-      </w:r>
-      <w:proofErr w:type="spellEnd"/>
-      <w:r>
-        <w:rPr>
-          <w:rFonts w:ascii="Arial" w:hAnsi="Arial" w:cs="Arial"/>
-          <w:color w:val="262626"/>
-          <w:shd w:val="clear" w:color="auto" w:fill="FFFFFF"/>
-        </w:rPr>
-        <w:t xml:space="preserve"> positivo en Covid-19.</w:t>
-      </w:r>
-      <w:r>
-        <w:rPr>
+      </w:pPr>
+      <w:r>
+        <w:rPr>
+          <w:rFonts w:ascii="Times New Roman" w:hAnsi="Times New Roman" w:cs="Times New Roman"/>
           <w:noProof/>
         </w:rPr>
-        <w:t xml:space="preserve"> </w:t>
-      </w:r>
-    </w:p>
-    <w:p>
-      <w:pPr>
-        <w:rPr>
-          <w:rFonts w:ascii="Arial" w:hAnsi="Arial" w:cs="Arial"/>
-          <w:color w:val="262626"/>
-          <w:shd w:val="clear" w:color="auto" w:fill="FFFFFF"/>
-        </w:rPr>
-      </w:pPr>
-      <w:r>
-        <w:rPr>
-          <w:rFonts w:ascii="Arial" w:hAnsi="Arial" w:cs="Arial"/>
-          <w:color w:val="262626"/>
-          <w:shd w:val="clear" w:color="auto" w:fill="FFFFFF"/>
-        </w:rPr>
-        <w:t xml:space="preserve">                  </w:t>
-      </w:r>
-      <w:r>
-        <w:rPr>
-          <w:noProof/>
-        </w:rPr>
         <w:drawing>
-          <wp:inline distT="0" distB="0" distL="0" distR="0" wp14:anchorId="2C7CCC87" wp14:editId="4ABF263E">
-            <wp:extent cx="4220260" cy="2718435"/>
-            <wp:effectExtent l="0" t="0" r="8890" b="5715"/>
+          <wp:inline distT="0" distB="0" distL="0" distR="0" wp14:anchorId="2C7CCC87" wp14:editId="571DB15D">
+            <wp:extent cx="2309447" cy="1487606"/>
+            <wp:effectExtent l="0" t="0" r="0" b="0"/>
             <wp:docPr id="4" name="Imagen 4" descr="Wifi en casa. Crear o mejorar nuestra red inalámbrica - dsd0 tecnología  informática"/>
             <wp:cNvGraphicFramePr>
               <a:graphicFrameLocks xmlns:a="http://schemas.openxmlformats.org/drawingml/2006/main" noChangeAspect="1"/>
@@ -3579,7 +3092,7 @@
                     </pic:cNvPicPr>
                   </pic:nvPicPr>
                   <pic:blipFill>
-                    <a:blip r:embed="rId21">
+                    <a:blip r:embed="rId21" cstate="print">
                       <a:extLst>
                         <a:ext uri="{28A0092B-C50C-407E-A947-70E740481C1C}">
                           <a14:useLocalDpi xmlns:a14="http://schemas.microsoft.com/office/drawing/2010/main" val="0"/>
@@ -3594,7 +3107,7 @@
                   <pic:spPr bwMode="auto">
                     <a:xfrm>
                       <a:off x="0" y="0"/>
-                      <a:ext cx="4295202" cy="2766708"/>
+                      <a:ext cx="2374968" cy="1529810"/>
                     </a:xfrm>
                     <a:prstGeom prst="rect">
                       <a:avLst/>
@@ -3614,7 +3127,7 @@
     <w:p>
       <w:pPr>
         <w:rPr>
-          <w:rFonts w:ascii="Arial" w:hAnsi="Arial" w:cs="Arial"/>
+          <w:rFonts w:ascii="Times New Roman" w:hAnsi="Times New Roman" w:cs="Times New Roman"/>
           <w:color w:val="262626"/>
           <w:shd w:val="clear" w:color="auto" w:fill="FFFFFF"/>
         </w:rPr>
@@ -3623,7 +3136,7 @@
     <w:p>
       <w:pPr>
         <w:rPr>
-          <w:rFonts w:ascii="Arial" w:hAnsi="Arial" w:cs="Arial"/>
+          <w:rFonts w:ascii="Times New Roman" w:hAnsi="Times New Roman" w:cs="Times New Roman"/>
           <w:b/>
           <w:bCs/>
           <w:color w:val="262626"/>
@@ -3633,145 +3146,81 @@
       </w:pPr>
       <w:r>
         <w:rPr>
-          <w:rFonts w:ascii="Arial" w:hAnsi="Arial" w:cs="Arial"/>
+          <w:rFonts w:ascii="Times New Roman" w:hAnsi="Times New Roman" w:cs="Times New Roman"/>
           <w:b/>
           <w:bCs/>
           <w:color w:val="262626"/>
           <w:u w:val="single"/>
           <w:shd w:val="clear" w:color="auto" w:fill="FFFFFF"/>
         </w:rPr>
-        <w:t xml:space="preserve">Processing </w:t>
-      </w:r>
-      <w:r>
-        <w:rPr>
-          <w:rFonts w:ascii="Arial" w:hAnsi="Arial" w:cs="Arial"/>
+        <w:t>Processing Layer</w:t>
+      </w:r>
+    </w:p>
+    <w:p>
+      <w:pPr>
+        <w:rPr>
+          <w:rFonts w:ascii="Times New Roman" w:hAnsi="Times New Roman" w:cs="Times New Roman"/>
           <w:b/>
           <w:bCs/>
           <w:color w:val="262626"/>
           <w:u w:val="single"/>
           <w:shd w:val="clear" w:color="auto" w:fill="FFFFFF"/>
         </w:rPr>
-        <w:t>L</w:t>
-      </w:r>
-      <w:r>
-        <w:rPr>
-          <w:rFonts w:ascii="Arial" w:hAnsi="Arial" w:cs="Arial"/>
-          <w:b/>
-          <w:bCs/>
+      </w:pPr>
+    </w:p>
+    <w:p>
+      <w:pPr>
+        <w:rPr>
+          <w:rFonts w:ascii="Times New Roman" w:hAnsi="Times New Roman" w:cs="Times New Roman"/>
           <w:color w:val="262626"/>
-          <w:u w:val="single"/>
-          <w:shd w:val="clear" w:color="auto" w:fill="FFFFFF"/>
-        </w:rPr>
-        <w:t>ayer</w:t>
-      </w:r>
-    </w:p>
-    <w:p>
-      <w:pPr>
-        <w:rPr>
-          <w:rFonts w:ascii="Arial" w:hAnsi="Arial" w:cs="Arial"/>
-          <w:b/>
-          <w:bCs/>
+          <w:shd w:val="clear" w:color="auto" w:fill="FFFFFF"/>
+        </w:rPr>
+      </w:pPr>
+      <w:r>
+        <w:rPr>
+          <w:rFonts w:ascii="Times New Roman" w:hAnsi="Times New Roman" w:cs="Times New Roman"/>
           <w:color w:val="262626"/>
-          <w:u w:val="single"/>
-          <w:shd w:val="clear" w:color="auto" w:fill="FFFFFF"/>
-        </w:rPr>
-      </w:pPr>
-    </w:p>
-    <w:p>
-      <w:pPr>
-        <w:rPr>
-          <w:rFonts w:ascii="Arial" w:hAnsi="Arial" w:cs="Arial"/>
+          <w:shd w:val="clear" w:color="auto" w:fill="FFFFFF"/>
+        </w:rPr>
+        <w:t>Para poder procesar toda la información captada con los sensores NFC, utilizaremos diversas herramientas.</w:t>
+      </w:r>
+    </w:p>
+    <w:p>
+      <w:pPr>
+        <w:rPr>
+          <w:rFonts w:ascii="Times New Roman" w:hAnsi="Times New Roman" w:cs="Times New Roman"/>
           <w:color w:val="262626"/>
           <w:shd w:val="clear" w:color="auto" w:fill="FFFFFF"/>
         </w:rPr>
       </w:pPr>
       <w:r>
         <w:rPr>
-          <w:rFonts w:ascii="Arial" w:hAnsi="Arial" w:cs="Arial"/>
+          <w:rFonts w:ascii="Times New Roman" w:hAnsi="Times New Roman" w:cs="Times New Roman"/>
           <w:color w:val="262626"/>
           <w:shd w:val="clear" w:color="auto" w:fill="FFFFFF"/>
         </w:rPr>
+        <w:t>En primer lugar, para poder tramitar la información usaremos el servicio MQTT, en el cual un servidor central denominado bróker irá recibiendo las peticiones enviadas por nuestra placa y posteriormente las almacenará en una base de datos. Para implementar el servicio MQTT, utilizaremos Mosquitto que es un bróker MQTT OpenSource ampliamente utilizado debido a su ligereza lo que nos permite, fácilmente, emplearlo en gran número de ambientes, incluso si éstos son de pocos recursos, como en nuestro caso la placa ESP8266.</w:t>
+      </w:r>
+    </w:p>
+    <w:p>
+      <w:pPr>
+        <w:jc w:val="center"/>
+        <w:rPr>
+          <w:rFonts w:ascii="Times New Roman" w:hAnsi="Times New Roman" w:cs="Times New Roman"/>
+          <w:color w:val="262626"/>
+          <w:shd w:val="clear" w:color="auto" w:fill="FFFFFF"/>
+        </w:rPr>
+      </w:pPr>
+      <w:r>
+        <w:rPr>
+          <w:rFonts w:ascii="Times New Roman" w:hAnsi="Times New Roman" w:cs="Times New Roman"/>
+          <w:noProof/>
+        </w:rPr>
         <w:lastRenderedPageBreak/>
-        <w:t>Para poder procesar toda la información captada con los sensores NFC, utilizaremos diversas herramientas.</w:t>
-      </w:r>
-    </w:p>
-    <w:p>
-      <w:pPr>
-        <w:rPr>
-          <w:rFonts w:ascii="Arial" w:hAnsi="Arial" w:cs="Arial"/>
-          <w:color w:val="262626"/>
-          <w:shd w:val="clear" w:color="auto" w:fill="FFFFFF"/>
-        </w:rPr>
-      </w:pPr>
-      <w:r>
-        <w:rPr>
-          <w:rFonts w:ascii="Arial" w:hAnsi="Arial" w:cs="Arial"/>
-          <w:color w:val="262626"/>
-          <w:shd w:val="clear" w:color="auto" w:fill="FFFFFF"/>
-        </w:rPr>
-        <w:t xml:space="preserve">En primer lugar, para poder tramitar la información usaremos el servicio MQTT, en el cual un servidor central denominado bróker irá recibiendo las peticiones enviadas por nuestra placa y posteriormente las almacenará en una base de datos. Para implementar el servicio MQTT, utilizaremos </w:t>
-      </w:r>
-      <w:proofErr w:type="spellStart"/>
-      <w:r>
-        <w:rPr>
-          <w:rFonts w:ascii="Arial" w:hAnsi="Arial" w:cs="Arial"/>
-          <w:color w:val="262626"/>
-          <w:shd w:val="clear" w:color="auto" w:fill="FFFFFF"/>
-        </w:rPr>
-        <w:t>Mosquitto</w:t>
-      </w:r>
-      <w:proofErr w:type="spellEnd"/>
-      <w:r>
-        <w:rPr>
-          <w:rFonts w:ascii="Arial" w:hAnsi="Arial" w:cs="Arial"/>
-          <w:color w:val="262626"/>
-          <w:shd w:val="clear" w:color="auto" w:fill="FFFFFF"/>
-        </w:rPr>
-        <w:t xml:space="preserve"> que es un bróker MQTT </w:t>
-      </w:r>
-      <w:proofErr w:type="spellStart"/>
-      <w:r>
-        <w:rPr>
-          <w:rFonts w:ascii="Arial" w:hAnsi="Arial" w:cs="Arial"/>
-          <w:color w:val="262626"/>
-          <w:shd w:val="clear" w:color="auto" w:fill="FFFFFF"/>
-        </w:rPr>
-        <w:t>OpenSource</w:t>
-      </w:r>
-      <w:proofErr w:type="spellEnd"/>
-      <w:r>
-        <w:rPr>
-          <w:rFonts w:ascii="Arial" w:hAnsi="Arial" w:cs="Arial"/>
-          <w:color w:val="262626"/>
-          <w:shd w:val="clear" w:color="auto" w:fill="FFFFFF"/>
-        </w:rPr>
-        <w:t xml:space="preserve"> ampliamente utilizado debido a su ligereza lo que nos permite, fácilmente, emplearlo en gran número de ambientes, incluso si éstos son de pocos recursos, como en nuestro caso la placa ESP8266.</w:t>
-      </w:r>
-    </w:p>
-    <w:p>
-      <w:pPr>
-        <w:rPr>
-          <w:rFonts w:ascii="Arial" w:hAnsi="Arial" w:cs="Arial"/>
-          <w:color w:val="262626"/>
-          <w:shd w:val="clear" w:color="auto" w:fill="FFFFFF"/>
-        </w:rPr>
-      </w:pPr>
-      <w:r>
-        <w:rPr>
-          <w:rFonts w:ascii="Arial" w:hAnsi="Arial" w:cs="Arial"/>
-          <w:color w:val="262626"/>
-          <w:shd w:val="clear" w:color="auto" w:fill="FFFFFF"/>
-        </w:rPr>
-        <w:t xml:space="preserve">                 </w:t>
-      </w:r>
-      <w:r>
-        <w:rPr>
-          <w:noProof/>
-        </w:rPr>
         <w:drawing>
-          <wp:inline distT="0" distB="0" distL="0" distR="0" wp14:anchorId="337A7E65" wp14:editId="7D4FA65B">
-            <wp:extent cx="3808730" cy="2536190"/>
-            <wp:effectExtent l="0" t="0" r="1270" b="0"/>
+          <wp:inline distT="0" distB="0" distL="0" distR="0" wp14:anchorId="337A7E65" wp14:editId="6773A53A">
+            <wp:extent cx="2620371" cy="1744875"/>
+            <wp:effectExtent l="0" t="0" r="8890" b="8255"/>
             <wp:docPr id="5" name="Imagen 5" descr="Cómo instalar Mosquitto, el popular broker MQTT"/>
             <wp:cNvGraphicFramePr>
               <a:graphicFrameLocks xmlns:a="http://schemas.openxmlformats.org/drawingml/2006/main" noChangeAspect="1"/>
@@ -3801,7 +3250,7 @@
                   <pic:spPr bwMode="auto">
                     <a:xfrm>
                       <a:off x="0" y="0"/>
-                      <a:ext cx="3808730" cy="2536190"/>
+                      <a:ext cx="2630230" cy="1751440"/>
                     </a:xfrm>
                     <a:prstGeom prst="rect">
                       <a:avLst/>
@@ -3820,59 +3269,67 @@
     </w:p>
     <w:p>
       <w:pPr>
-        <w:rPr>
-          <w:rFonts w:ascii="Arial" w:hAnsi="Arial" w:cs="Arial"/>
-        </w:rPr>
-      </w:pPr>
-      <w:r>
-        <w:rPr>
-          <w:rFonts w:ascii="Arial" w:hAnsi="Arial" w:cs="Arial"/>
+        <w:jc w:val="center"/>
+        <w:rPr>
+          <w:rFonts w:ascii="Times New Roman" w:hAnsi="Times New Roman" w:cs="Times New Roman"/>
           <w:color w:val="262626"/>
           <w:shd w:val="clear" w:color="auto" w:fill="FFFFFF"/>
         </w:rPr>
-        <w:t xml:space="preserve">Como hemos comentado anteriormente, tras recibir la información de la placa, </w:t>
-      </w:r>
-      <w:proofErr w:type="spellStart"/>
-      <w:r>
-        <w:rPr>
-          <w:rFonts w:ascii="Arial" w:hAnsi="Arial" w:cs="Arial"/>
+      </w:pPr>
+    </w:p>
+    <w:p>
+      <w:pPr>
+        <w:rPr>
+          <w:rFonts w:ascii="Times New Roman" w:hAnsi="Times New Roman" w:cs="Times New Roman"/>
+        </w:rPr>
+      </w:pPr>
+      <w:r>
+        <w:rPr>
+          <w:rFonts w:ascii="Times New Roman" w:hAnsi="Times New Roman" w:cs="Times New Roman"/>
           <w:color w:val="262626"/>
           <w:shd w:val="clear" w:color="auto" w:fill="FFFFFF"/>
         </w:rPr>
-        <w:t>Mosquitto</w:t>
-      </w:r>
-      <w:proofErr w:type="spellEnd"/>
-      <w:r>
-        <w:rPr>
-          <w:rFonts w:ascii="Arial" w:hAnsi="Arial" w:cs="Arial"/>
+        <w:t xml:space="preserve">Como hemos comentado anteriormente, tras recibir la información de la placa, Mosquitto nos almacenará los datos recibidos en una base de datos. Para realizar esta función, utilizaremos la base de datos MySQL. </w:t>
+      </w:r>
+      <w:r>
+        <w:rPr>
+          <w:rFonts w:ascii="Times New Roman" w:hAnsi="Times New Roman" w:cs="Times New Roman"/>
+        </w:rPr>
+        <w:t>MySQL es un sistema de gestión de base de datos (SGBD) de código abierto. El SGBD MySQL pertenece actualmente a Oracle. Funciona con un modelo cliente-servidor. Eso quiere decir que los ordenadores que instalan y ejecutan el software de gestión de base de datos se denominan clientes.</w:t>
+      </w:r>
+    </w:p>
+    <w:p>
+      <w:pPr>
+        <w:rPr>
+          <w:rFonts w:ascii="Times New Roman" w:hAnsi="Times New Roman" w:cs="Times New Roman"/>
+        </w:rPr>
+      </w:pPr>
+    </w:p>
+    <w:p>
+      <w:pPr>
+        <w:rPr>
+          <w:rFonts w:ascii="Times New Roman" w:hAnsi="Times New Roman" w:cs="Times New Roman"/>
+        </w:rPr>
+      </w:pPr>
+    </w:p>
+    <w:p>
+      <w:pPr>
+        <w:jc w:val="center"/>
+        <w:rPr>
+          <w:rFonts w:ascii="Times New Roman" w:hAnsi="Times New Roman" w:cs="Times New Roman"/>
           <w:color w:val="262626"/>
           <w:shd w:val="clear" w:color="auto" w:fill="FFFFFF"/>
         </w:rPr>
-        <w:t xml:space="preserve"> nos almacenará los datos recibidos en una base de datos. Para realizar esta función, utilizaremos la base de datos MySQL. </w:t>
-      </w:r>
-      <w:r>
-        <w:rPr>
-          <w:rFonts w:ascii="Arial" w:hAnsi="Arial" w:cs="Arial"/>
-        </w:rPr>
-        <w:t>MySQL es un sistema de gestión de base de datos (SGBD) de código abierto. El SGBD MySQL pertenece actualmente a Oracle. Funciona con un modelo cliente-servidor. Eso quiere decir que los ordenadores que instalan y ejecutan el software de gestión de base de datos se denominan clientes.</w:t>
-      </w:r>
-    </w:p>
-    <w:p>
-      <w:pPr>
-        <w:rPr>
-          <w:rFonts w:ascii="Arial" w:hAnsi="Arial" w:cs="Arial"/>
-          <w:color w:val="262626"/>
-          <w:shd w:val="clear" w:color="auto" w:fill="FFFFFF"/>
-        </w:rPr>
-      </w:pPr>
-      <w:r>
-        <w:rPr>
+      </w:pPr>
+      <w:r>
+        <w:rPr>
+          <w:rFonts w:ascii="Times New Roman" w:hAnsi="Times New Roman" w:cs="Times New Roman"/>
           <w:noProof/>
         </w:rPr>
         <w:drawing>
-          <wp:inline distT="0" distB="0" distL="0" distR="0" wp14:anchorId="73ADDDB4" wp14:editId="701F2AEA">
-            <wp:extent cx="5400040" cy="2564765"/>
-            <wp:effectExtent l="0" t="0" r="0" b="6985"/>
+          <wp:inline distT="0" distB="0" distL="0" distR="0" wp14:anchorId="73ADDDB4" wp14:editId="68939B22">
+            <wp:extent cx="2279176" cy="1082501"/>
+            <wp:effectExtent l="0" t="0" r="6985" b="3810"/>
             <wp:docPr id="6" name="Imagen 6" descr="Cómo cargar un fichero de texto plano en una tabla MySQL » Proyecto A"/>
             <wp:cNvGraphicFramePr>
               <a:graphicFrameLocks xmlns:a="http://schemas.openxmlformats.org/drawingml/2006/main" noChangeAspect="1"/>
@@ -3887,7 +3344,7 @@
                     </pic:cNvPicPr>
                   </pic:nvPicPr>
                   <pic:blipFill>
-                    <a:blip r:embed="rId23">
+                    <a:blip r:embed="rId23" cstate="print">
                       <a:extLst>
                         <a:ext uri="{28A0092B-C50C-407E-A947-70E740481C1C}">
                           <a14:useLocalDpi xmlns:a14="http://schemas.microsoft.com/office/drawing/2010/main" val="0"/>
@@ -3902,7 +3359,7 @@
                   <pic:spPr bwMode="auto">
                     <a:xfrm>
                       <a:off x="0" y="0"/>
-                      <a:ext cx="5400040" cy="2564765"/>
+                      <a:ext cx="2302601" cy="1093627"/>
                     </a:xfrm>
                     <a:prstGeom prst="rect">
                       <a:avLst/>
@@ -3922,7 +3379,7 @@
     <w:p>
       <w:pPr>
         <w:rPr>
-          <w:rFonts w:ascii="Arial" w:hAnsi="Arial" w:cs="Arial"/>
+          <w:rFonts w:ascii="Times New Roman" w:hAnsi="Times New Roman" w:cs="Times New Roman"/>
           <w:b/>
           <w:bCs/>
           <w:color w:val="262626"/>
@@ -3934,7 +3391,7 @@
     <w:p>
       <w:pPr>
         <w:rPr>
-          <w:rFonts w:ascii="Arial" w:hAnsi="Arial" w:cs="Arial"/>
+          <w:rFonts w:ascii="Times New Roman" w:hAnsi="Times New Roman" w:cs="Times New Roman"/>
           <w:b/>
           <w:bCs/>
           <w:color w:val="262626"/>
@@ -3942,23 +3399,22 @@
           <w:shd w:val="clear" w:color="auto" w:fill="FFFFFF"/>
         </w:rPr>
       </w:pPr>
-    </w:p>
-    <w:p>
-      <w:pPr>
-        <w:rPr>
-          <w:rFonts w:ascii="Arial" w:hAnsi="Arial" w:cs="Arial"/>
+      <w:r>
+        <w:rPr>
+          <w:rFonts w:ascii="Times New Roman" w:hAnsi="Times New Roman" w:cs="Times New Roman"/>
           <w:b/>
           <w:bCs/>
           <w:color w:val="262626"/>
           <w:u w:val="single"/>
           <w:shd w:val="clear" w:color="auto" w:fill="FFFFFF"/>
         </w:rPr>
-      </w:pPr>
-    </w:p>
-    <w:p>
-      <w:pPr>
-        <w:rPr>
-          <w:rFonts w:ascii="Arial" w:hAnsi="Arial" w:cs="Arial"/>
+        <w:t>Application Layer</w:t>
+      </w:r>
+    </w:p>
+    <w:p>
+      <w:pPr>
+        <w:rPr>
+          <w:rFonts w:ascii="Times New Roman" w:hAnsi="Times New Roman" w:cs="Times New Roman"/>
           <w:b/>
           <w:bCs/>
           <w:color w:val="262626"/>
@@ -3970,177 +3426,61 @@
     <w:p>
       <w:pPr>
         <w:rPr>
-          <w:rFonts w:ascii="Arial" w:hAnsi="Arial" w:cs="Arial"/>
-          <w:b/>
-          <w:bCs/>
+          <w:rFonts w:ascii="Times New Roman" w:hAnsi="Times New Roman" w:cs="Times New Roman"/>
+        </w:rPr>
+      </w:pPr>
+      <w:r>
+        <w:rPr>
+          <w:rFonts w:ascii="Times New Roman" w:hAnsi="Times New Roman" w:cs="Times New Roman"/>
           <w:color w:val="262626"/>
-          <w:u w:val="single"/>
-          <w:shd w:val="clear" w:color="auto" w:fill="FFFFFF"/>
-        </w:rPr>
-      </w:pPr>
-    </w:p>
-    <w:p>
-      <w:pPr>
-        <w:rPr>
-          <w:rFonts w:ascii="Arial" w:hAnsi="Arial" w:cs="Arial"/>
-          <w:b/>
-          <w:bCs/>
-          <w:color w:val="262626"/>
-          <w:u w:val="single"/>
-          <w:shd w:val="clear" w:color="auto" w:fill="FFFFFF"/>
-        </w:rPr>
-      </w:pPr>
-    </w:p>
-    <w:p>
-      <w:pPr>
-        <w:rPr>
-          <w:rFonts w:ascii="Arial" w:hAnsi="Arial" w:cs="Arial"/>
-          <w:b/>
-          <w:bCs/>
-          <w:color w:val="262626"/>
-          <w:u w:val="single"/>
-          <w:shd w:val="clear" w:color="auto" w:fill="FFFFFF"/>
-        </w:rPr>
-      </w:pPr>
-    </w:p>
-    <w:p>
-      <w:pPr>
-        <w:rPr>
-          <w:rFonts w:ascii="Arial" w:hAnsi="Arial" w:cs="Arial"/>
-          <w:b/>
-          <w:bCs/>
-          <w:color w:val="262626"/>
-          <w:u w:val="single"/>
-          <w:shd w:val="clear" w:color="auto" w:fill="FFFFFF"/>
-        </w:rPr>
-      </w:pPr>
-    </w:p>
-    <w:p>
-      <w:pPr>
-        <w:rPr>
-          <w:rFonts w:ascii="Arial" w:hAnsi="Arial" w:cs="Arial"/>
-          <w:b/>
-          <w:bCs/>
-          <w:color w:val="262626"/>
-          <w:u w:val="single"/>
-          <w:shd w:val="clear" w:color="auto" w:fill="FFFFFF"/>
-        </w:rPr>
-      </w:pPr>
-    </w:p>
-    <w:p>
-      <w:pPr>
-        <w:rPr>
-          <w:rFonts w:ascii="Arial" w:hAnsi="Arial" w:cs="Arial"/>
-          <w:b/>
-          <w:bCs/>
-          <w:color w:val="262626"/>
-          <w:u w:val="single"/>
-          <w:shd w:val="clear" w:color="auto" w:fill="FFFFFF"/>
-        </w:rPr>
-      </w:pPr>
-    </w:p>
-    <w:p>
-      <w:pPr>
-        <w:rPr>
-          <w:rFonts w:ascii="Arial" w:hAnsi="Arial" w:cs="Arial"/>
-          <w:b/>
-          <w:bCs/>
-          <w:color w:val="262626"/>
-          <w:u w:val="single"/>
-          <w:shd w:val="clear" w:color="auto" w:fill="FFFFFF"/>
-        </w:rPr>
-      </w:pPr>
-      <w:r>
-        <w:rPr>
-          <w:rFonts w:ascii="Arial" w:hAnsi="Arial" w:cs="Arial"/>
-          <w:b/>
-          <w:bCs/>
-          <w:color w:val="262626"/>
-          <w:u w:val="single"/>
-          <w:shd w:val="clear" w:color="auto" w:fill="FFFFFF"/>
-        </w:rPr>
-        <w:t>Application Layer</w:t>
-      </w:r>
-    </w:p>
-    <w:p>
-      <w:pPr>
-        <w:rPr>
-          <w:rFonts w:ascii="Arial" w:hAnsi="Arial" w:cs="Arial"/>
-          <w:b/>
-          <w:bCs/>
-          <w:color w:val="262626"/>
-          <w:u w:val="single"/>
-          <w:shd w:val="clear" w:color="auto" w:fill="FFFFFF"/>
-        </w:rPr>
-      </w:pPr>
-    </w:p>
-    <w:p>
-      <w:pPr>
-        <w:rPr>
-          <w:rFonts w:ascii="Arial" w:hAnsi="Arial" w:cs="Arial"/>
-        </w:rPr>
-      </w:pPr>
-      <w:r>
-        <w:rPr>
-          <w:rFonts w:ascii="Arial" w:hAnsi="Arial" w:cs="Arial"/>
-          <w:color w:val="262626"/>
-          <w:shd w:val="clear" w:color="auto" w:fill="FFFFFF"/>
-        </w:rPr>
-        <w:t xml:space="preserve">Por último, para poder mostrar la información al usuario crearemos una página web con </w:t>
-      </w:r>
-      <w:proofErr w:type="spellStart"/>
-      <w:r>
-        <w:rPr>
-          <w:rFonts w:ascii="Arial" w:hAnsi="Arial" w:cs="Arial"/>
-          <w:color w:val="262626"/>
-          <w:shd w:val="clear" w:color="auto" w:fill="FFFFFF"/>
-        </w:rPr>
-        <w:t>React</w:t>
-      </w:r>
-      <w:proofErr w:type="spellEnd"/>
-      <w:r>
-        <w:rPr>
-          <w:rFonts w:ascii="Arial" w:hAnsi="Arial" w:cs="Arial"/>
-          <w:color w:val="262626"/>
-          <w:shd w:val="clear" w:color="auto" w:fill="FFFFFF"/>
-        </w:rPr>
-        <w:t>, que</w:t>
-      </w:r>
-      <w:r>
-        <w:rPr>
-          <w:rFonts w:ascii="Arial" w:hAnsi="Arial" w:cs="Arial"/>
-        </w:rPr>
-        <w:t> es una biblioteca escrita en JavaScript, desarrollada en Facebook para facilitar la creación de componentes interactivos, reutilizables, para interfaces de usuario. Se utiliza en Facebook para la producción de componentes, e Instagram está escrito enteramente en </w:t>
-      </w:r>
-      <w:proofErr w:type="spellStart"/>
-      <w:r>
-        <w:rPr>
-          <w:rFonts w:ascii="Arial" w:hAnsi="Arial" w:cs="Arial"/>
-        </w:rPr>
-        <w:t>React</w:t>
-      </w:r>
-      <w:proofErr w:type="spellEnd"/>
-      <w:r>
-        <w:rPr>
-          <w:rFonts w:ascii="Arial" w:hAnsi="Arial" w:cs="Arial"/>
-        </w:rPr>
-        <w:t>.</w:t>
-      </w:r>
-    </w:p>
-    <w:p>
-      <w:pPr>
-        <w:rPr>
-          <w:rFonts w:ascii="Arial" w:hAnsi="Arial" w:cs="Arial"/>
-        </w:rPr>
-      </w:pPr>
-      <w:r>
-        <w:rPr>
+          <w:shd w:val="clear" w:color="auto" w:fill="FFFFFF"/>
+        </w:rPr>
+        <w:t>Por último, para poder mostrar la información al usuario crearemos una página web con React, que</w:t>
+      </w:r>
+      <w:r>
+        <w:rPr>
+          <w:rFonts w:ascii="Times New Roman" w:hAnsi="Times New Roman" w:cs="Times New Roman"/>
+        </w:rPr>
+        <w:t> es una biblioteca escrita en JavaScript, desarrollada en Facebook para facilitar la creación de componentes interactivos, reutilizables, para interfaces de usuario. Se utiliza en Facebook para la producción de componentes, e Instagram está escrito enteramente en React.</w:t>
+      </w:r>
+    </w:p>
+    <w:p>
+      <w:pPr>
+        <w:rPr>
+          <w:rFonts w:ascii="Times New Roman" w:hAnsi="Times New Roman" w:cs="Times New Roman"/>
+        </w:rPr>
+      </w:pPr>
+    </w:p>
+    <w:p>
+      <w:pPr>
+        <w:rPr>
+          <w:rFonts w:ascii="Times New Roman" w:hAnsi="Times New Roman" w:cs="Times New Roman"/>
+        </w:rPr>
+      </w:pPr>
+    </w:p>
+    <w:p>
+      <w:pPr>
+        <w:rPr>
+          <w:rFonts w:ascii="Times New Roman" w:hAnsi="Times New Roman" w:cs="Times New Roman"/>
+        </w:rPr>
+      </w:pPr>
+    </w:p>
+    <w:p>
+      <w:pPr>
+        <w:jc w:val="center"/>
+        <w:rPr>
+          <w:rFonts w:ascii="Times New Roman" w:hAnsi="Times New Roman" w:cs="Times New Roman"/>
+        </w:rPr>
+      </w:pPr>
+      <w:r>
+        <w:rPr>
+          <w:rFonts w:ascii="Times New Roman" w:hAnsi="Times New Roman" w:cs="Times New Roman"/>
           <w:noProof/>
         </w:rPr>
         <w:drawing>
-          <wp:inline distT="0" distB="0" distL="0" distR="0" wp14:anchorId="76BE3BD4" wp14:editId="7B0A38B6">
-            <wp:extent cx="5399649" cy="2504661"/>
-            <wp:effectExtent l="0" t="0" r="0" b="0"/>
+          <wp:inline distT="0" distB="0" distL="0" distR="0" wp14:anchorId="76BE3BD4" wp14:editId="3C361554">
+            <wp:extent cx="3193577" cy="1481360"/>
+            <wp:effectExtent l="0" t="0" r="6985" b="5080"/>
             <wp:docPr id="7" name="Imagen 7" descr="Una Introducción a React y React Native - Wildix Blog"/>
             <wp:cNvGraphicFramePr>
               <a:graphicFrameLocks xmlns:a="http://schemas.openxmlformats.org/drawingml/2006/main" noChangeAspect="1"/>
@@ -4155,7 +3495,7 @@
                     </pic:cNvPicPr>
                   </pic:nvPicPr>
                   <pic:blipFill>
-                    <a:blip r:embed="rId24">
+                    <a:blip r:embed="rId24" cstate="print">
                       <a:extLst>
                         <a:ext uri="{28A0092B-C50C-407E-A947-70E740481C1C}">
                           <a14:useLocalDpi xmlns:a14="http://schemas.microsoft.com/office/drawing/2010/main" val="0"/>
@@ -4170,7 +3510,7 @@
                   <pic:spPr bwMode="auto">
                     <a:xfrm>
                       <a:off x="0" y="0"/>
-                      <a:ext cx="5409500" cy="2509230"/>
+                      <a:ext cx="3253786" cy="1509288"/>
                     </a:xfrm>
                     <a:prstGeom prst="rect">
                       <a:avLst/>
@@ -4190,53 +3530,39 @@
     <w:p>
       <w:pPr>
         <w:rPr>
-          <w:rFonts w:ascii="Arial" w:hAnsi="Arial" w:cs="Arial"/>
-        </w:rPr>
-      </w:pPr>
-    </w:p>
-    <w:p>
-      <w:pPr>
-        <w:rPr>
-          <w:rFonts w:ascii="Arial" w:hAnsi="Arial" w:cs="Arial"/>
-        </w:rPr>
-      </w:pPr>
-      <w:r>
-        <w:rPr>
-          <w:rFonts w:ascii="Arial" w:hAnsi="Arial" w:cs="Arial"/>
-        </w:rPr>
-        <w:t xml:space="preserve">Con </w:t>
-      </w:r>
-      <w:proofErr w:type="spellStart"/>
-      <w:r>
-        <w:rPr>
-          <w:rFonts w:ascii="Arial" w:hAnsi="Arial" w:cs="Arial"/>
-        </w:rPr>
-        <w:t>React</w:t>
-      </w:r>
-      <w:proofErr w:type="spellEnd"/>
-      <w:r>
-        <w:rPr>
-          <w:rFonts w:ascii="Arial" w:hAnsi="Arial" w:cs="Arial"/>
-        </w:rPr>
-        <w:t>, realizaremos la página web que tendrá la siguiente funcionalidad:</w:t>
-      </w:r>
-    </w:p>
-    <w:p>
-      <w:pPr>
-        <w:rPr>
-          <w:rFonts w:ascii="Arial" w:hAnsi="Arial" w:cs="Arial"/>
-        </w:rPr>
-      </w:pPr>
-    </w:p>
-    <w:p>
-      <w:pPr>
-        <w:rPr>
-          <w:rFonts w:ascii="Arial" w:hAnsi="Arial" w:cs="Arial"/>
-        </w:rPr>
-      </w:pPr>
-      <w:r>
-        <w:rPr>
-          <w:rFonts w:ascii="Arial" w:hAnsi="Arial" w:cs="Arial"/>
+          <w:rFonts w:ascii="Times New Roman" w:hAnsi="Times New Roman" w:cs="Times New Roman"/>
+        </w:rPr>
+      </w:pPr>
+    </w:p>
+    <w:p>
+      <w:pPr>
+        <w:rPr>
+          <w:rFonts w:ascii="Times New Roman" w:hAnsi="Times New Roman" w:cs="Times New Roman"/>
+        </w:rPr>
+      </w:pPr>
+      <w:r>
+        <w:rPr>
+          <w:rFonts w:ascii="Times New Roman" w:hAnsi="Times New Roman" w:cs="Times New Roman"/>
+        </w:rPr>
+        <w:t>Con React, realizaremos la página web que tendrá la siguiente funcionalidad:</w:t>
+      </w:r>
+    </w:p>
+    <w:p>
+      <w:pPr>
+        <w:rPr>
+          <w:rFonts w:ascii="Times New Roman" w:hAnsi="Times New Roman" w:cs="Times New Roman"/>
+        </w:rPr>
+      </w:pPr>
+    </w:p>
+    <w:p>
+      <w:pPr>
+        <w:rPr>
+          <w:rFonts w:ascii="Times New Roman" w:hAnsi="Times New Roman" w:cs="Times New Roman"/>
+        </w:rPr>
+      </w:pPr>
+      <w:r>
+        <w:rPr>
+          <w:rFonts w:ascii="Times New Roman" w:hAnsi="Times New Roman" w:cs="Times New Roman"/>
         </w:rPr>
         <w:t xml:space="preserve">En primer lugar, si el usuario pasa el llavero NFC por el sensor y éste no se encuentra registrado en la base de datos, accederá directamente a la página donde deberá registrarse con sus datos personales, incluyendo correo, contraseña, nombre y apellidos y DNI. Tras realizar esto, el sensor NFC registrará el llavero con el usuario que acaba de realizar el registro y cada vez que este lo pase por el sensor, su información ya se encontrará almacenada. </w:t>
       </w:r>
@@ -4244,25 +3570,25 @@
     <w:p>
       <w:pPr>
         <w:rPr>
-          <w:rFonts w:ascii="Arial" w:hAnsi="Arial" w:cs="Arial"/>
-        </w:rPr>
-      </w:pPr>
-    </w:p>
-    <w:p>
-      <w:pPr>
-        <w:rPr>
-          <w:rFonts w:ascii="Arial" w:hAnsi="Arial" w:cs="Arial"/>
-        </w:rPr>
-      </w:pPr>
-      <w:r>
-        <w:rPr>
-          <w:rFonts w:ascii="Arial" w:hAnsi="Arial" w:cs="Arial"/>
+          <w:rFonts w:ascii="Times New Roman" w:hAnsi="Times New Roman" w:cs="Times New Roman"/>
+        </w:rPr>
+      </w:pPr>
+    </w:p>
+    <w:p>
+      <w:pPr>
+        <w:rPr>
+          <w:rFonts w:ascii="Times New Roman" w:hAnsi="Times New Roman" w:cs="Times New Roman"/>
+        </w:rPr>
+      </w:pPr>
+      <w:r>
+        <w:rPr>
+          <w:rFonts w:ascii="Times New Roman" w:hAnsi="Times New Roman" w:cs="Times New Roman"/>
         </w:rPr>
         <w:t xml:space="preserve">Nuestra idea es que si un usuario ha sido notificado como positivo en Covid-19, éste inicie sesión en la aplicación web, dónde aparecerá una opción en la que avise de esto mismo. </w:t>
       </w:r>
       <w:r>
         <w:rPr>
-          <w:rFonts w:ascii="Arial" w:hAnsi="Arial" w:cs="Arial"/>
+          <w:rFonts w:ascii="Times New Roman" w:hAnsi="Times New Roman" w:cs="Times New Roman"/>
         </w:rPr>
         <w:t>Al realizar esto, se enviaría al correo de cada usuario que ha estado en contacto con el positivo indicándole que debe guardar la cuarentena.</w:t>
       </w:r>
@@ -4270,14 +3596,14 @@
     <w:p>
       <w:pPr>
         <w:rPr>
-          <w:rFonts w:ascii="Arial" w:hAnsi="Arial" w:cs="Arial"/>
-        </w:rPr>
-      </w:pPr>
-    </w:p>
-    <w:p>
-      <w:pPr>
-        <w:rPr>
-          <w:rFonts w:ascii="Arial" w:hAnsi="Arial" w:cs="Arial"/>
+          <w:rFonts w:ascii="Times New Roman" w:hAnsi="Times New Roman" w:cs="Times New Roman"/>
+        </w:rPr>
+      </w:pPr>
+    </w:p>
+    <w:p>
+      <w:pPr>
+        <w:rPr>
+          <w:rFonts w:ascii="Times New Roman" w:hAnsi="Times New Roman" w:cs="Times New Roman"/>
           <w:color w:val="202122"/>
           <w:shd w:val="clear" w:color="auto" w:fill="FFFFFF"/>
         </w:rPr>
@@ -4286,29 +3612,44 @@
     <w:p>
       <w:pPr>
         <w:rPr>
-          <w:rFonts w:ascii="Arial" w:hAnsi="Arial" w:cs="Arial"/>
+          <w:rFonts w:ascii="Times New Roman" w:hAnsi="Times New Roman" w:cs="Times New Roman"/>
           <w:color w:val="202122"/>
           <w:shd w:val="clear" w:color="auto" w:fill="FFFFFF"/>
         </w:rPr>
       </w:pPr>
       <w:r>
         <w:rPr>
-          <w:rFonts w:ascii="Arial" w:hAnsi="Arial" w:cs="Arial"/>
+          <w:rFonts w:ascii="Times New Roman" w:hAnsi="Times New Roman" w:cs="Times New Roman"/>
           <w:color w:val="202122"/>
           <w:shd w:val="clear" w:color="auto" w:fill="FFFFFF"/>
         </w:rPr>
-        <w:lastRenderedPageBreak/>
-        <w:t xml:space="preserve">Otra opción que estamos barajando sería la implementación de una aplicación móvil en vez de la creación de una página web, tendría la misma funcionalidad solo que sería implantada en Android, </w:t>
-      </w:r>
-      <w:r>
-        <w:rPr>
-          <w:rFonts w:ascii="Arial" w:hAnsi="Arial" w:cs="Arial"/>
+        <w:t>Otra opción que estamos barajando sería la implementación de una aplicación móvil</w:t>
+      </w:r>
+      <w:r>
+        <w:rPr>
+          <w:rFonts w:ascii="Times New Roman" w:hAnsi="Times New Roman" w:cs="Times New Roman"/>
+          <w:color w:val="202122"/>
+          <w:shd w:val="clear" w:color="auto" w:fill="FFFFFF"/>
+        </w:rPr>
+        <w:t>. T</w:t>
+      </w:r>
+      <w:r>
+        <w:rPr>
+          <w:rFonts w:ascii="Times New Roman" w:hAnsi="Times New Roman" w:cs="Times New Roman"/>
+          <w:color w:val="202122"/>
+          <w:shd w:val="clear" w:color="auto" w:fill="FFFFFF"/>
+        </w:rPr>
+        <w:t xml:space="preserve">endría la misma funcionalidad solo que sería implantada en Android, </w:t>
+      </w:r>
+      <w:r>
+        <w:rPr>
+          <w:rFonts w:ascii="Times New Roman" w:hAnsi="Times New Roman" w:cs="Times New Roman"/>
         </w:rPr>
         <w:t>que es</w:t>
       </w:r>
       <w:r>
         <w:rPr>
-          <w:rFonts w:ascii="Arial" w:hAnsi="Arial" w:cs="Arial"/>
+          <w:rFonts w:ascii="Times New Roman" w:hAnsi="Times New Roman" w:cs="Times New Roman"/>
           <w:color w:val="202122"/>
           <w:shd w:val="clear" w:color="auto" w:fill="FFFFFF"/>
         </w:rPr>
@@ -4316,14 +3657,14 @@
       </w:r>
       <w:r>
         <w:rPr>
-          <w:rFonts w:ascii="Arial" w:hAnsi="Arial" w:cs="Arial"/>
+          <w:rFonts w:ascii="Times New Roman" w:hAnsi="Times New Roman" w:cs="Times New Roman"/>
           <w:shd w:val="clear" w:color="auto" w:fill="FFFFFF"/>
         </w:rPr>
         <w:t>sistema operativo móvil</w:t>
       </w:r>
       <w:r>
         <w:rPr>
-          <w:rFonts w:ascii="Arial" w:hAnsi="Arial" w:cs="Arial"/>
+          <w:rFonts w:ascii="Times New Roman" w:hAnsi="Times New Roman" w:cs="Times New Roman"/>
           <w:color w:val="202122"/>
           <w:shd w:val="clear" w:color="auto" w:fill="FFFFFF"/>
         </w:rPr>
@@ -4331,14 +3672,14 @@
       </w:r>
       <w:r>
         <w:rPr>
-          <w:rFonts w:ascii="Arial" w:hAnsi="Arial" w:cs="Arial"/>
+          <w:rFonts w:ascii="Times New Roman" w:hAnsi="Times New Roman" w:cs="Times New Roman"/>
           <w:shd w:val="clear" w:color="auto" w:fill="FFFFFF"/>
         </w:rPr>
         <w:t>núcleo Linux</w:t>
       </w:r>
       <w:r>
         <w:rPr>
-          <w:rFonts w:ascii="Arial" w:hAnsi="Arial" w:cs="Arial"/>
+          <w:rFonts w:ascii="Times New Roman" w:hAnsi="Times New Roman" w:cs="Times New Roman"/>
           <w:color w:val="202122"/>
           <w:shd w:val="clear" w:color="auto" w:fill="FFFFFF"/>
         </w:rPr>
@@ -4347,7 +3688,7 @@
       <w:proofErr w:type="gramStart"/>
       <w:r>
         <w:rPr>
-          <w:rFonts w:ascii="Arial" w:hAnsi="Arial" w:cs="Arial"/>
+          <w:rFonts w:ascii="Times New Roman" w:hAnsi="Times New Roman" w:cs="Times New Roman"/>
           <w:color w:val="202122"/>
           <w:shd w:val="clear" w:color="auto" w:fill="FFFFFF"/>
         </w:rPr>
@@ -4356,7 +3697,7 @@
       <w:proofErr w:type="gramEnd"/>
       <w:r>
         <w:rPr>
-          <w:rFonts w:ascii="Arial" w:hAnsi="Arial" w:cs="Arial"/>
+          <w:rFonts w:ascii="Times New Roman" w:hAnsi="Times New Roman" w:cs="Times New Roman"/>
           <w:color w:val="202122"/>
           <w:shd w:val="clear" w:color="auto" w:fill="FFFFFF"/>
         </w:rPr>
@@ -4364,14 +3705,14 @@
       </w:r>
       <w:r>
         <w:rPr>
-          <w:rFonts w:ascii="Arial" w:hAnsi="Arial" w:cs="Arial"/>
+          <w:rFonts w:ascii="Times New Roman" w:hAnsi="Times New Roman" w:cs="Times New Roman"/>
           <w:shd w:val="clear" w:color="auto" w:fill="FFFFFF"/>
         </w:rPr>
         <w:t>dispositivos móviles</w:t>
       </w:r>
       <w:r>
         <w:rPr>
-          <w:rFonts w:ascii="Arial" w:hAnsi="Arial" w:cs="Arial"/>
+          <w:rFonts w:ascii="Times New Roman" w:hAnsi="Times New Roman" w:cs="Times New Roman"/>
           <w:color w:val="202122"/>
           <w:shd w:val="clear" w:color="auto" w:fill="FFFFFF"/>
         </w:rPr>
@@ -4379,14 +3720,14 @@
       </w:r>
       <w:r>
         <w:rPr>
-          <w:rFonts w:ascii="Arial" w:hAnsi="Arial" w:cs="Arial"/>
+          <w:rFonts w:ascii="Times New Roman" w:hAnsi="Times New Roman" w:cs="Times New Roman"/>
           <w:shd w:val="clear" w:color="auto" w:fill="FFFFFF"/>
         </w:rPr>
         <w:t>pantalla táctil</w:t>
       </w:r>
       <w:r>
         <w:rPr>
-          <w:rFonts w:ascii="Arial" w:hAnsi="Arial" w:cs="Arial"/>
+          <w:rFonts w:ascii="Times New Roman" w:hAnsi="Times New Roman" w:cs="Times New Roman"/>
           <w:color w:val="202122"/>
           <w:shd w:val="clear" w:color="auto" w:fill="FFFFFF"/>
         </w:rPr>
@@ -4394,14 +3735,14 @@
       </w:r>
       <w:r>
         <w:rPr>
-          <w:rFonts w:ascii="Arial" w:hAnsi="Arial" w:cs="Arial"/>
+          <w:rFonts w:ascii="Times New Roman" w:hAnsi="Times New Roman" w:cs="Times New Roman"/>
           <w:shd w:val="clear" w:color="auto" w:fill="FFFFFF"/>
         </w:rPr>
         <w:t>teléfonos inteligentes</w:t>
       </w:r>
       <w:r>
         <w:rPr>
-          <w:rFonts w:ascii="Arial" w:hAnsi="Arial" w:cs="Arial"/>
+          <w:rFonts w:ascii="Times New Roman" w:hAnsi="Times New Roman" w:cs="Times New Roman"/>
           <w:color w:val="202122"/>
           <w:shd w:val="clear" w:color="auto" w:fill="FFFFFF"/>
         </w:rPr>
@@ -4409,14 +3750,14 @@
       </w:r>
       <w:r>
         <w:rPr>
-          <w:rFonts w:ascii="Arial" w:hAnsi="Arial" w:cs="Arial"/>
+          <w:rFonts w:ascii="Times New Roman" w:hAnsi="Times New Roman" w:cs="Times New Roman"/>
           <w:shd w:val="clear" w:color="auto" w:fill="FFFFFF"/>
         </w:rPr>
         <w:t>tabletas</w:t>
       </w:r>
       <w:r>
         <w:rPr>
-          <w:rFonts w:ascii="Arial" w:hAnsi="Arial" w:cs="Arial"/>
+          <w:rFonts w:ascii="Times New Roman" w:hAnsi="Times New Roman" w:cs="Times New Roman"/>
           <w:color w:val="202122"/>
           <w:shd w:val="clear" w:color="auto" w:fill="FFFFFF"/>
         </w:rPr>
@@ -4424,30 +3765,14 @@
       </w:r>
       <w:r>
         <w:rPr>
-          <w:rFonts w:ascii="Arial" w:hAnsi="Arial" w:cs="Arial"/>
-          <w:shd w:val="clear" w:color="auto" w:fill="FFFFFF"/>
-        </w:rPr>
-        <w:t>relojes inteligentes (</w:t>
-      </w:r>
-      <w:proofErr w:type="spellStart"/>
-      <w:r>
-        <w:rPr>
-          <w:rFonts w:ascii="Arial" w:hAnsi="Arial" w:cs="Arial"/>
-          <w:shd w:val="clear" w:color="auto" w:fill="FFFFFF"/>
-        </w:rPr>
-        <w:t>Wear</w:t>
-      </w:r>
-      <w:proofErr w:type="spellEnd"/>
-      <w:r>
-        <w:rPr>
-          <w:rFonts w:ascii="Arial" w:hAnsi="Arial" w:cs="Arial"/>
-          <w:shd w:val="clear" w:color="auto" w:fill="FFFFFF"/>
-        </w:rPr>
-        <w:t xml:space="preserve"> OS)</w:t>
-      </w:r>
-      <w:r>
-        <w:rPr>
-          <w:rFonts w:ascii="Arial" w:hAnsi="Arial" w:cs="Arial"/>
+          <w:rFonts w:ascii="Times New Roman" w:hAnsi="Times New Roman" w:cs="Times New Roman"/>
+          <w:shd w:val="clear" w:color="auto" w:fill="FFFFFF"/>
+        </w:rPr>
+        <w:t>relojes inteligentes (Wear OS)</w:t>
+      </w:r>
+      <w:r>
+        <w:rPr>
+          <w:rFonts w:ascii="Times New Roman" w:hAnsi="Times New Roman" w:cs="Times New Roman"/>
           <w:color w:val="202122"/>
           <w:shd w:val="clear" w:color="auto" w:fill="FFFFFF"/>
         </w:rPr>
@@ -4455,14 +3780,14 @@
       </w:r>
       <w:r>
         <w:rPr>
-          <w:rFonts w:ascii="Arial" w:hAnsi="Arial" w:cs="Arial"/>
+          <w:rFonts w:ascii="Times New Roman" w:hAnsi="Times New Roman" w:cs="Times New Roman"/>
           <w:shd w:val="clear" w:color="auto" w:fill="FFFFFF"/>
         </w:rPr>
         <w:t>automóviles con otros sistemas a través de Android Auto,</w:t>
       </w:r>
       <w:r>
         <w:rPr>
-          <w:rFonts w:ascii="Arial" w:hAnsi="Arial" w:cs="Arial"/>
+          <w:rFonts w:ascii="Times New Roman" w:hAnsi="Times New Roman" w:cs="Times New Roman"/>
           <w:color w:val="202122"/>
           <w:shd w:val="clear" w:color="auto" w:fill="FFFFFF"/>
         </w:rPr>
@@ -4470,23 +3795,14 @@
       </w:r>
       <w:r>
         <w:rPr>
-          <w:rFonts w:ascii="Arial" w:hAnsi="Arial" w:cs="Arial"/>
-          <w:shd w:val="clear" w:color="auto" w:fill="FFFFFF"/>
-        </w:rPr>
-        <w:t xml:space="preserve">automóviles con el sistema Android </w:t>
-      </w:r>
-      <w:proofErr w:type="spellStart"/>
-      <w:r>
-        <w:rPr>
-          <w:rFonts w:ascii="Arial" w:hAnsi="Arial" w:cs="Arial"/>
-          <w:shd w:val="clear" w:color="auto" w:fill="FFFFFF"/>
-        </w:rPr>
-        <w:t>Automotive</w:t>
-      </w:r>
-      <w:proofErr w:type="spellEnd"/>
-      <w:r>
-        <w:rPr>
-          <w:rFonts w:ascii="Arial" w:hAnsi="Arial" w:cs="Arial"/>
+          <w:rFonts w:ascii="Times New Roman" w:hAnsi="Times New Roman" w:cs="Times New Roman"/>
+          <w:shd w:val="clear" w:color="auto" w:fill="FFFFFF"/>
+        </w:rPr>
+        <w:t>automóviles con el sistema Android Automotive</w:t>
+      </w:r>
+      <w:r>
+        <w:rPr>
+          <w:rFonts w:ascii="Times New Roman" w:hAnsi="Times New Roman" w:cs="Times New Roman"/>
           <w:color w:val="202122"/>
           <w:shd w:val="clear" w:color="auto" w:fill="FFFFFF"/>
         </w:rPr>
@@ -4494,23 +3810,14 @@
       </w:r>
       <w:r>
         <w:rPr>
-          <w:rFonts w:ascii="Arial" w:hAnsi="Arial" w:cs="Arial"/>
-          <w:shd w:val="clear" w:color="auto" w:fill="FFFFFF"/>
-        </w:rPr>
-        <w:t xml:space="preserve">televisores </w:t>
-      </w:r>
-      <w:proofErr w:type="spellStart"/>
-      <w:r>
-        <w:rPr>
-          <w:rFonts w:ascii="Arial" w:hAnsi="Arial" w:cs="Arial"/>
-          <w:shd w:val="clear" w:color="auto" w:fill="FFFFFF"/>
-        </w:rPr>
-        <w:t>Leanback</w:t>
-      </w:r>
-      <w:proofErr w:type="spellEnd"/>
-      <w:r>
-        <w:rPr>
-          <w:rFonts w:ascii="Arial" w:hAnsi="Arial" w:cs="Arial"/>
+          <w:rFonts w:ascii="Times New Roman" w:hAnsi="Times New Roman" w:cs="Times New Roman"/>
+          <w:shd w:val="clear" w:color="auto" w:fill="FFFFFF"/>
+        </w:rPr>
+        <w:t>televisores Leanback</w:t>
+      </w:r>
+      <w:r>
+        <w:rPr>
+          <w:rFonts w:ascii="Times New Roman" w:hAnsi="Times New Roman" w:cs="Times New Roman"/>
           <w:color w:val="202122"/>
           <w:shd w:val="clear" w:color="auto" w:fill="FFFFFF"/>
         </w:rPr>
@@ -4520,27 +3827,30 @@
     <w:p>
       <w:pPr>
         <w:rPr>
-          <w:rFonts w:ascii="Arial" w:hAnsi="Arial" w:cs="Arial"/>
+          <w:rFonts w:ascii="Times New Roman" w:hAnsi="Times New Roman" w:cs="Times New Roman"/>
           <w:color w:val="202122"/>
           <w:shd w:val="clear" w:color="auto" w:fill="FFFFFF"/>
         </w:rPr>
       </w:pPr>
-      <w:r>
-        <w:rPr>
-          <w:rFonts w:ascii="Arial" w:hAnsi="Arial" w:cs="Arial"/>
+    </w:p>
+    <w:p>
+      <w:pPr>
+        <w:jc w:val="center"/>
+        <w:rPr>
+          <w:rFonts w:ascii="Times New Roman" w:hAnsi="Times New Roman" w:cs="Times New Roman"/>
           <w:color w:val="202122"/>
           <w:shd w:val="clear" w:color="auto" w:fill="FFFFFF"/>
         </w:rPr>
-        <w:t xml:space="preserve">                        </w:t>
-      </w:r>
-      <w:r>
-        <w:rPr>
+      </w:pPr>
+      <w:r>
+        <w:rPr>
+          <w:rFonts w:ascii="Times New Roman" w:hAnsi="Times New Roman" w:cs="Times New Roman"/>
           <w:noProof/>
         </w:rPr>
         <w:drawing>
-          <wp:inline distT="0" distB="0" distL="0" distR="0" wp14:anchorId="522E9255" wp14:editId="7E4852DA">
-            <wp:extent cx="3538164" cy="1828800"/>
-            <wp:effectExtent l="0" t="0" r="5715" b="0"/>
+          <wp:inline distT="0" distB="0" distL="0" distR="0" wp14:anchorId="522E9255" wp14:editId="6B37D503">
+            <wp:extent cx="2415654" cy="1248599"/>
+            <wp:effectExtent l="0" t="0" r="3810" b="8890"/>
             <wp:docPr id="8" name="Imagen 8" descr="Se actualizará mi móvil a Android 10? La lista completa actualizada"/>
             <wp:cNvGraphicFramePr>
               <a:graphicFrameLocks xmlns:a="http://schemas.openxmlformats.org/drawingml/2006/main" noChangeAspect="1"/>
@@ -4570,7 +3880,7 @@
                   <pic:spPr bwMode="auto">
                     <a:xfrm>
                       <a:off x="0" y="0"/>
-                      <a:ext cx="3573067" cy="1846840"/>
+                      <a:ext cx="2468189" cy="1275753"/>
                     </a:xfrm>
                     <a:prstGeom prst="rect">
                       <a:avLst/>
@@ -4604,7 +3914,7 @@
 </file>
 
 <file path=word/endnotes.xml><?xml version="1.0" encoding="utf-8"?>
-<w:endnotes xmlns:wpc="http://schemas.microsoft.com/office/word/2010/wordprocessingCanvas" xmlns:cx="http://schemas.microsoft.com/office/drawing/2014/chartex" xmlns:cx1="http://schemas.microsoft.com/office/drawing/2015/9/8/chartex" xmlns:cx2="http://schemas.microsoft.com/office/drawing/2015/10/21/chartex" xmlns:cx3="http://schemas.microsoft.com/office/drawing/2016/5/9/chartex" xmlns:cx4="http://schemas.microsoft.com/office/drawing/2016/5/10/chartex" xmlns:cx5="http://schemas.microsoft.com/office/drawing/2016/5/11/chartex" xmlns:cx6="http://schemas.microsoft.com/office/drawing/2016/5/12/chartex" xmlns:cx7="http://schemas.microsoft.com/office/drawing/2016/5/13/chartex" xmlns:cx8="http://schemas.microsoft.com/office/drawing/2016/5/14/chartex" xmlns:mc="http://schemas.openxmlformats.org/markup-compatibility/2006" xmlns:aink="http://schemas.microsoft.com/office/drawing/2016/ink" xmlns:am3d="http://schemas.microsoft.com/office/drawing/2017/model3d" xmlns:o="urn:schemas-microsoft-com:office:office" xmlns:r="http://schemas.openxmlformats.org/officeDocument/2006/relationships" xmlns:m="http://schemas.openxmlformats.org/officeDocument/2006/math" xmlns:v="urn:schemas-microsoft-com:vml" xmlns:wp14="http://schemas.microsoft.com/office/word/2010/wordprocessingDrawing" xmlns:wp="http://schemas.openxmlformats.org/drawingml/2006/wordprocessingDrawing" xmlns:w10="urn:schemas-microsoft-com:office:word" xmlns:w="http://schemas.openxmlformats.org/wordprocessingml/2006/main" xmlns:w14="http://schemas.microsoft.com/office/word/2010/wordml" xmlns:w15="http://schemas.microsoft.com/office/word/2012/wordml" xmlns:w16cex="http://schemas.microsoft.com/office/word/2018/wordml/cex" xmlns:w16cid="http://schemas.microsoft.com/office/word/2016/wordml/cid" xmlns:w16="http://schemas.microsoft.com/office/word/2018/wordml" xmlns:w16sdtdh="http://schemas.microsoft.com/office/word/2020/wordml/sdtdatahash" xmlns:w16se="http://schemas.microsoft.com/office/word/2015/wordml/symex" xmlns:wpg="http://schemas.microsoft.com/office/word/2010/wordprocessingGroup" xmlns:wpi="http://schemas.microsoft.com/office/word/2010/wordprocessingInk" xmlns:wne="http://schemas.microsoft.com/office/word/2006/wordml" xmlns:wps="http://schemas.microsoft.com/office/word/2010/wordprocessingShape" mc:Ignorable="w14 w15 w16se w16cid w16 w16cex w16sdtdh wp14">
+<w:endnotes xmlns:wpc="http://schemas.microsoft.com/office/word/2010/wordprocessingCanvas" xmlns:cx="http://schemas.microsoft.com/office/drawing/2014/chartex" xmlns:cx1="http://schemas.microsoft.com/office/drawing/2015/9/8/chartex" xmlns:cx2="http://schemas.microsoft.com/office/drawing/2015/10/21/chartex" xmlns:cx3="http://schemas.microsoft.com/office/drawing/2016/5/9/chartex" xmlns:cx4="http://schemas.microsoft.com/office/drawing/2016/5/10/chartex" xmlns:cx5="http://schemas.microsoft.com/office/drawing/2016/5/11/chartex" xmlns:cx6="http://schemas.microsoft.com/office/drawing/2016/5/12/chartex" xmlns:cx7="http://schemas.microsoft.com/office/drawing/2016/5/13/chartex" xmlns:cx8="http://schemas.microsoft.com/office/drawing/2016/5/14/chartex" xmlns:mc="http://schemas.openxmlformats.org/markup-compatibility/2006" xmlns:aink="http://schemas.microsoft.com/office/drawing/2016/ink" xmlns:am3d="http://schemas.microsoft.com/office/drawing/2017/model3d" xmlns:o="urn:schemas-microsoft-com:office:office" xmlns:r="http://schemas.openxmlformats.org/officeDocument/2006/relationships" xmlns:m="http://schemas.openxmlformats.org/officeDocument/2006/math" xmlns:v="urn:schemas-microsoft-com:vml" xmlns:wp14="http://schemas.microsoft.com/office/word/2010/wordprocessingDrawing" xmlns:wp="http://schemas.openxmlformats.org/drawingml/2006/wordprocessingDrawing" xmlns:w10="urn:schemas-microsoft-com:office:word" xmlns:w="http://schemas.openxmlformats.org/wordprocessingml/2006/main" xmlns:w14="http://schemas.microsoft.com/office/word/2010/wordml" xmlns:w15="http://schemas.microsoft.com/office/word/2012/wordml" xmlns:w16cex="http://schemas.microsoft.com/office/word/2018/wordml/cex" xmlns:w16cid="http://schemas.microsoft.com/office/word/2016/wordml/cid" xmlns:w16="http://schemas.microsoft.com/office/word/2018/wordml" xmlns:w16se="http://schemas.microsoft.com/office/word/2015/wordml/symex" xmlns:wpg="http://schemas.microsoft.com/office/word/2010/wordprocessingGroup" xmlns:wpi="http://schemas.microsoft.com/office/word/2010/wordprocessingInk" xmlns:wne="http://schemas.microsoft.com/office/word/2006/wordml" xmlns:wps="http://schemas.microsoft.com/office/word/2010/wordprocessingShape" mc:Ignorable="w14 w15 w16se w16cid w16 w16cex wp14">
   <w:endnote w:type="separator" w:id="-1">
     <w:p>
       <w:r>
@@ -4623,7 +3933,7 @@
 </file>
 
 <file path=word/footer1.xml><?xml version="1.0" encoding="utf-8"?>
-<w:ftr xmlns:wpc="http://schemas.microsoft.com/office/word/2010/wordprocessingCanvas" xmlns:cx="http://schemas.microsoft.com/office/drawing/2014/chartex" xmlns:cx1="http://schemas.microsoft.com/office/drawing/2015/9/8/chartex" xmlns:cx2="http://schemas.microsoft.com/office/drawing/2015/10/21/chartex" xmlns:cx3="http://schemas.microsoft.com/office/drawing/2016/5/9/chartex" xmlns:cx4="http://schemas.microsoft.com/office/drawing/2016/5/10/chartex" xmlns:cx5="http://schemas.microsoft.com/office/drawing/2016/5/11/chartex" xmlns:cx6="http://schemas.microsoft.com/office/drawing/2016/5/12/chartex" xmlns:cx7="http://schemas.microsoft.com/office/drawing/2016/5/13/chartex" xmlns:cx8="http://schemas.microsoft.com/office/drawing/2016/5/14/chartex" xmlns:mc="http://schemas.openxmlformats.org/markup-compatibility/2006" xmlns:aink="http://schemas.microsoft.com/office/drawing/2016/ink" xmlns:am3d="http://schemas.microsoft.com/office/drawing/2017/model3d" xmlns:o="urn:schemas-microsoft-com:office:office" xmlns:r="http://schemas.openxmlformats.org/officeDocument/2006/relationships" xmlns:m="http://schemas.openxmlformats.org/officeDocument/2006/math" xmlns:v="urn:schemas-microsoft-com:vml" xmlns:wp14="http://schemas.microsoft.com/office/word/2010/wordprocessingDrawing" xmlns:wp="http://schemas.openxmlformats.org/drawingml/2006/wordprocessingDrawing" xmlns:w10="urn:schemas-microsoft-com:office:word" xmlns:w="http://schemas.openxmlformats.org/wordprocessingml/2006/main" xmlns:w14="http://schemas.microsoft.com/office/word/2010/wordml" xmlns:w15="http://schemas.microsoft.com/office/word/2012/wordml" xmlns:w16cex="http://schemas.microsoft.com/office/word/2018/wordml/cex" xmlns:w16cid="http://schemas.microsoft.com/office/word/2016/wordml/cid" xmlns:w16="http://schemas.microsoft.com/office/word/2018/wordml" xmlns:w16sdtdh="http://schemas.microsoft.com/office/word/2020/wordml/sdtdatahash" xmlns:w16se="http://schemas.microsoft.com/office/word/2015/wordml/symex" xmlns:wpg="http://schemas.microsoft.com/office/word/2010/wordprocessingGroup" xmlns:wpi="http://schemas.microsoft.com/office/word/2010/wordprocessingInk" xmlns:wne="http://schemas.microsoft.com/office/word/2006/wordml" xmlns:wps="http://schemas.microsoft.com/office/word/2010/wordprocessingShape" mc:Ignorable="w14 w15 w16se w16cid w16 w16cex w16sdtdh wp14">
+<w:ftr xmlns:wpc="http://schemas.microsoft.com/office/word/2010/wordprocessingCanvas" xmlns:cx="http://schemas.microsoft.com/office/drawing/2014/chartex" xmlns:cx1="http://schemas.microsoft.com/office/drawing/2015/9/8/chartex" xmlns:cx2="http://schemas.microsoft.com/office/drawing/2015/10/21/chartex" xmlns:cx3="http://schemas.microsoft.com/office/drawing/2016/5/9/chartex" xmlns:cx4="http://schemas.microsoft.com/office/drawing/2016/5/10/chartex" xmlns:cx5="http://schemas.microsoft.com/office/drawing/2016/5/11/chartex" xmlns:cx6="http://schemas.microsoft.com/office/drawing/2016/5/12/chartex" xmlns:cx7="http://schemas.microsoft.com/office/drawing/2016/5/13/chartex" xmlns:cx8="http://schemas.microsoft.com/office/drawing/2016/5/14/chartex" xmlns:mc="http://schemas.openxmlformats.org/markup-compatibility/2006" xmlns:aink="http://schemas.microsoft.com/office/drawing/2016/ink" xmlns:am3d="http://schemas.microsoft.com/office/drawing/2017/model3d" xmlns:o="urn:schemas-microsoft-com:office:office" xmlns:r="http://schemas.openxmlformats.org/officeDocument/2006/relationships" xmlns:m="http://schemas.openxmlformats.org/officeDocument/2006/math" xmlns:v="urn:schemas-microsoft-com:vml" xmlns:wp14="http://schemas.microsoft.com/office/word/2010/wordprocessingDrawing" xmlns:wp="http://schemas.openxmlformats.org/drawingml/2006/wordprocessingDrawing" xmlns:w10="urn:schemas-microsoft-com:office:word" xmlns:w="http://schemas.openxmlformats.org/wordprocessingml/2006/main" xmlns:w14="http://schemas.microsoft.com/office/word/2010/wordml" xmlns:w15="http://schemas.microsoft.com/office/word/2012/wordml" xmlns:w16cex="http://schemas.microsoft.com/office/word/2018/wordml/cex" xmlns:w16cid="http://schemas.microsoft.com/office/word/2016/wordml/cid" xmlns:w16="http://schemas.microsoft.com/office/word/2018/wordml" xmlns:w16se="http://schemas.microsoft.com/office/word/2015/wordml/symex" xmlns:wpg="http://schemas.microsoft.com/office/word/2010/wordprocessingGroup" xmlns:wpi="http://schemas.microsoft.com/office/word/2010/wordprocessingInk" xmlns:wne="http://schemas.microsoft.com/office/word/2006/wordml" xmlns:wps="http://schemas.microsoft.com/office/word/2010/wordprocessingShape" mc:Ignorable="w14 w15 w16se w16cid w16 w16cex wp14">
   <w:p>
     <w:pPr>
       <w:pStyle w:val="Piedepgina"/>
@@ -4633,7 +3943,7 @@
 </file>
 
 <file path=word/footer2.xml><?xml version="1.0" encoding="utf-8"?>
-<w:ftr xmlns:wpc="http://schemas.microsoft.com/office/word/2010/wordprocessingCanvas" xmlns:cx="http://schemas.microsoft.com/office/drawing/2014/chartex" xmlns:cx1="http://schemas.microsoft.com/office/drawing/2015/9/8/chartex" xmlns:cx2="http://schemas.microsoft.com/office/drawing/2015/10/21/chartex" xmlns:cx3="http://schemas.microsoft.com/office/drawing/2016/5/9/chartex" xmlns:cx4="http://schemas.microsoft.com/office/drawing/2016/5/10/chartex" xmlns:cx5="http://schemas.microsoft.com/office/drawing/2016/5/11/chartex" xmlns:cx6="http://schemas.microsoft.com/office/drawing/2016/5/12/chartex" xmlns:cx7="http://schemas.microsoft.com/office/drawing/2016/5/13/chartex" xmlns:cx8="http://schemas.microsoft.com/office/drawing/2016/5/14/chartex" xmlns:mc="http://schemas.openxmlformats.org/markup-compatibility/2006" xmlns:aink="http://schemas.microsoft.com/office/drawing/2016/ink" xmlns:am3d="http://schemas.microsoft.com/office/drawing/2017/model3d" xmlns:o="urn:schemas-microsoft-com:office:office" xmlns:r="http://schemas.openxmlformats.org/officeDocument/2006/relationships" xmlns:m="http://schemas.openxmlformats.org/officeDocument/2006/math" xmlns:v="urn:schemas-microsoft-com:vml" xmlns:wp14="http://schemas.microsoft.com/office/word/2010/wordprocessingDrawing" xmlns:wp="http://schemas.openxmlformats.org/drawingml/2006/wordprocessingDrawing" xmlns:w10="urn:schemas-microsoft-com:office:word" xmlns:w="http://schemas.openxmlformats.org/wordprocessingml/2006/main" xmlns:w14="http://schemas.microsoft.com/office/word/2010/wordml" xmlns:w15="http://schemas.microsoft.com/office/word/2012/wordml" xmlns:w16cex="http://schemas.microsoft.com/office/word/2018/wordml/cex" xmlns:w16cid="http://schemas.microsoft.com/office/word/2016/wordml/cid" xmlns:w16="http://schemas.microsoft.com/office/word/2018/wordml" xmlns:w16sdtdh="http://schemas.microsoft.com/office/word/2020/wordml/sdtdatahash" xmlns:w16se="http://schemas.microsoft.com/office/word/2015/wordml/symex" xmlns:wpg="http://schemas.microsoft.com/office/word/2010/wordprocessingGroup" xmlns:wpi="http://schemas.microsoft.com/office/word/2010/wordprocessingInk" xmlns:wne="http://schemas.microsoft.com/office/word/2006/wordml" xmlns:wps="http://schemas.microsoft.com/office/word/2010/wordprocessingShape" mc:Ignorable="w14 w15 w16se w16cid w16 w16cex w16sdtdh wp14">
+<w:ftr xmlns:wpc="http://schemas.microsoft.com/office/word/2010/wordprocessingCanvas" xmlns:cx="http://schemas.microsoft.com/office/drawing/2014/chartex" xmlns:cx1="http://schemas.microsoft.com/office/drawing/2015/9/8/chartex" xmlns:cx2="http://schemas.microsoft.com/office/drawing/2015/10/21/chartex" xmlns:cx3="http://schemas.microsoft.com/office/drawing/2016/5/9/chartex" xmlns:cx4="http://schemas.microsoft.com/office/drawing/2016/5/10/chartex" xmlns:cx5="http://schemas.microsoft.com/office/drawing/2016/5/11/chartex" xmlns:cx6="http://schemas.microsoft.com/office/drawing/2016/5/12/chartex" xmlns:cx7="http://schemas.microsoft.com/office/drawing/2016/5/13/chartex" xmlns:cx8="http://schemas.microsoft.com/office/drawing/2016/5/14/chartex" xmlns:mc="http://schemas.openxmlformats.org/markup-compatibility/2006" xmlns:aink="http://schemas.microsoft.com/office/drawing/2016/ink" xmlns:am3d="http://schemas.microsoft.com/office/drawing/2017/model3d" xmlns:o="urn:schemas-microsoft-com:office:office" xmlns:r="http://schemas.openxmlformats.org/officeDocument/2006/relationships" xmlns:m="http://schemas.openxmlformats.org/officeDocument/2006/math" xmlns:v="urn:schemas-microsoft-com:vml" xmlns:wp14="http://schemas.microsoft.com/office/word/2010/wordprocessingDrawing" xmlns:wp="http://schemas.openxmlformats.org/drawingml/2006/wordprocessingDrawing" xmlns:w10="urn:schemas-microsoft-com:office:word" xmlns:w="http://schemas.openxmlformats.org/wordprocessingml/2006/main" xmlns:w14="http://schemas.microsoft.com/office/word/2010/wordml" xmlns:w15="http://schemas.microsoft.com/office/word/2012/wordml" xmlns:w16cex="http://schemas.microsoft.com/office/word/2018/wordml/cex" xmlns:w16cid="http://schemas.microsoft.com/office/word/2016/wordml/cid" xmlns:w16="http://schemas.microsoft.com/office/word/2018/wordml" xmlns:w16se="http://schemas.microsoft.com/office/word/2015/wordml/symex" xmlns:wpg="http://schemas.microsoft.com/office/word/2010/wordprocessingGroup" xmlns:wpi="http://schemas.microsoft.com/office/word/2010/wordprocessingInk" xmlns:wne="http://schemas.microsoft.com/office/word/2006/wordml" xmlns:wps="http://schemas.microsoft.com/office/word/2010/wordprocessingShape" mc:Ignorable="w14 w15 w16se w16cid w16 w16cex wp14">
   <w:p>
     <w:pPr>
       <w:pStyle w:val="Piedepgina"/>
@@ -4643,7 +3953,7 @@
 </file>
 
 <file path=word/footer3.xml><?xml version="1.0" encoding="utf-8"?>
-<w:ftr xmlns:wpc="http://schemas.microsoft.com/office/word/2010/wordprocessingCanvas" xmlns:cx="http://schemas.microsoft.com/office/drawing/2014/chartex" xmlns:cx1="http://schemas.microsoft.com/office/drawing/2015/9/8/chartex" xmlns:cx2="http://schemas.microsoft.com/office/drawing/2015/10/21/chartex" xmlns:cx3="http://schemas.microsoft.com/office/drawing/2016/5/9/chartex" xmlns:cx4="http://schemas.microsoft.com/office/drawing/2016/5/10/chartex" xmlns:cx5="http://schemas.microsoft.com/office/drawing/2016/5/11/chartex" xmlns:cx6="http://schemas.microsoft.com/office/drawing/2016/5/12/chartex" xmlns:cx7="http://schemas.microsoft.com/office/drawing/2016/5/13/chartex" xmlns:cx8="http://schemas.microsoft.com/office/drawing/2016/5/14/chartex" xmlns:mc="http://schemas.openxmlformats.org/markup-compatibility/2006" xmlns:aink="http://schemas.microsoft.com/office/drawing/2016/ink" xmlns:am3d="http://schemas.microsoft.com/office/drawing/2017/model3d" xmlns:o="urn:schemas-microsoft-com:office:office" xmlns:r="http://schemas.openxmlformats.org/officeDocument/2006/relationships" xmlns:m="http://schemas.openxmlformats.org/officeDocument/2006/math" xmlns:v="urn:schemas-microsoft-com:vml" xmlns:wp14="http://schemas.microsoft.com/office/word/2010/wordprocessingDrawing" xmlns:wp="http://schemas.openxmlformats.org/drawingml/2006/wordprocessingDrawing" xmlns:w10="urn:schemas-microsoft-com:office:word" xmlns:w="http://schemas.openxmlformats.org/wordprocessingml/2006/main" xmlns:w14="http://schemas.microsoft.com/office/word/2010/wordml" xmlns:w15="http://schemas.microsoft.com/office/word/2012/wordml" xmlns:w16cex="http://schemas.microsoft.com/office/word/2018/wordml/cex" xmlns:w16cid="http://schemas.microsoft.com/office/word/2016/wordml/cid" xmlns:w16="http://schemas.microsoft.com/office/word/2018/wordml" xmlns:w16sdtdh="http://schemas.microsoft.com/office/word/2020/wordml/sdtdatahash" xmlns:w16se="http://schemas.microsoft.com/office/word/2015/wordml/symex" xmlns:wpg="http://schemas.microsoft.com/office/word/2010/wordprocessingGroup" xmlns:wpi="http://schemas.microsoft.com/office/word/2010/wordprocessingInk" xmlns:wne="http://schemas.microsoft.com/office/word/2006/wordml" xmlns:wps="http://schemas.microsoft.com/office/word/2010/wordprocessingShape" mc:Ignorable="w14 w15 w16se w16cid w16 w16cex w16sdtdh wp14">
+<w:ftr xmlns:wpc="http://schemas.microsoft.com/office/word/2010/wordprocessingCanvas" xmlns:cx="http://schemas.microsoft.com/office/drawing/2014/chartex" xmlns:cx1="http://schemas.microsoft.com/office/drawing/2015/9/8/chartex" xmlns:cx2="http://schemas.microsoft.com/office/drawing/2015/10/21/chartex" xmlns:cx3="http://schemas.microsoft.com/office/drawing/2016/5/9/chartex" xmlns:cx4="http://schemas.microsoft.com/office/drawing/2016/5/10/chartex" xmlns:cx5="http://schemas.microsoft.com/office/drawing/2016/5/11/chartex" xmlns:cx6="http://schemas.microsoft.com/office/drawing/2016/5/12/chartex" xmlns:cx7="http://schemas.microsoft.com/office/drawing/2016/5/13/chartex" xmlns:cx8="http://schemas.microsoft.com/office/drawing/2016/5/14/chartex" xmlns:mc="http://schemas.openxmlformats.org/markup-compatibility/2006" xmlns:aink="http://schemas.microsoft.com/office/drawing/2016/ink" xmlns:am3d="http://schemas.microsoft.com/office/drawing/2017/model3d" xmlns:o="urn:schemas-microsoft-com:office:office" xmlns:r="http://schemas.openxmlformats.org/officeDocument/2006/relationships" xmlns:m="http://schemas.openxmlformats.org/officeDocument/2006/math" xmlns:v="urn:schemas-microsoft-com:vml" xmlns:wp14="http://schemas.microsoft.com/office/word/2010/wordprocessingDrawing" xmlns:wp="http://schemas.openxmlformats.org/drawingml/2006/wordprocessingDrawing" xmlns:w10="urn:schemas-microsoft-com:office:word" xmlns:w="http://schemas.openxmlformats.org/wordprocessingml/2006/main" xmlns:w14="http://schemas.microsoft.com/office/word/2010/wordml" xmlns:w15="http://schemas.microsoft.com/office/word/2012/wordml" xmlns:w16cex="http://schemas.microsoft.com/office/word/2018/wordml/cex" xmlns:w16cid="http://schemas.microsoft.com/office/word/2016/wordml/cid" xmlns:w16="http://schemas.microsoft.com/office/word/2018/wordml" xmlns:w16se="http://schemas.microsoft.com/office/word/2015/wordml/symex" xmlns:wpg="http://schemas.microsoft.com/office/word/2010/wordprocessingGroup" xmlns:wpi="http://schemas.microsoft.com/office/word/2010/wordprocessingInk" xmlns:wne="http://schemas.microsoft.com/office/word/2006/wordml" xmlns:wps="http://schemas.microsoft.com/office/word/2010/wordprocessingShape" mc:Ignorable="w14 w15 w16se w16cid w16 w16cex wp14">
   <w:p>
     <w:pPr>
       <w:pStyle w:val="Piedepgina"/>
@@ -4653,7 +3963,7 @@
 </file>
 
 <file path=word/footnotes.xml><?xml version="1.0" encoding="utf-8"?>
-<w:footnotes xmlns:wpc="http://schemas.microsoft.com/office/word/2010/wordprocessingCanvas" xmlns:cx="http://schemas.microsoft.com/office/drawing/2014/chartex" xmlns:cx1="http://schemas.microsoft.com/office/drawing/2015/9/8/chartex" xmlns:cx2="http://schemas.microsoft.com/office/drawing/2015/10/21/chartex" xmlns:cx3="http://schemas.microsoft.com/office/drawing/2016/5/9/chartex" xmlns:cx4="http://schemas.microsoft.com/office/drawing/2016/5/10/chartex" xmlns:cx5="http://schemas.microsoft.com/office/drawing/2016/5/11/chartex" xmlns:cx6="http://schemas.microsoft.com/office/drawing/2016/5/12/chartex" xmlns:cx7="http://schemas.microsoft.com/office/drawing/2016/5/13/chartex" xmlns:cx8="http://schemas.microsoft.com/office/drawing/2016/5/14/chartex" xmlns:mc="http://schemas.openxmlformats.org/markup-compatibility/2006" xmlns:aink="http://schemas.microsoft.com/office/drawing/2016/ink" xmlns:am3d="http://schemas.microsoft.com/office/drawing/2017/model3d" xmlns:o="urn:schemas-microsoft-com:office:office" xmlns:r="http://schemas.openxmlformats.org/officeDocument/2006/relationships" xmlns:m="http://schemas.openxmlformats.org/officeDocument/2006/math" xmlns:v="urn:schemas-microsoft-com:vml" xmlns:wp14="http://schemas.microsoft.com/office/word/2010/wordprocessingDrawing" xmlns:wp="http://schemas.openxmlformats.org/drawingml/2006/wordprocessingDrawing" xmlns:w10="urn:schemas-microsoft-com:office:word" xmlns:w="http://schemas.openxmlformats.org/wordprocessingml/2006/main" xmlns:w14="http://schemas.microsoft.com/office/word/2010/wordml" xmlns:w15="http://schemas.microsoft.com/office/word/2012/wordml" xmlns:w16cex="http://schemas.microsoft.com/office/word/2018/wordml/cex" xmlns:w16cid="http://schemas.microsoft.com/office/word/2016/wordml/cid" xmlns:w16="http://schemas.microsoft.com/office/word/2018/wordml" xmlns:w16sdtdh="http://schemas.microsoft.com/office/word/2020/wordml/sdtdatahash" xmlns:w16se="http://schemas.microsoft.com/office/word/2015/wordml/symex" xmlns:wpg="http://schemas.microsoft.com/office/word/2010/wordprocessingGroup" xmlns:wpi="http://schemas.microsoft.com/office/word/2010/wordprocessingInk" xmlns:wne="http://schemas.microsoft.com/office/word/2006/wordml" xmlns:wps="http://schemas.microsoft.com/office/word/2010/wordprocessingShape" mc:Ignorable="w14 w15 w16se w16cid w16 w16cex w16sdtdh wp14">
+<w:footnotes xmlns:wpc="http://schemas.microsoft.com/office/word/2010/wordprocessingCanvas" xmlns:cx="http://schemas.microsoft.com/office/drawing/2014/chartex" xmlns:cx1="http://schemas.microsoft.com/office/drawing/2015/9/8/chartex" xmlns:cx2="http://schemas.microsoft.com/office/drawing/2015/10/21/chartex" xmlns:cx3="http://schemas.microsoft.com/office/drawing/2016/5/9/chartex" xmlns:cx4="http://schemas.microsoft.com/office/drawing/2016/5/10/chartex" xmlns:cx5="http://schemas.microsoft.com/office/drawing/2016/5/11/chartex" xmlns:cx6="http://schemas.microsoft.com/office/drawing/2016/5/12/chartex" xmlns:cx7="http://schemas.microsoft.com/office/drawing/2016/5/13/chartex" xmlns:cx8="http://schemas.microsoft.com/office/drawing/2016/5/14/chartex" xmlns:mc="http://schemas.openxmlformats.org/markup-compatibility/2006" xmlns:aink="http://schemas.microsoft.com/office/drawing/2016/ink" xmlns:am3d="http://schemas.microsoft.com/office/drawing/2017/model3d" xmlns:o="urn:schemas-microsoft-com:office:office" xmlns:r="http://schemas.openxmlformats.org/officeDocument/2006/relationships" xmlns:m="http://schemas.openxmlformats.org/officeDocument/2006/math" xmlns:v="urn:schemas-microsoft-com:vml" xmlns:wp14="http://schemas.microsoft.com/office/word/2010/wordprocessingDrawing" xmlns:wp="http://schemas.openxmlformats.org/drawingml/2006/wordprocessingDrawing" xmlns:w10="urn:schemas-microsoft-com:office:word" xmlns:w="http://schemas.openxmlformats.org/wordprocessingml/2006/main" xmlns:w14="http://schemas.microsoft.com/office/word/2010/wordml" xmlns:w15="http://schemas.microsoft.com/office/word/2012/wordml" xmlns:w16cex="http://schemas.microsoft.com/office/word/2018/wordml/cex" xmlns:w16cid="http://schemas.microsoft.com/office/word/2016/wordml/cid" xmlns:w16="http://schemas.microsoft.com/office/word/2018/wordml" xmlns:w16se="http://schemas.microsoft.com/office/word/2015/wordml/symex" xmlns:wpg="http://schemas.microsoft.com/office/word/2010/wordprocessingGroup" xmlns:wpi="http://schemas.microsoft.com/office/word/2010/wordprocessingInk" xmlns:wne="http://schemas.microsoft.com/office/word/2006/wordml" xmlns:wps="http://schemas.microsoft.com/office/word/2010/wordprocessingShape" mc:Ignorable="w14 w15 w16se w16cid w16 w16cex wp14">
   <w:footnote w:type="separator" w:id="-1">
     <w:p>
       <w:r>
@@ -4672,7 +3982,7 @@
 </file>
 
 <file path=word/header1.xml><?xml version="1.0" encoding="utf-8"?>
-<w:hdr xmlns:wpc="http://schemas.microsoft.com/office/word/2010/wordprocessingCanvas" xmlns:cx="http://schemas.microsoft.com/office/drawing/2014/chartex" xmlns:cx1="http://schemas.microsoft.com/office/drawing/2015/9/8/chartex" xmlns:cx2="http://schemas.microsoft.com/office/drawing/2015/10/21/chartex" xmlns:cx3="http://schemas.microsoft.com/office/drawing/2016/5/9/chartex" xmlns:cx4="http://schemas.microsoft.com/office/drawing/2016/5/10/chartex" xmlns:cx5="http://schemas.microsoft.com/office/drawing/2016/5/11/chartex" xmlns:cx6="http://schemas.microsoft.com/office/drawing/2016/5/12/chartex" xmlns:cx7="http://schemas.microsoft.com/office/drawing/2016/5/13/chartex" xmlns:cx8="http://schemas.microsoft.com/office/drawing/2016/5/14/chartex" xmlns:mc="http://schemas.openxmlformats.org/markup-compatibility/2006" xmlns:aink="http://schemas.microsoft.com/office/drawing/2016/ink" xmlns:am3d="http://schemas.microsoft.com/office/drawing/2017/model3d" xmlns:o="urn:schemas-microsoft-com:office:office" xmlns:r="http://schemas.openxmlformats.org/officeDocument/2006/relationships" xmlns:m="http://schemas.openxmlformats.org/officeDocument/2006/math" xmlns:v="urn:schemas-microsoft-com:vml" xmlns:wp14="http://schemas.microsoft.com/office/word/2010/wordprocessingDrawing" xmlns:wp="http://schemas.openxmlformats.org/drawingml/2006/wordprocessingDrawing" xmlns:w10="urn:schemas-microsoft-com:office:word" xmlns:w="http://schemas.openxmlformats.org/wordprocessingml/2006/main" xmlns:w14="http://schemas.microsoft.com/office/word/2010/wordml" xmlns:w15="http://schemas.microsoft.com/office/word/2012/wordml" xmlns:w16cex="http://schemas.microsoft.com/office/word/2018/wordml/cex" xmlns:w16cid="http://schemas.microsoft.com/office/word/2016/wordml/cid" xmlns:w16="http://schemas.microsoft.com/office/word/2018/wordml" xmlns:w16sdtdh="http://schemas.microsoft.com/office/word/2020/wordml/sdtdatahash" xmlns:w16se="http://schemas.microsoft.com/office/word/2015/wordml/symex" xmlns:wpg="http://schemas.microsoft.com/office/word/2010/wordprocessingGroup" xmlns:wpi="http://schemas.microsoft.com/office/word/2010/wordprocessingInk" xmlns:wne="http://schemas.microsoft.com/office/word/2006/wordml" xmlns:wps="http://schemas.microsoft.com/office/word/2010/wordprocessingShape" mc:Ignorable="w14 w15 w16se w16cid w16 w16cex w16sdtdh wp14">
+<w:hdr xmlns:wpc="http://schemas.microsoft.com/office/word/2010/wordprocessingCanvas" xmlns:cx="http://schemas.microsoft.com/office/drawing/2014/chartex" xmlns:cx1="http://schemas.microsoft.com/office/drawing/2015/9/8/chartex" xmlns:cx2="http://schemas.microsoft.com/office/drawing/2015/10/21/chartex" xmlns:cx3="http://schemas.microsoft.com/office/drawing/2016/5/9/chartex" xmlns:cx4="http://schemas.microsoft.com/office/drawing/2016/5/10/chartex" xmlns:cx5="http://schemas.microsoft.com/office/drawing/2016/5/11/chartex" xmlns:cx6="http://schemas.microsoft.com/office/drawing/2016/5/12/chartex" xmlns:cx7="http://schemas.microsoft.com/office/drawing/2016/5/13/chartex" xmlns:cx8="http://schemas.microsoft.com/office/drawing/2016/5/14/chartex" xmlns:mc="http://schemas.openxmlformats.org/markup-compatibility/2006" xmlns:aink="http://schemas.microsoft.com/office/drawing/2016/ink" xmlns:am3d="http://schemas.microsoft.com/office/drawing/2017/model3d" xmlns:o="urn:schemas-microsoft-com:office:office" xmlns:r="http://schemas.openxmlformats.org/officeDocument/2006/relationships" xmlns:m="http://schemas.openxmlformats.org/officeDocument/2006/math" xmlns:v="urn:schemas-microsoft-com:vml" xmlns:wp14="http://schemas.microsoft.com/office/word/2010/wordprocessingDrawing" xmlns:wp="http://schemas.openxmlformats.org/drawingml/2006/wordprocessingDrawing" xmlns:w10="urn:schemas-microsoft-com:office:word" xmlns:w="http://schemas.openxmlformats.org/wordprocessingml/2006/main" xmlns:w14="http://schemas.microsoft.com/office/word/2010/wordml" xmlns:w15="http://schemas.microsoft.com/office/word/2012/wordml" xmlns:w16cex="http://schemas.microsoft.com/office/word/2018/wordml/cex" xmlns:w16cid="http://schemas.microsoft.com/office/word/2016/wordml/cid" xmlns:w16="http://schemas.microsoft.com/office/word/2018/wordml" xmlns:w16se="http://schemas.microsoft.com/office/word/2015/wordml/symex" xmlns:wpg="http://schemas.microsoft.com/office/word/2010/wordprocessingGroup" xmlns:wpi="http://schemas.microsoft.com/office/word/2010/wordprocessingInk" xmlns:wne="http://schemas.microsoft.com/office/word/2006/wordml" xmlns:wps="http://schemas.microsoft.com/office/word/2010/wordprocessingShape" mc:Ignorable="w14 w15 w16se w16cid w16 w16cex wp14">
   <w:p>
     <w:pPr>
       <w:pStyle w:val="Encabezado"/>
@@ -4682,7 +3992,7 @@
 </file>
 
 <file path=word/header2.xml><?xml version="1.0" encoding="utf-8"?>
-<w:hdr xmlns:wpc="http://schemas.microsoft.com/office/word/2010/wordprocessingCanvas" xmlns:cx="http://schemas.microsoft.com/office/drawing/2014/chartex" xmlns:cx1="http://schemas.microsoft.com/office/drawing/2015/9/8/chartex" xmlns:cx2="http://schemas.microsoft.com/office/drawing/2015/10/21/chartex" xmlns:cx3="http://schemas.microsoft.com/office/drawing/2016/5/9/chartex" xmlns:cx4="http://schemas.microsoft.com/office/drawing/2016/5/10/chartex" xmlns:cx5="http://schemas.microsoft.com/office/drawing/2016/5/11/chartex" xmlns:cx6="http://schemas.microsoft.com/office/drawing/2016/5/12/chartex" xmlns:cx7="http://schemas.microsoft.com/office/drawing/2016/5/13/chartex" xmlns:cx8="http://schemas.microsoft.com/office/drawing/2016/5/14/chartex" xmlns:mc="http://schemas.openxmlformats.org/markup-compatibility/2006" xmlns:aink="http://schemas.microsoft.com/office/drawing/2016/ink" xmlns:am3d="http://schemas.microsoft.com/office/drawing/2017/model3d" xmlns:o="urn:schemas-microsoft-com:office:office" xmlns:r="http://schemas.openxmlformats.org/officeDocument/2006/relationships" xmlns:m="http://schemas.openxmlformats.org/officeDocument/2006/math" xmlns:v="urn:schemas-microsoft-com:vml" xmlns:wp14="http://schemas.microsoft.com/office/word/2010/wordprocessingDrawing" xmlns:wp="http://schemas.openxmlformats.org/drawingml/2006/wordprocessingDrawing" xmlns:w10="urn:schemas-microsoft-com:office:word" xmlns:w="http://schemas.openxmlformats.org/wordprocessingml/2006/main" xmlns:w14="http://schemas.microsoft.com/office/word/2010/wordml" xmlns:w15="http://schemas.microsoft.com/office/word/2012/wordml" xmlns:w16cex="http://schemas.microsoft.com/office/word/2018/wordml/cex" xmlns:w16cid="http://schemas.microsoft.com/office/word/2016/wordml/cid" xmlns:w16="http://schemas.microsoft.com/office/word/2018/wordml" xmlns:w16sdtdh="http://schemas.microsoft.com/office/word/2020/wordml/sdtdatahash" xmlns:w16se="http://schemas.microsoft.com/office/word/2015/wordml/symex" xmlns:wpg="http://schemas.microsoft.com/office/word/2010/wordprocessingGroup" xmlns:wpi="http://schemas.microsoft.com/office/word/2010/wordprocessingInk" xmlns:wne="http://schemas.microsoft.com/office/word/2006/wordml" xmlns:wps="http://schemas.microsoft.com/office/word/2010/wordprocessingShape" mc:Ignorable="w14 w15 w16se w16cid w16 w16cex w16sdtdh wp14">
+<w:hdr xmlns:wpc="http://schemas.microsoft.com/office/word/2010/wordprocessingCanvas" xmlns:cx="http://schemas.microsoft.com/office/drawing/2014/chartex" xmlns:cx1="http://schemas.microsoft.com/office/drawing/2015/9/8/chartex" xmlns:cx2="http://schemas.microsoft.com/office/drawing/2015/10/21/chartex" xmlns:cx3="http://schemas.microsoft.com/office/drawing/2016/5/9/chartex" xmlns:cx4="http://schemas.microsoft.com/office/drawing/2016/5/10/chartex" xmlns:cx5="http://schemas.microsoft.com/office/drawing/2016/5/11/chartex" xmlns:cx6="http://schemas.microsoft.com/office/drawing/2016/5/12/chartex" xmlns:cx7="http://schemas.microsoft.com/office/drawing/2016/5/13/chartex" xmlns:cx8="http://schemas.microsoft.com/office/drawing/2016/5/14/chartex" xmlns:mc="http://schemas.openxmlformats.org/markup-compatibility/2006" xmlns:aink="http://schemas.microsoft.com/office/drawing/2016/ink" xmlns:am3d="http://schemas.microsoft.com/office/drawing/2017/model3d" xmlns:o="urn:schemas-microsoft-com:office:office" xmlns:r="http://schemas.openxmlformats.org/officeDocument/2006/relationships" xmlns:m="http://schemas.openxmlformats.org/officeDocument/2006/math" xmlns:v="urn:schemas-microsoft-com:vml" xmlns:wp14="http://schemas.microsoft.com/office/word/2010/wordprocessingDrawing" xmlns:wp="http://schemas.openxmlformats.org/drawingml/2006/wordprocessingDrawing" xmlns:w10="urn:schemas-microsoft-com:office:word" xmlns:w="http://schemas.openxmlformats.org/wordprocessingml/2006/main" xmlns:w14="http://schemas.microsoft.com/office/word/2010/wordml" xmlns:w15="http://schemas.microsoft.com/office/word/2012/wordml" xmlns:w16cex="http://schemas.microsoft.com/office/word/2018/wordml/cex" xmlns:w16cid="http://schemas.microsoft.com/office/word/2016/wordml/cid" xmlns:w16="http://schemas.microsoft.com/office/word/2018/wordml" xmlns:w16se="http://schemas.microsoft.com/office/word/2015/wordml/symex" xmlns:wpg="http://schemas.microsoft.com/office/word/2010/wordprocessingGroup" xmlns:wpi="http://schemas.microsoft.com/office/word/2010/wordprocessingInk" xmlns:wne="http://schemas.microsoft.com/office/word/2006/wordml" xmlns:wps="http://schemas.microsoft.com/office/word/2010/wordprocessingShape" mc:Ignorable="w14 w15 w16se w16cid w16 w16cex wp14">
   <w:p>
     <w:pPr>
       <w:pStyle w:val="Encabezado"/>
@@ -4692,7 +4002,7 @@
 </file>
 
 <file path=word/header3.xml><?xml version="1.0" encoding="utf-8"?>
-<w:hdr xmlns:wpc="http://schemas.microsoft.com/office/word/2010/wordprocessingCanvas" xmlns:cx="http://schemas.microsoft.com/office/drawing/2014/chartex" xmlns:cx1="http://schemas.microsoft.com/office/drawing/2015/9/8/chartex" xmlns:cx2="http://schemas.microsoft.com/office/drawing/2015/10/21/chartex" xmlns:cx3="http://schemas.microsoft.com/office/drawing/2016/5/9/chartex" xmlns:cx4="http://schemas.microsoft.com/office/drawing/2016/5/10/chartex" xmlns:cx5="http://schemas.microsoft.com/office/drawing/2016/5/11/chartex" xmlns:cx6="http://schemas.microsoft.com/office/drawing/2016/5/12/chartex" xmlns:cx7="http://schemas.microsoft.com/office/drawing/2016/5/13/chartex" xmlns:cx8="http://schemas.microsoft.com/office/drawing/2016/5/14/chartex" xmlns:mc="http://schemas.openxmlformats.org/markup-compatibility/2006" xmlns:aink="http://schemas.microsoft.com/office/drawing/2016/ink" xmlns:am3d="http://schemas.microsoft.com/office/drawing/2017/model3d" xmlns:o="urn:schemas-microsoft-com:office:office" xmlns:r="http://schemas.openxmlformats.org/officeDocument/2006/relationships" xmlns:m="http://schemas.openxmlformats.org/officeDocument/2006/math" xmlns:v="urn:schemas-microsoft-com:vml" xmlns:wp14="http://schemas.microsoft.com/office/word/2010/wordprocessingDrawing" xmlns:wp="http://schemas.openxmlformats.org/drawingml/2006/wordprocessingDrawing" xmlns:w10="urn:schemas-microsoft-com:office:word" xmlns:w="http://schemas.openxmlformats.org/wordprocessingml/2006/main" xmlns:w14="http://schemas.microsoft.com/office/word/2010/wordml" xmlns:w15="http://schemas.microsoft.com/office/word/2012/wordml" xmlns:w16cex="http://schemas.microsoft.com/office/word/2018/wordml/cex" xmlns:w16cid="http://schemas.microsoft.com/office/word/2016/wordml/cid" xmlns:w16="http://schemas.microsoft.com/office/word/2018/wordml" xmlns:w16sdtdh="http://schemas.microsoft.com/office/word/2020/wordml/sdtdatahash" xmlns:w16se="http://schemas.microsoft.com/office/word/2015/wordml/symex" xmlns:wpg="http://schemas.microsoft.com/office/word/2010/wordprocessingGroup" xmlns:wpi="http://schemas.microsoft.com/office/word/2010/wordprocessingInk" xmlns:wne="http://schemas.microsoft.com/office/word/2006/wordml" xmlns:wps="http://schemas.microsoft.com/office/word/2010/wordprocessingShape" mc:Ignorable="w14 w15 w16se w16cid w16 w16cex w16sdtdh wp14">
+<w:hdr xmlns:wpc="http://schemas.microsoft.com/office/word/2010/wordprocessingCanvas" xmlns:cx="http://schemas.microsoft.com/office/drawing/2014/chartex" xmlns:cx1="http://schemas.microsoft.com/office/drawing/2015/9/8/chartex" xmlns:cx2="http://schemas.microsoft.com/office/drawing/2015/10/21/chartex" xmlns:cx3="http://schemas.microsoft.com/office/drawing/2016/5/9/chartex" xmlns:cx4="http://schemas.microsoft.com/office/drawing/2016/5/10/chartex" xmlns:cx5="http://schemas.microsoft.com/office/drawing/2016/5/11/chartex" xmlns:cx6="http://schemas.microsoft.com/office/drawing/2016/5/12/chartex" xmlns:cx7="http://schemas.microsoft.com/office/drawing/2016/5/13/chartex" xmlns:cx8="http://schemas.microsoft.com/office/drawing/2016/5/14/chartex" xmlns:mc="http://schemas.openxmlformats.org/markup-compatibility/2006" xmlns:aink="http://schemas.microsoft.com/office/drawing/2016/ink" xmlns:am3d="http://schemas.microsoft.com/office/drawing/2017/model3d" xmlns:o="urn:schemas-microsoft-com:office:office" xmlns:r="http://schemas.openxmlformats.org/officeDocument/2006/relationships" xmlns:m="http://schemas.openxmlformats.org/officeDocument/2006/math" xmlns:v="urn:schemas-microsoft-com:vml" xmlns:wp14="http://schemas.microsoft.com/office/word/2010/wordprocessingDrawing" xmlns:wp="http://schemas.openxmlformats.org/drawingml/2006/wordprocessingDrawing" xmlns:w10="urn:schemas-microsoft-com:office:word" xmlns:w="http://schemas.openxmlformats.org/wordprocessingml/2006/main" xmlns:w14="http://schemas.microsoft.com/office/word/2010/wordml" xmlns:w15="http://schemas.microsoft.com/office/word/2012/wordml" xmlns:w16cex="http://schemas.microsoft.com/office/word/2018/wordml/cex" xmlns:w16cid="http://schemas.microsoft.com/office/word/2016/wordml/cid" xmlns:w16="http://schemas.microsoft.com/office/word/2018/wordml" xmlns:w16se="http://schemas.microsoft.com/office/word/2015/wordml/symex" xmlns:wpg="http://schemas.microsoft.com/office/word/2010/wordprocessingGroup" xmlns:wpi="http://schemas.microsoft.com/office/word/2010/wordprocessingInk" xmlns:wne="http://schemas.microsoft.com/office/word/2006/wordml" xmlns:wps="http://schemas.microsoft.com/office/word/2010/wordprocessingShape" mc:Ignorable="w14 w15 w16se w16cid w16 w16cex wp14">
   <w:p>
     <w:pPr>
       <w:pStyle w:val="Encabezado"/>
@@ -4702,7 +4012,7 @@
 </file>
 
 <file path=word/numbering.xml><?xml version="1.0" encoding="utf-8"?>
-<w:numbering xmlns:wpc="http://schemas.microsoft.com/office/word/2010/wordprocessingCanvas" xmlns:cx="http://schemas.microsoft.com/office/drawing/2014/chartex" xmlns:cx1="http://schemas.microsoft.com/office/drawing/2015/9/8/chartex" xmlns:cx2="http://schemas.microsoft.com/office/drawing/2015/10/21/chartex" xmlns:cx3="http://schemas.microsoft.com/office/drawing/2016/5/9/chartex" xmlns:cx4="http://schemas.microsoft.com/office/drawing/2016/5/10/chartex" xmlns:cx5="http://schemas.microsoft.com/office/drawing/2016/5/11/chartex" xmlns:cx6="http://schemas.microsoft.com/office/drawing/2016/5/12/chartex" xmlns:cx7="http://schemas.microsoft.com/office/drawing/2016/5/13/chartex" xmlns:cx8="http://schemas.microsoft.com/office/drawing/2016/5/14/chartex" xmlns:mc="http://schemas.openxmlformats.org/markup-compatibility/2006" xmlns:aink="http://schemas.microsoft.com/office/drawing/2016/ink" xmlns:am3d="http://schemas.microsoft.com/office/drawing/2017/model3d" xmlns:o="urn:schemas-microsoft-com:office:office" xmlns:r="http://schemas.openxmlformats.org/officeDocument/2006/relationships" xmlns:m="http://schemas.openxmlformats.org/officeDocument/2006/math" xmlns:v="urn:schemas-microsoft-com:vml" xmlns:wp14="http://schemas.microsoft.com/office/word/2010/wordprocessingDrawing" xmlns:wp="http://schemas.openxmlformats.org/drawingml/2006/wordprocessingDrawing" xmlns:w10="urn:schemas-microsoft-com:office:word" xmlns:w="http://schemas.openxmlformats.org/wordprocessingml/2006/main" xmlns:w14="http://schemas.microsoft.com/office/word/2010/wordml" xmlns:w15="http://schemas.microsoft.com/office/word/2012/wordml" xmlns:w16cex="http://schemas.microsoft.com/office/word/2018/wordml/cex" xmlns:w16cid="http://schemas.microsoft.com/office/word/2016/wordml/cid" xmlns:w16="http://schemas.microsoft.com/office/word/2018/wordml" xmlns:w16sdtdh="http://schemas.microsoft.com/office/word/2020/wordml/sdtdatahash" xmlns:w16se="http://schemas.microsoft.com/office/word/2015/wordml/symex" xmlns:wpg="http://schemas.microsoft.com/office/word/2010/wordprocessingGroup" xmlns:wpi="http://schemas.microsoft.com/office/word/2010/wordprocessingInk" xmlns:wne="http://schemas.microsoft.com/office/word/2006/wordml" xmlns:wps="http://schemas.microsoft.com/office/word/2010/wordprocessingShape" mc:Ignorable="w14 w15 w16se w16cid w16 w16cex w16sdtdh wp14">
+<w:numbering xmlns:wpc="http://schemas.microsoft.com/office/word/2010/wordprocessingCanvas" xmlns:cx="http://schemas.microsoft.com/office/drawing/2014/chartex" xmlns:cx1="http://schemas.microsoft.com/office/drawing/2015/9/8/chartex" xmlns:cx2="http://schemas.microsoft.com/office/drawing/2015/10/21/chartex" xmlns:cx3="http://schemas.microsoft.com/office/drawing/2016/5/9/chartex" xmlns:cx4="http://schemas.microsoft.com/office/drawing/2016/5/10/chartex" xmlns:cx5="http://schemas.microsoft.com/office/drawing/2016/5/11/chartex" xmlns:cx6="http://schemas.microsoft.com/office/drawing/2016/5/12/chartex" xmlns:cx7="http://schemas.microsoft.com/office/drawing/2016/5/13/chartex" xmlns:cx8="http://schemas.microsoft.com/office/drawing/2016/5/14/chartex" xmlns:mc="http://schemas.openxmlformats.org/markup-compatibility/2006" xmlns:aink="http://schemas.microsoft.com/office/drawing/2016/ink" xmlns:am3d="http://schemas.microsoft.com/office/drawing/2017/model3d" xmlns:o="urn:schemas-microsoft-com:office:office" xmlns:r="http://schemas.openxmlformats.org/officeDocument/2006/relationships" xmlns:m="http://schemas.openxmlformats.org/officeDocument/2006/math" xmlns:v="urn:schemas-microsoft-com:vml" xmlns:wp14="http://schemas.microsoft.com/office/word/2010/wordprocessingDrawing" xmlns:wp="http://schemas.openxmlformats.org/drawingml/2006/wordprocessingDrawing" xmlns:w10="urn:schemas-microsoft-com:office:word" xmlns:w="http://schemas.openxmlformats.org/wordprocessingml/2006/main" xmlns:w14="http://schemas.microsoft.com/office/word/2010/wordml" xmlns:w15="http://schemas.microsoft.com/office/word/2012/wordml" xmlns:w16cex="http://schemas.microsoft.com/office/word/2018/wordml/cex" xmlns:w16cid="http://schemas.microsoft.com/office/word/2016/wordml/cid" xmlns:w16="http://schemas.microsoft.com/office/word/2018/wordml" xmlns:w16se="http://schemas.microsoft.com/office/word/2015/wordml/symex" xmlns:wpg="http://schemas.microsoft.com/office/word/2010/wordprocessingGroup" xmlns:wpi="http://schemas.microsoft.com/office/word/2010/wordprocessingInk" xmlns:wne="http://schemas.microsoft.com/office/word/2006/wordml" xmlns:wps="http://schemas.microsoft.com/office/word/2010/wordprocessingShape" mc:Ignorable="w14 w15 w16se w16cid w16 w16cex wp14">
   <w:abstractNum w:abstractNumId="0" w15:restartNumberingAfterBreak="0">
     <w:nsid w:val="0B394733"/>
     <w:multiLevelType w:val="hybridMultilevel"/>
@@ -5259,7 +4569,7 @@
 </file>
 
 <file path=word/styles.xml><?xml version="1.0" encoding="utf-8"?>
-<w:styles xmlns:mc="http://schemas.openxmlformats.org/markup-compatibility/2006" xmlns:r="http://schemas.openxmlformats.org/officeDocument/2006/relationships" xmlns:w="http://schemas.openxmlformats.org/wordprocessingml/2006/main" xmlns:w14="http://schemas.microsoft.com/office/word/2010/wordml" xmlns:w15="http://schemas.microsoft.com/office/word/2012/wordml" xmlns:w16cex="http://schemas.microsoft.com/office/word/2018/wordml/cex" xmlns:w16cid="http://schemas.microsoft.com/office/word/2016/wordml/cid" xmlns:w16="http://schemas.microsoft.com/office/word/2018/wordml" xmlns:w16sdtdh="http://schemas.microsoft.com/office/word/2020/wordml/sdtdatahash" xmlns:w16se="http://schemas.microsoft.com/office/word/2015/wordml/symex" mc:Ignorable="w14 w15 w16se w16cid w16 w16cex w16sdtdh">
+<w:styles xmlns:mc="http://schemas.openxmlformats.org/markup-compatibility/2006" xmlns:r="http://schemas.openxmlformats.org/officeDocument/2006/relationships" xmlns:w="http://schemas.openxmlformats.org/wordprocessingml/2006/main" xmlns:w14="http://schemas.microsoft.com/office/word/2010/wordml" xmlns:w15="http://schemas.microsoft.com/office/word/2012/wordml" xmlns:w16cex="http://schemas.microsoft.com/office/word/2018/wordml/cex" xmlns:w16cid="http://schemas.microsoft.com/office/word/2016/wordml/cid" xmlns:w16="http://schemas.microsoft.com/office/word/2018/wordml" xmlns:w16se="http://schemas.microsoft.com/office/word/2015/wordml/symex" mc:Ignorable="w14 w15 w16se w16cid w16 w16cex">
   <w:docDefaults>
     <w:rPrDefault>
       <w:rPr>

</xml_diff>